<commit_message>
atualizado casos de uso
</commit_message>
<xml_diff>
--- a/EstruturaProjetoRepositorio/2.Análise/2.1.Modelo de Caso de Uso - MCU/Descricao dos casos de uso - Faculdade.docx
+++ b/EstruturaProjetoRepositorio/2.Análise/2.1.Modelo de Caso de Uso - MCU/Descricao dos casos de uso - Faculdade.docx
@@ -1,6 +1,6 @@
 
 <file path=word/document.xml><?xml version="1.0" encoding="utf-8"?>
-<w:document xmlns:wpc="http://schemas.microsoft.com/office/word/2010/wordprocessingCanvas" xmlns:cx="http://schemas.microsoft.com/office/drawing/2014/chartex" xmlns:cx1="http://schemas.microsoft.com/office/drawing/2015/9/8/chartex" xmlns:cx2="http://schemas.microsoft.com/office/drawing/2015/10/21/chartex" xmlns:cx3="http://schemas.microsoft.com/office/drawing/2016/5/9/chartex" xmlns:cx4="http://schemas.microsoft.com/office/drawing/2016/5/10/chartex" xmlns:cx5="http://schemas.microsoft.com/office/drawing/2016/5/11/chartex" xmlns:cx6="http://schemas.microsoft.com/office/drawing/2016/5/12/chartex" xmlns:cx7="http://schemas.microsoft.com/office/drawing/2016/5/13/chartex" xmlns:cx8="http://schemas.microsoft.com/office/drawing/2016/5/14/chartex" xmlns:mc="http://schemas.openxmlformats.org/markup-compatibility/2006" xmlns:o="urn:schemas-microsoft-com:office:office" xmlns:r="http://schemas.openxmlformats.org/officeDocument/2006/relationships" xmlns:m="http://schemas.openxmlformats.org/officeDocument/2006/math" xmlns:v="urn:schemas-microsoft-com:vml" xmlns:wp14="http://schemas.microsoft.com/office/word/2010/wordprocessingDrawing" xmlns:wp="http://schemas.openxmlformats.org/drawingml/2006/wordprocessingDrawing" xmlns:w10="urn:schemas-microsoft-com:office:word" xmlns:w="http://schemas.openxmlformats.org/wordprocessingml/2006/main" xmlns:w14="http://schemas.microsoft.com/office/word/2010/wordml" xmlns:w15="http://schemas.microsoft.com/office/word/2012/wordml" xmlns:w16se="http://schemas.microsoft.com/office/word/2015/wordml/symex" xmlns:wpg="http://schemas.microsoft.com/office/word/2010/wordprocessingGroup" xmlns:wpi="http://schemas.microsoft.com/office/word/2010/wordprocessingInk" xmlns:wne="http://schemas.microsoft.com/office/word/2006/wordml" xmlns:wps="http://schemas.microsoft.com/office/word/2010/wordprocessingShape" mc:Ignorable="w14 w15 w16se wp14">
+<w:document xmlns:wpc="http://schemas.microsoft.com/office/word/2010/wordprocessingCanvas" xmlns:cx="http://schemas.microsoft.com/office/drawing/2014/chartex" xmlns:cx1="http://schemas.microsoft.com/office/drawing/2015/9/8/chartex" xmlns:cx2="http://schemas.microsoft.com/office/drawing/2015/10/21/chartex" xmlns:cx3="http://schemas.microsoft.com/office/drawing/2016/5/9/chartex" xmlns:cx4="http://schemas.microsoft.com/office/drawing/2016/5/10/chartex" xmlns:cx5="http://schemas.microsoft.com/office/drawing/2016/5/11/chartex" xmlns:cx6="http://schemas.microsoft.com/office/drawing/2016/5/12/chartex" xmlns:cx7="http://schemas.microsoft.com/office/drawing/2016/5/13/chartex" xmlns:cx8="http://schemas.microsoft.com/office/drawing/2016/5/14/chartex" xmlns:mc="http://schemas.openxmlformats.org/markup-compatibility/2006" xmlns:aink="http://schemas.microsoft.com/office/drawing/2016/ink" xmlns:o="urn:schemas-microsoft-com:office:office" xmlns:r="http://schemas.openxmlformats.org/officeDocument/2006/relationships" xmlns:m="http://schemas.openxmlformats.org/officeDocument/2006/math" xmlns:v="urn:schemas-microsoft-com:vml" xmlns:wp14="http://schemas.microsoft.com/office/word/2010/wordprocessingDrawing" xmlns:wp="http://schemas.openxmlformats.org/drawingml/2006/wordprocessingDrawing" xmlns:w10="urn:schemas-microsoft-com:office:word" xmlns:w="http://schemas.openxmlformats.org/wordprocessingml/2006/main" xmlns:w14="http://schemas.microsoft.com/office/word/2010/wordml" xmlns:w15="http://schemas.microsoft.com/office/word/2012/wordml" xmlns:w16se="http://schemas.microsoft.com/office/word/2015/wordml/symex" xmlns:wpg="http://schemas.microsoft.com/office/word/2010/wordprocessingGroup" xmlns:wpi="http://schemas.microsoft.com/office/word/2010/wordprocessingInk" xmlns:wne="http://schemas.microsoft.com/office/word/2006/wordml" xmlns:wps="http://schemas.microsoft.com/office/word/2010/wordprocessingShape" mc:Ignorable="w14 w15 w16se wp14">
   <w:body>
     <w:p>
       <w:pPr>
@@ -725,17 +725,7 @@
                 <w:color w:val="000000"/>
                 <w:lang w:eastAsia="pt-BR"/>
               </w:rPr>
-              <w:t xml:space="preserve">CSU002 - Lançar notas das </w:t>
-            </w:r>
-            <w:r>
-              <w:rPr>
-                <w:rFonts w:ascii="Arial" w:eastAsia="Times New Roman" w:hAnsi="Arial" w:cs="Arial"/>
-                <w:b/>
-                <w:bCs/>
-                <w:color w:val="000000"/>
-                <w:lang w:eastAsia="pt-BR"/>
-              </w:rPr>
-              <w:t>disciplinas por semestre</w:t>
+              <w:t>CSU002 - Lançar notas das disciplinas por semestre</w:t>
             </w:r>
           </w:p>
         </w:tc>
@@ -892,15 +882,7 @@
                 <w:color w:val="000000"/>
                 <w:lang w:eastAsia="pt-BR"/>
               </w:rPr>
-              <w:t xml:space="preserve">Sistema deve controlar os prazos legais para lançamento das </w:t>
-            </w:r>
-            <w:r>
-              <w:rPr>
-                <w:rFonts w:ascii="Arial" w:eastAsia="Times New Roman" w:hAnsi="Arial" w:cs="Arial"/>
-                <w:color w:val="000000"/>
-                <w:lang w:eastAsia="pt-BR"/>
-              </w:rPr>
-              <w:t>notas.</w:t>
+              <w:t>Sistema deve controlar os prazos legais para lançamento das notas.</w:t>
             </w:r>
           </w:p>
           <w:p>
@@ -1288,15 +1270,7 @@
                 <w:color w:val="000000"/>
                 <w:lang w:eastAsia="pt-BR"/>
               </w:rPr>
-              <w:t xml:space="preserve">Sistema verifica se o período para lançar notas está dentro </w:t>
-            </w:r>
-            <w:r>
-              <w:rPr>
-                <w:rFonts w:ascii="Arial" w:eastAsia="Times New Roman" w:hAnsi="Arial" w:cs="Arial"/>
-                <w:color w:val="000000"/>
-                <w:lang w:eastAsia="pt-BR"/>
-              </w:rPr>
-              <w:t>do prazo ou se o prazo já finalizou.</w:t>
+              <w:t>Sistema verifica se o período para lançar notas está dentro do prazo ou se o prazo já finalizou.</w:t>
             </w:r>
           </w:p>
           <w:p>
@@ -1513,15 +1487,7 @@
                 <w:color w:val="000000"/>
                 <w:lang w:eastAsia="pt-BR"/>
               </w:rPr>
-              <w:t xml:space="preserve">Informar ao aluno o </w:t>
-            </w:r>
-            <w:r>
-              <w:rPr>
-                <w:rFonts w:ascii="Arial" w:eastAsia="Times New Roman" w:hAnsi="Arial" w:cs="Arial"/>
-                <w:color w:val="000000"/>
-                <w:lang w:eastAsia="pt-BR"/>
-              </w:rPr>
-              <w:t>histórico das disciplinas as quais o mesmo já cursou através do seu currículo escolar.</w:t>
+              <w:t>Informar ao aluno o histórico das disciplinas as quais o mesmo já cursou através do seu currículo escolar.</w:t>
             </w:r>
           </w:p>
         </w:tc>
@@ -1729,15 +1695,7 @@
                 <w:color w:val="000000"/>
                 <w:lang w:eastAsia="pt-BR"/>
               </w:rPr>
-              <w:t xml:space="preserve">Aluno deve possuir cadastro no sistema da </w:t>
-            </w:r>
-            <w:r>
-              <w:rPr>
-                <w:rFonts w:ascii="Arial" w:eastAsia="Times New Roman" w:hAnsi="Arial" w:cs="Arial"/>
-                <w:color w:val="000000"/>
-                <w:lang w:eastAsia="pt-BR"/>
-              </w:rPr>
-              <w:t>universidade.</w:t>
+              <w:t>Aluno deve possuir cadastro no sistema da universidade.</w:t>
             </w:r>
           </w:p>
           <w:p>
@@ -1938,15 +1896,7 @@
                 <w:color w:val="000000"/>
                 <w:lang w:eastAsia="pt-BR"/>
               </w:rPr>
-              <w:t xml:space="preserve">Sistema verifica os dados fornecidos pelo aluno e </w:t>
-            </w:r>
-            <w:r>
-              <w:rPr>
-                <w:rFonts w:ascii="Arial" w:eastAsia="Times New Roman" w:hAnsi="Arial" w:cs="Arial"/>
-                <w:color w:val="000000"/>
-                <w:lang w:eastAsia="pt-BR"/>
-              </w:rPr>
-              <w:t>autoriza o seu acesso.</w:t>
+              <w:t>Sistema verifica os dados fornecidos pelo aluno e autoriza o seu acesso.</w:t>
             </w:r>
           </w:p>
           <w:p>
@@ -2059,16 +2009,14 @@
                 <w:rFonts w:ascii="Arial" w:hAnsi="Arial"/>
                 <w:b/>
                 <w:color w:val="000000"/>
-                <w:effect w:val="none"/>
-                <w:shd w:val="clear" w:color="auto" w:fill="FFFFFF"/>
-              </w:rPr>
-            </w:pPr>
-            <w:r>
-              <w:rPr>
-                <w:rFonts w:ascii="Arial" w:hAnsi="Arial"/>
-                <w:b/>
-                <w:color w:val="000000"/>
-                <w:effect w:val="none"/>
+                <w:shd w:val="clear" w:color="auto" w:fill="FFFFFF"/>
+              </w:rPr>
+            </w:pPr>
+            <w:r>
+              <w:rPr>
+                <w:rFonts w:ascii="Arial" w:hAnsi="Arial"/>
+                <w:b/>
+                <w:color w:val="000000"/>
                 <w:shd w:val="clear" w:color="auto" w:fill="FFFFFF"/>
               </w:rPr>
               <w:t>CSU04 - Cadastrar disciplina</w:t>
@@ -2100,16 +2048,14 @@
                 <w:rFonts w:ascii="Arial" w:hAnsi="Arial"/>
                 <w:b/>
                 <w:color w:val="000000"/>
-                <w:effect w:val="none"/>
-                <w:shd w:val="clear" w:color="auto" w:fill="FFFFFF"/>
-              </w:rPr>
-            </w:pPr>
-            <w:r>
-              <w:rPr>
-                <w:rFonts w:ascii="Arial" w:hAnsi="Arial"/>
-                <w:b/>
-                <w:color w:val="000000"/>
-                <w:effect w:val="none"/>
+                <w:shd w:val="clear" w:color="auto" w:fill="FFFFFF"/>
+              </w:rPr>
+            </w:pPr>
+            <w:r>
+              <w:rPr>
+                <w:rFonts w:ascii="Arial" w:hAnsi="Arial"/>
+                <w:b/>
+                <w:color w:val="000000"/>
                 <w:shd w:val="clear" w:color="auto" w:fill="FFFFFF"/>
               </w:rPr>
               <w:t xml:space="preserve">Objetivo: </w:t>
@@ -2138,15 +2084,13 @@
               <w:rPr>
                 <w:rFonts w:ascii="Arial" w:hAnsi="Arial"/>
                 <w:color w:val="000000"/>
-                <w:effect w:val="none"/>
-                <w:shd w:val="clear" w:color="auto" w:fill="FFFFFF"/>
-              </w:rPr>
-            </w:pPr>
-            <w:r>
-              <w:rPr>
-                <w:rFonts w:ascii="Arial" w:hAnsi="Arial"/>
-                <w:color w:val="000000"/>
-                <w:effect w:val="none"/>
+                <w:shd w:val="clear" w:color="auto" w:fill="FFFFFF"/>
+              </w:rPr>
+            </w:pPr>
+            <w:r>
+              <w:rPr>
+                <w:rFonts w:ascii="Arial" w:hAnsi="Arial"/>
+                <w:color w:val="000000"/>
                 <w:shd w:val="clear" w:color="auto" w:fill="FFFFFF"/>
               </w:rPr>
               <w:t>Registrar a existência de uma disciplina</w:t>
@@ -2179,16 +2123,14 @@
                 <w:rFonts w:ascii="Arial" w:hAnsi="Arial"/>
                 <w:b/>
                 <w:color w:val="000000"/>
-                <w:effect w:val="none"/>
-                <w:shd w:val="clear" w:color="auto" w:fill="FFFFFF"/>
-              </w:rPr>
-            </w:pPr>
-            <w:r>
-              <w:rPr>
-                <w:rFonts w:ascii="Arial" w:hAnsi="Arial"/>
-                <w:b/>
-                <w:color w:val="000000"/>
-                <w:effect w:val="none"/>
+                <w:shd w:val="clear" w:color="auto" w:fill="FFFFFF"/>
+              </w:rPr>
+            </w:pPr>
+            <w:r>
+              <w:rPr>
+                <w:rFonts w:ascii="Arial" w:hAnsi="Arial"/>
+                <w:b/>
+                <w:color w:val="000000"/>
                 <w:shd w:val="clear" w:color="auto" w:fill="FFFFFF"/>
               </w:rPr>
               <w:t xml:space="preserve">Requisitos: </w:t>
@@ -2217,27 +2159,16 @@
               <w:rPr>
                 <w:rFonts w:ascii="Arial" w:hAnsi="Arial"/>
                 <w:color w:val="000000"/>
-                <w:effect w:val="none"/>
-                <w:shd w:val="clear" w:color="auto" w:fill="FFFFFF"/>
-              </w:rPr>
-            </w:pPr>
-            <w:r>
-              <w:rPr>
-                <w:rFonts w:ascii="Arial" w:hAnsi="Arial"/>
-                <w:color w:val="000000"/>
-                <w:effect w:val="none"/>
-                <w:shd w:val="clear" w:color="auto" w:fill="FFFFFF"/>
-              </w:rPr>
-              <w:t xml:space="preserve">Sistema deve manter um cadastro </w:t>
-            </w:r>
-            <w:r>
-              <w:rPr>
-                <w:rFonts w:ascii="Arial" w:hAnsi="Arial"/>
-                <w:color w:val="000000"/>
-                <w:effect w:val="none"/>
-                <w:shd w:val="clear" w:color="auto" w:fill="FFFFFF"/>
-              </w:rPr>
-              <w:t>de disciplinas.</w:t>
+                <w:shd w:val="clear" w:color="auto" w:fill="FFFFFF"/>
+              </w:rPr>
+            </w:pPr>
+            <w:r>
+              <w:rPr>
+                <w:rFonts w:ascii="Arial" w:hAnsi="Arial"/>
+                <w:color w:val="000000"/>
+                <w:shd w:val="clear" w:color="auto" w:fill="FFFFFF"/>
+              </w:rPr>
+              <w:t>Sistema deve manter um cadastro de disciplinas.</w:t>
             </w:r>
           </w:p>
         </w:tc>
@@ -2267,16 +2198,14 @@
                 <w:rFonts w:ascii="Arial" w:hAnsi="Arial"/>
                 <w:b/>
                 <w:color w:val="000000"/>
-                <w:effect w:val="none"/>
-                <w:shd w:val="clear" w:color="auto" w:fill="FFFFFF"/>
-              </w:rPr>
-            </w:pPr>
-            <w:r>
-              <w:rPr>
-                <w:rFonts w:ascii="Arial" w:hAnsi="Arial"/>
-                <w:b/>
-                <w:color w:val="000000"/>
-                <w:effect w:val="none"/>
+                <w:shd w:val="clear" w:color="auto" w:fill="FFFFFF"/>
+              </w:rPr>
+            </w:pPr>
+            <w:r>
+              <w:rPr>
+                <w:rFonts w:ascii="Arial" w:hAnsi="Arial"/>
+                <w:b/>
+                <w:color w:val="000000"/>
                 <w:shd w:val="clear" w:color="auto" w:fill="FFFFFF"/>
               </w:rPr>
               <w:t xml:space="preserve">Atores: </w:t>
@@ -2305,15 +2234,13 @@
               <w:rPr>
                 <w:rFonts w:ascii="Arial" w:hAnsi="Arial"/>
                 <w:color w:val="000000"/>
-                <w:effect w:val="none"/>
-                <w:shd w:val="clear" w:color="auto" w:fill="FFFFFF"/>
-              </w:rPr>
-            </w:pPr>
-            <w:r>
-              <w:rPr>
-                <w:rFonts w:ascii="Arial" w:hAnsi="Arial"/>
-                <w:color w:val="000000"/>
-                <w:effect w:val="none"/>
+                <w:shd w:val="clear" w:color="auto" w:fill="FFFFFF"/>
+              </w:rPr>
+            </w:pPr>
+            <w:r>
+              <w:rPr>
+                <w:rFonts w:ascii="Arial" w:hAnsi="Arial"/>
+                <w:color w:val="000000"/>
                 <w:shd w:val="clear" w:color="auto" w:fill="FFFFFF"/>
               </w:rPr>
               <w:t>Coordenador de curso</w:t>
@@ -2345,16 +2272,14 @@
                 <w:rFonts w:ascii="Arial" w:hAnsi="Arial"/>
                 <w:b/>
                 <w:color w:val="000000"/>
-                <w:effect w:val="none"/>
-                <w:shd w:val="clear" w:color="auto" w:fill="FFFFFF"/>
-              </w:rPr>
-            </w:pPr>
-            <w:r>
-              <w:rPr>
-                <w:rFonts w:ascii="Arial" w:hAnsi="Arial"/>
-                <w:b/>
-                <w:color w:val="000000"/>
-                <w:effect w:val="none"/>
+                <w:shd w:val="clear" w:color="auto" w:fill="FFFFFF"/>
+              </w:rPr>
+            </w:pPr>
+            <w:r>
+              <w:rPr>
+                <w:rFonts w:ascii="Arial" w:hAnsi="Arial"/>
+                <w:b/>
+                <w:color w:val="000000"/>
                 <w:shd w:val="clear" w:color="auto" w:fill="FFFFFF"/>
               </w:rPr>
               <w:t xml:space="preserve">Pré-condições: </w:t>
@@ -2388,15 +2313,13 @@
               <w:rPr>
                 <w:rFonts w:ascii="Arial" w:hAnsi="Arial"/>
                 <w:color w:val="000000"/>
-                <w:effect w:val="none"/>
-                <w:shd w:val="clear" w:color="auto" w:fill="FFFFFF"/>
-              </w:rPr>
-            </w:pPr>
-            <w:r>
-              <w:rPr>
-                <w:rFonts w:ascii="Arial" w:hAnsi="Arial"/>
-                <w:color w:val="000000"/>
-                <w:effect w:val="none"/>
+                <w:shd w:val="clear" w:color="auto" w:fill="FFFFFF"/>
+              </w:rPr>
+            </w:pPr>
+            <w:r>
+              <w:rPr>
+                <w:rFonts w:ascii="Arial" w:hAnsi="Arial"/>
+                <w:color w:val="000000"/>
                 <w:shd w:val="clear" w:color="auto" w:fill="FFFFFF"/>
               </w:rPr>
               <w:t>Coordenador deve possuir cadastro no sistema</w:t>
@@ -2428,16 +2351,14 @@
                 <w:rFonts w:ascii="Arial" w:hAnsi="Arial"/>
                 <w:b/>
                 <w:color w:val="000000"/>
-                <w:effect w:val="none"/>
-                <w:shd w:val="clear" w:color="auto" w:fill="FFFFFF"/>
-              </w:rPr>
-            </w:pPr>
-            <w:r>
-              <w:rPr>
-                <w:rFonts w:ascii="Arial" w:hAnsi="Arial"/>
-                <w:b/>
-                <w:color w:val="000000"/>
-                <w:effect w:val="none"/>
+                <w:shd w:val="clear" w:color="auto" w:fill="FFFFFF"/>
+              </w:rPr>
+            </w:pPr>
+            <w:r>
+              <w:rPr>
+                <w:rFonts w:ascii="Arial" w:hAnsi="Arial"/>
+                <w:b/>
+                <w:color w:val="000000"/>
                 <w:shd w:val="clear" w:color="auto" w:fill="FFFFFF"/>
               </w:rPr>
               <w:t>Pós-condições:</w:t>
@@ -2466,15 +2387,13 @@
               <w:rPr>
                 <w:rFonts w:ascii="Arial" w:hAnsi="Arial"/>
                 <w:color w:val="000000"/>
-                <w:effect w:val="none"/>
-                <w:shd w:val="clear" w:color="auto" w:fill="FFFFFF"/>
-              </w:rPr>
-            </w:pPr>
-            <w:r>
-              <w:rPr>
-                <w:rFonts w:ascii="Arial" w:hAnsi="Arial"/>
-                <w:color w:val="000000"/>
-                <w:effect w:val="none"/>
+                <w:shd w:val="clear" w:color="auto" w:fill="FFFFFF"/>
+              </w:rPr>
+            </w:pPr>
+            <w:r>
+              <w:rPr>
+                <w:rFonts w:ascii="Arial" w:hAnsi="Arial"/>
+                <w:color w:val="000000"/>
                 <w:shd w:val="clear" w:color="auto" w:fill="FFFFFF"/>
               </w:rPr>
               <w:t>Sistema mostra as disciplinas cadastradas</w:t>
@@ -2506,16 +2425,14 @@
                 <w:rFonts w:ascii="Arial" w:hAnsi="Arial"/>
                 <w:b/>
                 <w:color w:val="000000"/>
-                <w:effect w:val="none"/>
-                <w:shd w:val="clear" w:color="auto" w:fill="FFFFFF"/>
-              </w:rPr>
-            </w:pPr>
-            <w:r>
-              <w:rPr>
-                <w:rFonts w:ascii="Arial" w:hAnsi="Arial"/>
-                <w:b/>
-                <w:color w:val="000000"/>
-                <w:effect w:val="none"/>
+                <w:shd w:val="clear" w:color="auto" w:fill="FFFFFF"/>
+              </w:rPr>
+            </w:pPr>
+            <w:r>
+              <w:rPr>
+                <w:rFonts w:ascii="Arial" w:hAnsi="Arial"/>
+                <w:b/>
+                <w:color w:val="000000"/>
                 <w:shd w:val="clear" w:color="auto" w:fill="FFFFFF"/>
               </w:rPr>
               <w:t xml:space="preserve">Fluxo principal: </w:t>
@@ -2552,15 +2469,13 @@
               <w:rPr>
                 <w:rFonts w:ascii="Arial" w:hAnsi="Arial"/>
                 <w:color w:val="000000"/>
-                <w:effect w:val="none"/>
-                <w:shd w:val="clear" w:color="auto" w:fill="FFFFFF"/>
-              </w:rPr>
-            </w:pPr>
-            <w:r>
-              <w:rPr>
-                <w:rFonts w:ascii="Arial" w:hAnsi="Arial"/>
-                <w:color w:val="000000"/>
-                <w:effect w:val="none"/>
+                <w:shd w:val="clear" w:color="auto" w:fill="FFFFFF"/>
+              </w:rPr>
+            </w:pPr>
+            <w:r>
+              <w:rPr>
+                <w:rFonts w:ascii="Arial" w:hAnsi="Arial"/>
+                <w:color w:val="000000"/>
                 <w:shd w:val="clear" w:color="auto" w:fill="FFFFFF"/>
               </w:rPr>
               <w:t>Coordenador acessa o sistema.</w:t>
@@ -2581,27 +2496,16 @@
               <w:rPr>
                 <w:rFonts w:ascii="Arial" w:hAnsi="Arial"/>
                 <w:color w:val="000000"/>
-                <w:effect w:val="none"/>
-                <w:shd w:val="clear" w:color="auto" w:fill="FFFFFF"/>
-              </w:rPr>
-            </w:pPr>
-            <w:r>
-              <w:rPr>
-                <w:rFonts w:ascii="Arial" w:hAnsi="Arial"/>
-                <w:color w:val="000000"/>
-                <w:effect w:val="none"/>
-                <w:shd w:val="clear" w:color="auto" w:fill="FFFFFF"/>
-              </w:rPr>
-              <w:t xml:space="preserve">Sistema verifica os dados de login </w:t>
-            </w:r>
-            <w:r>
-              <w:rPr>
-                <w:rFonts w:ascii="Arial" w:hAnsi="Arial"/>
-                <w:color w:val="000000"/>
-                <w:effect w:val="none"/>
-                <w:shd w:val="clear" w:color="auto" w:fill="FFFFFF"/>
-              </w:rPr>
-              <w:t>fornecidos pelo Coordenador e libera o acesso.</w:t>
+                <w:shd w:val="clear" w:color="auto" w:fill="FFFFFF"/>
+              </w:rPr>
+            </w:pPr>
+            <w:r>
+              <w:rPr>
+                <w:rFonts w:ascii="Arial" w:hAnsi="Arial"/>
+                <w:color w:val="000000"/>
+                <w:shd w:val="clear" w:color="auto" w:fill="FFFFFF"/>
+              </w:rPr>
+              <w:t>Sistema verifica os dados de login fornecidos pelo Coordenador e libera o acesso.</w:t>
             </w:r>
           </w:p>
           <w:p>
@@ -2619,15 +2523,13 @@
               <w:rPr>
                 <w:rFonts w:ascii="Arial" w:hAnsi="Arial"/>
                 <w:color w:val="000000"/>
-                <w:effect w:val="none"/>
-                <w:shd w:val="clear" w:color="auto" w:fill="FFFFFF"/>
-              </w:rPr>
-            </w:pPr>
-            <w:r>
-              <w:rPr>
-                <w:rFonts w:ascii="Arial" w:hAnsi="Arial"/>
-                <w:color w:val="000000"/>
-                <w:effect w:val="none"/>
+                <w:shd w:val="clear" w:color="auto" w:fill="FFFFFF"/>
+              </w:rPr>
+            </w:pPr>
+            <w:r>
+              <w:rPr>
+                <w:rFonts w:ascii="Arial" w:hAnsi="Arial"/>
+                <w:color w:val="000000"/>
                 <w:shd w:val="clear" w:color="auto" w:fill="FFFFFF"/>
               </w:rPr>
               <w:t>Coordenador acessa a área de cadastro de disciplinas.</w:t>
@@ -2648,15 +2550,13 @@
               <w:rPr>
                 <w:rFonts w:ascii="Arial" w:hAnsi="Arial"/>
                 <w:color w:val="000000"/>
-                <w:effect w:val="none"/>
-                <w:shd w:val="clear" w:color="auto" w:fill="FFFFFF"/>
-              </w:rPr>
-            </w:pPr>
-            <w:r>
-              <w:rPr>
-                <w:rFonts w:ascii="Arial" w:hAnsi="Arial"/>
-                <w:color w:val="000000"/>
-                <w:effect w:val="none"/>
+                <w:shd w:val="clear" w:color="auto" w:fill="FFFFFF"/>
+              </w:rPr>
+            </w:pPr>
+            <w:r>
+              <w:rPr>
+                <w:rFonts w:ascii="Arial" w:hAnsi="Arial"/>
+                <w:color w:val="000000"/>
                 <w:shd w:val="clear" w:color="auto" w:fill="FFFFFF"/>
               </w:rPr>
               <w:t>Coordenador cadastra a disciplina.</w:t>
@@ -2677,15 +2577,13 @@
               <w:rPr>
                 <w:rFonts w:ascii="Arial" w:hAnsi="Arial"/>
                 <w:color w:val="000000"/>
-                <w:effect w:val="none"/>
-                <w:shd w:val="clear" w:color="auto" w:fill="FFFFFF"/>
-              </w:rPr>
-            </w:pPr>
-            <w:r>
-              <w:rPr>
-                <w:rFonts w:ascii="Arial" w:hAnsi="Arial"/>
-                <w:color w:val="000000"/>
-                <w:effect w:val="none"/>
+                <w:shd w:val="clear" w:color="auto" w:fill="FFFFFF"/>
+              </w:rPr>
+            </w:pPr>
+            <w:r>
+              <w:rPr>
+                <w:rFonts w:ascii="Arial" w:hAnsi="Arial"/>
+                <w:color w:val="000000"/>
                 <w:shd w:val="clear" w:color="auto" w:fill="FFFFFF"/>
               </w:rPr>
               <w:t>Sistema salva as informações.</w:t>
@@ -2749,16 +2647,14 @@
                 <w:rFonts w:ascii="Arial" w:hAnsi="Arial"/>
                 <w:b/>
                 <w:color w:val="000000"/>
-                <w:effect w:val="none"/>
-                <w:shd w:val="clear" w:color="auto" w:fill="FFFFFF"/>
-              </w:rPr>
-            </w:pPr>
-            <w:r>
-              <w:rPr>
-                <w:rFonts w:ascii="Arial" w:hAnsi="Arial"/>
-                <w:b/>
-                <w:color w:val="000000"/>
-                <w:effect w:val="none"/>
+                <w:shd w:val="clear" w:color="auto" w:fill="FFFFFF"/>
+              </w:rPr>
+            </w:pPr>
+            <w:r>
+              <w:rPr>
+                <w:rFonts w:ascii="Arial" w:hAnsi="Arial"/>
+                <w:b/>
+                <w:color w:val="000000"/>
                 <w:shd w:val="clear" w:color="auto" w:fill="FFFFFF"/>
               </w:rPr>
               <w:t>CSU05 - Cadastrar turma</w:t>
@@ -2790,16 +2686,14 @@
                 <w:rFonts w:ascii="Arial" w:hAnsi="Arial"/>
                 <w:b/>
                 <w:color w:val="000000"/>
-                <w:effect w:val="none"/>
-                <w:shd w:val="clear" w:color="auto" w:fill="FFFFFF"/>
-              </w:rPr>
-            </w:pPr>
-            <w:r>
-              <w:rPr>
-                <w:rFonts w:ascii="Arial" w:hAnsi="Arial"/>
-                <w:b/>
-                <w:color w:val="000000"/>
-                <w:effect w:val="none"/>
+                <w:shd w:val="clear" w:color="auto" w:fill="FFFFFF"/>
+              </w:rPr>
+            </w:pPr>
+            <w:r>
+              <w:rPr>
+                <w:rFonts w:ascii="Arial" w:hAnsi="Arial"/>
+                <w:b/>
+                <w:color w:val="000000"/>
                 <w:shd w:val="clear" w:color="auto" w:fill="FFFFFF"/>
               </w:rPr>
               <w:t xml:space="preserve">Objetivo: </w:t>
@@ -2828,27 +2722,16 @@
               <w:rPr>
                 <w:rFonts w:ascii="Arial" w:hAnsi="Arial"/>
                 <w:color w:val="000000"/>
-                <w:effect w:val="none"/>
-                <w:shd w:val="clear" w:color="auto" w:fill="FFFFFF"/>
-              </w:rPr>
-            </w:pPr>
-            <w:r>
-              <w:rPr>
-                <w:rFonts w:ascii="Arial" w:hAnsi="Arial"/>
-                <w:color w:val="000000"/>
-                <w:effect w:val="none"/>
-                <w:shd w:val="clear" w:color="auto" w:fill="FFFFFF"/>
-              </w:rPr>
-              <w:t xml:space="preserve">Registrar a existência de uma turma mostrando sua </w:t>
-            </w:r>
-            <w:r>
-              <w:rPr>
-                <w:rFonts w:ascii="Arial" w:hAnsi="Arial"/>
-                <w:color w:val="000000"/>
-                <w:effect w:val="none"/>
-                <w:shd w:val="clear" w:color="auto" w:fill="FFFFFF"/>
-              </w:rPr>
-              <w:t>respectiva sala/laboratório, horário e dia de aula.</w:t>
+                <w:shd w:val="clear" w:color="auto" w:fill="FFFFFF"/>
+              </w:rPr>
+            </w:pPr>
+            <w:r>
+              <w:rPr>
+                <w:rFonts w:ascii="Arial" w:hAnsi="Arial"/>
+                <w:color w:val="000000"/>
+                <w:shd w:val="clear" w:color="auto" w:fill="FFFFFF"/>
+              </w:rPr>
+              <w:t>Registrar a existência de uma turma mostrando sua respectiva sala/laboratório, horário e dia de aula.</w:t>
             </w:r>
           </w:p>
         </w:tc>
@@ -2878,16 +2761,14 @@
                 <w:rFonts w:ascii="Arial" w:hAnsi="Arial"/>
                 <w:b/>
                 <w:color w:val="000000"/>
-                <w:effect w:val="none"/>
-                <w:shd w:val="clear" w:color="auto" w:fill="FFFFFF"/>
-              </w:rPr>
-            </w:pPr>
-            <w:r>
-              <w:rPr>
-                <w:rFonts w:ascii="Arial" w:hAnsi="Arial"/>
-                <w:b/>
-                <w:color w:val="000000"/>
-                <w:effect w:val="none"/>
+                <w:shd w:val="clear" w:color="auto" w:fill="FFFFFF"/>
+              </w:rPr>
+            </w:pPr>
+            <w:r>
+              <w:rPr>
+                <w:rFonts w:ascii="Arial" w:hAnsi="Arial"/>
+                <w:b/>
+                <w:color w:val="000000"/>
                 <w:shd w:val="clear" w:color="auto" w:fill="FFFFFF"/>
               </w:rPr>
               <w:t xml:space="preserve">Requisitos: </w:t>
@@ -2916,15 +2797,13 @@
               <w:rPr>
                 <w:rFonts w:ascii="Arial" w:hAnsi="Arial"/>
                 <w:color w:val="000000"/>
-                <w:effect w:val="none"/>
-                <w:shd w:val="clear" w:color="auto" w:fill="FFFFFF"/>
-              </w:rPr>
-            </w:pPr>
-            <w:r>
-              <w:rPr>
-                <w:rFonts w:ascii="Arial" w:hAnsi="Arial"/>
-                <w:color w:val="000000"/>
-                <w:effect w:val="none"/>
+                <w:shd w:val="clear" w:color="auto" w:fill="FFFFFF"/>
+              </w:rPr>
+            </w:pPr>
+            <w:r>
+              <w:rPr>
+                <w:rFonts w:ascii="Arial" w:hAnsi="Arial"/>
+                <w:color w:val="000000"/>
                 <w:shd w:val="clear" w:color="auto" w:fill="FFFFFF"/>
               </w:rPr>
               <w:t>Sistema deve manter um cadastro de turmas.</w:t>
@@ -2937,15 +2816,13 @@
               <w:rPr>
                 <w:rFonts w:ascii="Arial" w:hAnsi="Arial"/>
                 <w:color w:val="000000"/>
-                <w:effect w:val="none"/>
-                <w:shd w:val="clear" w:color="auto" w:fill="FFFFFF"/>
-              </w:rPr>
-            </w:pPr>
-            <w:r>
-              <w:rPr>
-                <w:rFonts w:ascii="Arial" w:hAnsi="Arial"/>
-                <w:color w:val="000000"/>
-                <w:effect w:val="none"/>
+                <w:shd w:val="clear" w:color="auto" w:fill="FFFFFF"/>
+              </w:rPr>
+            </w:pPr>
+            <w:r>
+              <w:rPr>
+                <w:rFonts w:ascii="Arial" w:hAnsi="Arial"/>
+                <w:color w:val="000000"/>
                 <w:shd w:val="clear" w:color="auto" w:fill="FFFFFF"/>
               </w:rPr>
               <w:t>CSU04</w:t>
@@ -2978,16 +2855,14 @@
                 <w:rFonts w:ascii="Arial" w:hAnsi="Arial"/>
                 <w:b/>
                 <w:color w:val="000000"/>
-                <w:effect w:val="none"/>
-                <w:shd w:val="clear" w:color="auto" w:fill="FFFFFF"/>
-              </w:rPr>
-            </w:pPr>
-            <w:r>
-              <w:rPr>
-                <w:rFonts w:ascii="Arial" w:hAnsi="Arial"/>
-                <w:b/>
-                <w:color w:val="000000"/>
-                <w:effect w:val="none"/>
+                <w:shd w:val="clear" w:color="auto" w:fill="FFFFFF"/>
+              </w:rPr>
+            </w:pPr>
+            <w:r>
+              <w:rPr>
+                <w:rFonts w:ascii="Arial" w:hAnsi="Arial"/>
+                <w:b/>
+                <w:color w:val="000000"/>
                 <w:shd w:val="clear" w:color="auto" w:fill="FFFFFF"/>
               </w:rPr>
               <w:t xml:space="preserve">Atores: </w:t>
@@ -3016,15 +2891,13 @@
               <w:rPr>
                 <w:rFonts w:ascii="Arial" w:hAnsi="Arial"/>
                 <w:color w:val="000000"/>
-                <w:effect w:val="none"/>
-                <w:shd w:val="clear" w:color="auto" w:fill="FFFFFF"/>
-              </w:rPr>
-            </w:pPr>
-            <w:r>
-              <w:rPr>
-                <w:rFonts w:ascii="Arial" w:hAnsi="Arial"/>
-                <w:color w:val="000000"/>
-                <w:effect w:val="none"/>
+                <w:shd w:val="clear" w:color="auto" w:fill="FFFFFF"/>
+              </w:rPr>
+            </w:pPr>
+            <w:r>
+              <w:rPr>
+                <w:rFonts w:ascii="Arial" w:hAnsi="Arial"/>
+                <w:color w:val="000000"/>
                 <w:shd w:val="clear" w:color="auto" w:fill="FFFFFF"/>
               </w:rPr>
               <w:t>Coordenador de curso</w:t>
@@ -3056,16 +2929,14 @@
                 <w:rFonts w:ascii="Arial" w:hAnsi="Arial"/>
                 <w:b/>
                 <w:color w:val="000000"/>
-                <w:effect w:val="none"/>
-                <w:shd w:val="clear" w:color="auto" w:fill="FFFFFF"/>
-              </w:rPr>
-            </w:pPr>
-            <w:r>
-              <w:rPr>
-                <w:rFonts w:ascii="Arial" w:hAnsi="Arial"/>
-                <w:b/>
-                <w:color w:val="000000"/>
-                <w:effect w:val="none"/>
+                <w:shd w:val="clear" w:color="auto" w:fill="FFFFFF"/>
+              </w:rPr>
+            </w:pPr>
+            <w:r>
+              <w:rPr>
+                <w:rFonts w:ascii="Arial" w:hAnsi="Arial"/>
+                <w:b/>
+                <w:color w:val="000000"/>
                 <w:shd w:val="clear" w:color="auto" w:fill="FFFFFF"/>
               </w:rPr>
               <w:t xml:space="preserve">Pré-condições: </w:t>
@@ -3094,15 +2965,13 @@
               <w:rPr>
                 <w:rFonts w:ascii="Arial" w:hAnsi="Arial"/>
                 <w:color w:val="000000"/>
-                <w:effect w:val="none"/>
-                <w:shd w:val="clear" w:color="auto" w:fill="FFFFFF"/>
-              </w:rPr>
-            </w:pPr>
-            <w:r>
-              <w:rPr>
-                <w:rFonts w:ascii="Arial" w:hAnsi="Arial"/>
-                <w:color w:val="000000"/>
-                <w:effect w:val="none"/>
+                <w:shd w:val="clear" w:color="auto" w:fill="FFFFFF"/>
+              </w:rPr>
+            </w:pPr>
+            <w:r>
+              <w:rPr>
+                <w:rFonts w:ascii="Arial" w:hAnsi="Arial"/>
+                <w:color w:val="000000"/>
                 <w:shd w:val="clear" w:color="auto" w:fill="FFFFFF"/>
               </w:rPr>
               <w:t>Coordenador deve possuir cadastro no sistema</w:t>
@@ -3134,16 +3003,14 @@
                 <w:rFonts w:ascii="Arial" w:hAnsi="Arial"/>
                 <w:b/>
                 <w:color w:val="000000"/>
-                <w:effect w:val="none"/>
-                <w:shd w:val="clear" w:color="auto" w:fill="FFFFFF"/>
-              </w:rPr>
-            </w:pPr>
-            <w:r>
-              <w:rPr>
-                <w:rFonts w:ascii="Arial" w:hAnsi="Arial"/>
-                <w:b/>
-                <w:color w:val="000000"/>
-                <w:effect w:val="none"/>
+                <w:shd w:val="clear" w:color="auto" w:fill="FFFFFF"/>
+              </w:rPr>
+            </w:pPr>
+            <w:r>
+              <w:rPr>
+                <w:rFonts w:ascii="Arial" w:hAnsi="Arial"/>
+                <w:b/>
+                <w:color w:val="000000"/>
                 <w:shd w:val="clear" w:color="auto" w:fill="FFFFFF"/>
               </w:rPr>
               <w:t>Pós-condições:</w:t>
@@ -3172,27 +3039,16 @@
               <w:rPr>
                 <w:rFonts w:ascii="Arial" w:hAnsi="Arial"/>
                 <w:color w:val="000000"/>
-                <w:effect w:val="none"/>
-                <w:shd w:val="clear" w:color="auto" w:fill="FFFFFF"/>
-              </w:rPr>
-            </w:pPr>
-            <w:r>
-              <w:rPr>
-                <w:rFonts w:ascii="Arial" w:hAnsi="Arial"/>
-                <w:color w:val="000000"/>
-                <w:effect w:val="none"/>
-                <w:shd w:val="clear" w:color="auto" w:fill="FFFFFF"/>
-              </w:rPr>
-              <w:t xml:space="preserve">Sistema mostra as turmas </w:t>
-            </w:r>
-            <w:r>
-              <w:rPr>
-                <w:rFonts w:ascii="Arial" w:hAnsi="Arial"/>
-                <w:color w:val="000000"/>
-                <w:effect w:val="none"/>
-                <w:shd w:val="clear" w:color="auto" w:fill="FFFFFF"/>
-              </w:rPr>
-              <w:t>cadastradas</w:t>
+                <w:shd w:val="clear" w:color="auto" w:fill="FFFFFF"/>
+              </w:rPr>
+            </w:pPr>
+            <w:r>
+              <w:rPr>
+                <w:rFonts w:ascii="Arial" w:hAnsi="Arial"/>
+                <w:color w:val="000000"/>
+                <w:shd w:val="clear" w:color="auto" w:fill="FFFFFF"/>
+              </w:rPr>
+              <w:t>Sistema mostra as turmas cadastradas</w:t>
             </w:r>
           </w:p>
         </w:tc>
@@ -3221,16 +3077,14 @@
                 <w:rFonts w:ascii="Arial" w:hAnsi="Arial"/>
                 <w:b/>
                 <w:color w:val="000000"/>
-                <w:effect w:val="none"/>
-                <w:shd w:val="clear" w:color="auto" w:fill="FFFFFF"/>
-              </w:rPr>
-            </w:pPr>
-            <w:r>
-              <w:rPr>
-                <w:rFonts w:ascii="Arial" w:hAnsi="Arial"/>
-                <w:b/>
-                <w:color w:val="000000"/>
-                <w:effect w:val="none"/>
+                <w:shd w:val="clear" w:color="auto" w:fill="FFFFFF"/>
+              </w:rPr>
+            </w:pPr>
+            <w:r>
+              <w:rPr>
+                <w:rFonts w:ascii="Arial" w:hAnsi="Arial"/>
+                <w:b/>
+                <w:color w:val="000000"/>
                 <w:shd w:val="clear" w:color="auto" w:fill="FFFFFF"/>
               </w:rPr>
               <w:t xml:space="preserve">Fluxo principal: </w:t>
@@ -3267,15 +3121,13 @@
               <w:rPr>
                 <w:rFonts w:ascii="Arial" w:hAnsi="Arial"/>
                 <w:color w:val="000000"/>
-                <w:effect w:val="none"/>
-                <w:shd w:val="clear" w:color="auto" w:fill="FFFFFF"/>
-              </w:rPr>
-            </w:pPr>
-            <w:r>
-              <w:rPr>
-                <w:rFonts w:ascii="Arial" w:hAnsi="Arial"/>
-                <w:color w:val="000000"/>
-                <w:effect w:val="none"/>
+                <w:shd w:val="clear" w:color="auto" w:fill="FFFFFF"/>
+              </w:rPr>
+            </w:pPr>
+            <w:r>
+              <w:rPr>
+                <w:rFonts w:ascii="Arial" w:hAnsi="Arial"/>
+                <w:color w:val="000000"/>
                 <w:shd w:val="clear" w:color="auto" w:fill="FFFFFF"/>
               </w:rPr>
               <w:t>Coordenador acessa o sistema.</w:t>
@@ -3296,15 +3148,13 @@
               <w:rPr>
                 <w:rFonts w:ascii="Arial" w:hAnsi="Arial"/>
                 <w:color w:val="000000"/>
-                <w:effect w:val="none"/>
-                <w:shd w:val="clear" w:color="auto" w:fill="FFFFFF"/>
-              </w:rPr>
-            </w:pPr>
-            <w:r>
-              <w:rPr>
-                <w:rFonts w:ascii="Arial" w:hAnsi="Arial"/>
-                <w:color w:val="000000"/>
-                <w:effect w:val="none"/>
+                <w:shd w:val="clear" w:color="auto" w:fill="FFFFFF"/>
+              </w:rPr>
+            </w:pPr>
+            <w:r>
+              <w:rPr>
+                <w:rFonts w:ascii="Arial" w:hAnsi="Arial"/>
+                <w:color w:val="000000"/>
                 <w:shd w:val="clear" w:color="auto" w:fill="FFFFFF"/>
               </w:rPr>
               <w:t>Sistema verifica os dados de login fornecidos pelo Coordenador e libera o acesso.</w:t>
@@ -3325,15 +3175,13 @@
               <w:rPr>
                 <w:rFonts w:ascii="Arial" w:hAnsi="Arial"/>
                 <w:color w:val="000000"/>
-                <w:effect w:val="none"/>
-                <w:shd w:val="clear" w:color="auto" w:fill="FFFFFF"/>
-              </w:rPr>
-            </w:pPr>
-            <w:r>
-              <w:rPr>
-                <w:rFonts w:ascii="Arial" w:hAnsi="Arial"/>
-                <w:color w:val="000000"/>
-                <w:effect w:val="none"/>
+                <w:shd w:val="clear" w:color="auto" w:fill="FFFFFF"/>
+              </w:rPr>
+            </w:pPr>
+            <w:r>
+              <w:rPr>
+                <w:rFonts w:ascii="Arial" w:hAnsi="Arial"/>
+                <w:color w:val="000000"/>
                 <w:shd w:val="clear" w:color="auto" w:fill="FFFFFF"/>
               </w:rPr>
               <w:t>Coordenador acessa a área de cadastro de turmas.</w:t>
@@ -3354,15 +3202,13 @@
               <w:rPr>
                 <w:rFonts w:ascii="Arial" w:hAnsi="Arial"/>
                 <w:color w:val="000000"/>
-                <w:effect w:val="none"/>
-                <w:shd w:val="clear" w:color="auto" w:fill="FFFFFF"/>
-              </w:rPr>
-            </w:pPr>
-            <w:r>
-              <w:rPr>
-                <w:rFonts w:ascii="Arial" w:hAnsi="Arial"/>
-                <w:color w:val="000000"/>
-                <w:effect w:val="none"/>
+                <w:shd w:val="clear" w:color="auto" w:fill="FFFFFF"/>
+              </w:rPr>
+            </w:pPr>
+            <w:r>
+              <w:rPr>
+                <w:rFonts w:ascii="Arial" w:hAnsi="Arial"/>
+                <w:color w:val="000000"/>
                 <w:shd w:val="clear" w:color="auto" w:fill="FFFFFF"/>
               </w:rPr>
               <w:t>Coordenador cadastra as turmas.</w:t>
@@ -3383,15 +3229,13 @@
               <w:rPr>
                 <w:rFonts w:ascii="Arial" w:hAnsi="Arial"/>
                 <w:color w:val="000000"/>
-                <w:effect w:val="none"/>
-                <w:shd w:val="clear" w:color="auto" w:fill="FFFFFF"/>
-              </w:rPr>
-            </w:pPr>
-            <w:r>
-              <w:rPr>
-                <w:rFonts w:ascii="Arial" w:hAnsi="Arial"/>
-                <w:color w:val="000000"/>
-                <w:effect w:val="none"/>
+                <w:shd w:val="clear" w:color="auto" w:fill="FFFFFF"/>
+              </w:rPr>
+            </w:pPr>
+            <w:r>
+              <w:rPr>
+                <w:rFonts w:ascii="Arial" w:hAnsi="Arial"/>
+                <w:color w:val="000000"/>
                 <w:shd w:val="clear" w:color="auto" w:fill="FFFFFF"/>
               </w:rPr>
               <w:lastRenderedPageBreak/>
@@ -3455,16 +3299,14 @@
                 <w:rFonts w:ascii="Arial" w:hAnsi="Arial"/>
                 <w:b/>
                 <w:color w:val="000000"/>
-                <w:effect w:val="none"/>
-                <w:shd w:val="clear" w:color="auto" w:fill="FFFFFF"/>
-              </w:rPr>
-            </w:pPr>
-            <w:r>
-              <w:rPr>
-                <w:rFonts w:ascii="Arial" w:hAnsi="Arial"/>
-                <w:b/>
-                <w:color w:val="000000"/>
-                <w:effect w:val="none"/>
+                <w:shd w:val="clear" w:color="auto" w:fill="FFFFFF"/>
+              </w:rPr>
+            </w:pPr>
+            <w:r>
+              <w:rPr>
+                <w:rFonts w:ascii="Arial" w:hAnsi="Arial"/>
+                <w:b/>
+                <w:color w:val="000000"/>
                 <w:shd w:val="clear" w:color="auto" w:fill="FFFFFF"/>
               </w:rPr>
               <w:t>CSU06 - Permitir inscrição dos alunos em disciplina</w:t>
@@ -3496,16 +3338,14 @@
                 <w:rFonts w:ascii="Arial" w:hAnsi="Arial"/>
                 <w:b/>
                 <w:color w:val="000000"/>
-                <w:effect w:val="none"/>
-                <w:shd w:val="clear" w:color="auto" w:fill="FFFFFF"/>
-              </w:rPr>
-            </w:pPr>
-            <w:r>
-              <w:rPr>
-                <w:rFonts w:ascii="Arial" w:hAnsi="Arial"/>
-                <w:b/>
-                <w:color w:val="000000"/>
-                <w:effect w:val="none"/>
+                <w:shd w:val="clear" w:color="auto" w:fill="FFFFFF"/>
+              </w:rPr>
+            </w:pPr>
+            <w:r>
+              <w:rPr>
+                <w:rFonts w:ascii="Arial" w:hAnsi="Arial"/>
+                <w:b/>
+                <w:color w:val="000000"/>
                 <w:shd w:val="clear" w:color="auto" w:fill="FFFFFF"/>
               </w:rPr>
               <w:t xml:space="preserve">Objetivo: </w:t>
@@ -3534,15 +3374,13 @@
               <w:rPr>
                 <w:rFonts w:ascii="Arial" w:hAnsi="Arial"/>
                 <w:color w:val="000000"/>
-                <w:effect w:val="none"/>
-                <w:shd w:val="clear" w:color="auto" w:fill="FFFFFF"/>
-              </w:rPr>
-            </w:pPr>
-            <w:r>
-              <w:rPr>
-                <w:rFonts w:ascii="Arial" w:hAnsi="Arial"/>
-                <w:color w:val="000000"/>
-                <w:effect w:val="none"/>
+                <w:shd w:val="clear" w:color="auto" w:fill="FFFFFF"/>
+              </w:rPr>
+            </w:pPr>
+            <w:r>
+              <w:rPr>
+                <w:rFonts w:ascii="Arial" w:hAnsi="Arial"/>
+                <w:color w:val="000000"/>
                 <w:shd w:val="clear" w:color="auto" w:fill="FFFFFF"/>
               </w:rPr>
               <w:t>Realizar o controle de alunos que se inscrevem em uma disciplina</w:t>
@@ -3575,16 +3413,14 @@
                 <w:rFonts w:ascii="Arial" w:hAnsi="Arial"/>
                 <w:b/>
                 <w:color w:val="000000"/>
-                <w:effect w:val="none"/>
-                <w:shd w:val="clear" w:color="auto" w:fill="FFFFFF"/>
-              </w:rPr>
-            </w:pPr>
-            <w:r>
-              <w:rPr>
-                <w:rFonts w:ascii="Arial" w:hAnsi="Arial"/>
-                <w:b/>
-                <w:color w:val="000000"/>
-                <w:effect w:val="none"/>
+                <w:shd w:val="clear" w:color="auto" w:fill="FFFFFF"/>
+              </w:rPr>
+            </w:pPr>
+            <w:r>
+              <w:rPr>
+                <w:rFonts w:ascii="Arial" w:hAnsi="Arial"/>
+                <w:b/>
+                <w:color w:val="000000"/>
                 <w:shd w:val="clear" w:color="auto" w:fill="FFFFFF"/>
               </w:rPr>
               <w:t xml:space="preserve">Requisitos: </w:t>
@@ -3613,15 +3449,13 @@
               <w:rPr>
                 <w:rFonts w:ascii="Arial" w:hAnsi="Arial"/>
                 <w:color w:val="000000"/>
-                <w:effect w:val="none"/>
-                <w:shd w:val="clear" w:color="auto" w:fill="FFFFFF"/>
-              </w:rPr>
-            </w:pPr>
-            <w:r>
-              <w:rPr>
-                <w:rFonts w:ascii="Arial" w:hAnsi="Arial"/>
-                <w:color w:val="000000"/>
-                <w:effect w:val="none"/>
+                <w:shd w:val="clear" w:color="auto" w:fill="FFFFFF"/>
+              </w:rPr>
+            </w:pPr>
+            <w:r>
+              <w:rPr>
+                <w:rFonts w:ascii="Arial" w:hAnsi="Arial"/>
+                <w:color w:val="000000"/>
                 <w:shd w:val="clear" w:color="auto" w:fill="FFFFFF"/>
               </w:rPr>
               <w:t>Sistema deve manter um registro de alunos em disciplinas</w:t>
@@ -3654,16 +3488,14 @@
                 <w:rFonts w:ascii="Arial" w:hAnsi="Arial"/>
                 <w:b/>
                 <w:color w:val="000000"/>
-                <w:effect w:val="none"/>
-                <w:shd w:val="clear" w:color="auto" w:fill="FFFFFF"/>
-              </w:rPr>
-            </w:pPr>
-            <w:r>
-              <w:rPr>
-                <w:rFonts w:ascii="Arial" w:hAnsi="Arial"/>
-                <w:b/>
-                <w:color w:val="000000"/>
-                <w:effect w:val="none"/>
+                <w:shd w:val="clear" w:color="auto" w:fill="FFFFFF"/>
+              </w:rPr>
+            </w:pPr>
+            <w:r>
+              <w:rPr>
+                <w:rFonts w:ascii="Arial" w:hAnsi="Arial"/>
+                <w:b/>
+                <w:color w:val="000000"/>
                 <w:shd w:val="clear" w:color="auto" w:fill="FFFFFF"/>
               </w:rPr>
               <w:t xml:space="preserve">Atores: </w:t>
@@ -3692,15 +3524,13 @@
               <w:rPr>
                 <w:rFonts w:ascii="Arial" w:hAnsi="Arial"/>
                 <w:color w:val="000000"/>
-                <w:effect w:val="none"/>
-                <w:shd w:val="clear" w:color="auto" w:fill="FFFFFF"/>
-              </w:rPr>
-            </w:pPr>
-            <w:r>
-              <w:rPr>
-                <w:rFonts w:ascii="Arial" w:hAnsi="Arial"/>
-                <w:color w:val="000000"/>
-                <w:effect w:val="none"/>
+                <w:shd w:val="clear" w:color="auto" w:fill="FFFFFF"/>
+              </w:rPr>
+            </w:pPr>
+            <w:r>
+              <w:rPr>
+                <w:rFonts w:ascii="Arial" w:hAnsi="Arial"/>
+                <w:color w:val="000000"/>
                 <w:shd w:val="clear" w:color="auto" w:fill="FFFFFF"/>
               </w:rPr>
               <w:t>Alunos</w:t>
@@ -3732,16 +3562,14 @@
                 <w:rFonts w:ascii="Arial" w:hAnsi="Arial"/>
                 <w:b/>
                 <w:color w:val="000000"/>
-                <w:effect w:val="none"/>
-                <w:shd w:val="clear" w:color="auto" w:fill="FFFFFF"/>
-              </w:rPr>
-            </w:pPr>
-            <w:r>
-              <w:rPr>
-                <w:rFonts w:ascii="Arial" w:hAnsi="Arial"/>
-                <w:b/>
-                <w:color w:val="000000"/>
-                <w:effect w:val="none"/>
+                <w:shd w:val="clear" w:color="auto" w:fill="FFFFFF"/>
+              </w:rPr>
+            </w:pPr>
+            <w:r>
+              <w:rPr>
+                <w:rFonts w:ascii="Arial" w:hAnsi="Arial"/>
+                <w:b/>
+                <w:color w:val="000000"/>
                 <w:shd w:val="clear" w:color="auto" w:fill="FFFFFF"/>
               </w:rPr>
               <w:t xml:space="preserve">Pré-condições: </w:t>
@@ -3770,27 +3598,16 @@
               <w:rPr>
                 <w:rFonts w:ascii="Arial" w:hAnsi="Arial"/>
                 <w:color w:val="000000"/>
-                <w:effect w:val="none"/>
-                <w:shd w:val="clear" w:color="auto" w:fill="FFFFFF"/>
-              </w:rPr>
-            </w:pPr>
-            <w:r>
-              <w:rPr>
-                <w:rFonts w:ascii="Arial" w:hAnsi="Arial"/>
-                <w:color w:val="000000"/>
-                <w:effect w:val="none"/>
-                <w:shd w:val="clear" w:color="auto" w:fill="FFFFFF"/>
-              </w:rPr>
-              <w:t xml:space="preserve">Aluno deve possuir </w:t>
-            </w:r>
-            <w:r>
-              <w:rPr>
-                <w:rFonts w:ascii="Arial" w:hAnsi="Arial"/>
-                <w:color w:val="000000"/>
-                <w:effect w:val="none"/>
-                <w:shd w:val="clear" w:color="auto" w:fill="FFFFFF"/>
-              </w:rPr>
-              <w:t>cadastro no sistema da universidade.</w:t>
+                <w:shd w:val="clear" w:color="auto" w:fill="FFFFFF"/>
+              </w:rPr>
+            </w:pPr>
+            <w:r>
+              <w:rPr>
+                <w:rFonts w:ascii="Arial" w:hAnsi="Arial"/>
+                <w:color w:val="000000"/>
+                <w:shd w:val="clear" w:color="auto" w:fill="FFFFFF"/>
+              </w:rPr>
+              <w:t>Aluno deve possuir cadastro no sistema da universidade.</w:t>
             </w:r>
           </w:p>
           <w:p>
@@ -3800,15 +3617,13 @@
               <w:rPr>
                 <w:rFonts w:ascii="Arial" w:hAnsi="Arial"/>
                 <w:color w:val="000000"/>
-                <w:effect w:val="none"/>
-                <w:shd w:val="clear" w:color="auto" w:fill="FFFFFF"/>
-              </w:rPr>
-            </w:pPr>
-            <w:r>
-              <w:rPr>
-                <w:rFonts w:ascii="Arial" w:hAnsi="Arial"/>
-                <w:color w:val="000000"/>
-                <w:effect w:val="none"/>
+                <w:shd w:val="clear" w:color="auto" w:fill="FFFFFF"/>
+              </w:rPr>
+            </w:pPr>
+            <w:r>
+              <w:rPr>
+                <w:rFonts w:ascii="Arial" w:hAnsi="Arial"/>
+                <w:color w:val="000000"/>
                 <w:shd w:val="clear" w:color="auto" w:fill="FFFFFF"/>
               </w:rPr>
               <w:t>CSU04</w:t>
@@ -3821,15 +3636,13 @@
               <w:rPr>
                 <w:rFonts w:ascii="Arial" w:hAnsi="Arial"/>
                 <w:color w:val="000000"/>
-                <w:effect w:val="none"/>
-                <w:shd w:val="clear" w:color="auto" w:fill="FFFFFF"/>
-              </w:rPr>
-            </w:pPr>
-            <w:r>
-              <w:rPr>
-                <w:rFonts w:ascii="Arial" w:hAnsi="Arial"/>
-                <w:color w:val="000000"/>
-                <w:effect w:val="none"/>
+                <w:shd w:val="clear" w:color="auto" w:fill="FFFFFF"/>
+              </w:rPr>
+            </w:pPr>
+            <w:r>
+              <w:rPr>
+                <w:rFonts w:ascii="Arial" w:hAnsi="Arial"/>
+                <w:color w:val="000000"/>
                 <w:shd w:val="clear" w:color="auto" w:fill="FFFFFF"/>
               </w:rPr>
               <w:t>CSU05</w:t>
@@ -3861,16 +3674,14 @@
                 <w:rFonts w:ascii="Arial" w:hAnsi="Arial"/>
                 <w:b/>
                 <w:color w:val="000000"/>
-                <w:effect w:val="none"/>
-                <w:shd w:val="clear" w:color="auto" w:fill="FFFFFF"/>
-              </w:rPr>
-            </w:pPr>
-            <w:r>
-              <w:rPr>
-                <w:rFonts w:ascii="Arial" w:hAnsi="Arial"/>
-                <w:b/>
-                <w:color w:val="000000"/>
-                <w:effect w:val="none"/>
+                <w:shd w:val="clear" w:color="auto" w:fill="FFFFFF"/>
+              </w:rPr>
+            </w:pPr>
+            <w:r>
+              <w:rPr>
+                <w:rFonts w:ascii="Arial" w:hAnsi="Arial"/>
+                <w:b/>
+                <w:color w:val="000000"/>
                 <w:shd w:val="clear" w:color="auto" w:fill="FFFFFF"/>
               </w:rPr>
               <w:t>Pós-condições:</w:t>
@@ -3899,15 +3710,13 @@
               <w:rPr>
                 <w:rFonts w:ascii="Arial" w:hAnsi="Arial"/>
                 <w:color w:val="000000"/>
-                <w:effect w:val="none"/>
-                <w:shd w:val="clear" w:color="auto" w:fill="FFFFFF"/>
-              </w:rPr>
-            </w:pPr>
-            <w:r>
-              <w:rPr>
-                <w:rFonts w:ascii="Arial" w:hAnsi="Arial"/>
-                <w:color w:val="000000"/>
-                <w:effect w:val="none"/>
+                <w:shd w:val="clear" w:color="auto" w:fill="FFFFFF"/>
+              </w:rPr>
+            </w:pPr>
+            <w:r>
+              <w:rPr>
+                <w:rFonts w:ascii="Arial" w:hAnsi="Arial"/>
+                <w:color w:val="000000"/>
                 <w:shd w:val="clear" w:color="auto" w:fill="FFFFFF"/>
               </w:rPr>
               <w:t>Sistema mostra a inscrição em disciplinas dos alunos.</w:t>
@@ -3939,16 +3748,14 @@
                 <w:rFonts w:ascii="Arial" w:hAnsi="Arial"/>
                 <w:b/>
                 <w:color w:val="000000"/>
-                <w:effect w:val="none"/>
-                <w:shd w:val="clear" w:color="auto" w:fill="FFFFFF"/>
-              </w:rPr>
-            </w:pPr>
-            <w:r>
-              <w:rPr>
-                <w:rFonts w:ascii="Arial" w:hAnsi="Arial"/>
-                <w:b/>
-                <w:color w:val="000000"/>
-                <w:effect w:val="none"/>
+                <w:shd w:val="clear" w:color="auto" w:fill="FFFFFF"/>
+              </w:rPr>
+            </w:pPr>
+            <w:r>
+              <w:rPr>
+                <w:rFonts w:ascii="Arial" w:hAnsi="Arial"/>
+                <w:b/>
+                <w:color w:val="000000"/>
                 <w:shd w:val="clear" w:color="auto" w:fill="FFFFFF"/>
               </w:rPr>
               <w:t xml:space="preserve">Fluxo principal: </w:t>
@@ -3985,15 +3792,13 @@
               <w:rPr>
                 <w:rFonts w:ascii="Arial" w:hAnsi="Arial"/>
                 <w:color w:val="000000"/>
-                <w:effect w:val="none"/>
-                <w:shd w:val="clear" w:color="auto" w:fill="FFFFFF"/>
-              </w:rPr>
-            </w:pPr>
-            <w:r>
-              <w:rPr>
-                <w:rFonts w:ascii="Arial" w:hAnsi="Arial"/>
-                <w:color w:val="000000"/>
-                <w:effect w:val="none"/>
+                <w:shd w:val="clear" w:color="auto" w:fill="FFFFFF"/>
+              </w:rPr>
+            </w:pPr>
+            <w:r>
+              <w:rPr>
+                <w:rFonts w:ascii="Arial" w:hAnsi="Arial"/>
+                <w:color w:val="000000"/>
                 <w:shd w:val="clear" w:color="auto" w:fill="FFFFFF"/>
               </w:rPr>
               <w:t>Aluno acessa o sistema.</w:t>
@@ -4014,15 +3819,13 @@
               <w:rPr>
                 <w:rFonts w:ascii="Arial" w:hAnsi="Arial"/>
                 <w:color w:val="000000"/>
-                <w:effect w:val="none"/>
-                <w:shd w:val="clear" w:color="auto" w:fill="FFFFFF"/>
-              </w:rPr>
-            </w:pPr>
-            <w:r>
-              <w:rPr>
-                <w:rFonts w:ascii="Arial" w:hAnsi="Arial"/>
-                <w:color w:val="000000"/>
-                <w:effect w:val="none"/>
+                <w:shd w:val="clear" w:color="auto" w:fill="FFFFFF"/>
+              </w:rPr>
+            </w:pPr>
+            <w:r>
+              <w:rPr>
+                <w:rFonts w:ascii="Arial" w:hAnsi="Arial"/>
+                <w:color w:val="000000"/>
                 <w:shd w:val="clear" w:color="auto" w:fill="FFFFFF"/>
               </w:rPr>
               <w:t>Sistema verifica os dados de login fornecidos pelo aluno e libera o acesso.</w:t>
@@ -4043,27 +3846,16 @@
               <w:rPr>
                 <w:rFonts w:ascii="Arial" w:hAnsi="Arial"/>
                 <w:color w:val="000000"/>
-                <w:effect w:val="none"/>
-                <w:shd w:val="clear" w:color="auto" w:fill="FFFFFF"/>
-              </w:rPr>
-            </w:pPr>
-            <w:r>
-              <w:rPr>
-                <w:rFonts w:ascii="Arial" w:hAnsi="Arial"/>
-                <w:color w:val="000000"/>
-                <w:effect w:val="none"/>
-                <w:shd w:val="clear" w:color="auto" w:fill="FFFFFF"/>
-              </w:rPr>
-              <w:t xml:space="preserve">Aluno acessa a </w:t>
-            </w:r>
-            <w:r>
-              <w:rPr>
-                <w:rFonts w:ascii="Arial" w:hAnsi="Arial"/>
-                <w:color w:val="000000"/>
-                <w:effect w:val="none"/>
-                <w:shd w:val="clear" w:color="auto" w:fill="FFFFFF"/>
-              </w:rPr>
-              <w:t>área de realização de matrícula</w:t>
+                <w:shd w:val="clear" w:color="auto" w:fill="FFFFFF"/>
+              </w:rPr>
+            </w:pPr>
+            <w:r>
+              <w:rPr>
+                <w:rFonts w:ascii="Arial" w:hAnsi="Arial"/>
+                <w:color w:val="000000"/>
+                <w:shd w:val="clear" w:color="auto" w:fill="FFFFFF"/>
+              </w:rPr>
+              <w:t>Aluno acessa a área de realização de matrícula</w:t>
             </w:r>
           </w:p>
           <w:p>
@@ -4081,15 +3873,13 @@
               <w:rPr>
                 <w:rFonts w:ascii="Arial" w:hAnsi="Arial"/>
                 <w:color w:val="000000"/>
-                <w:effect w:val="none"/>
-                <w:shd w:val="clear" w:color="auto" w:fill="FFFFFF"/>
-              </w:rPr>
-            </w:pPr>
-            <w:r>
-              <w:rPr>
-                <w:rFonts w:ascii="Arial" w:hAnsi="Arial"/>
-                <w:color w:val="000000"/>
-                <w:effect w:val="none"/>
+                <w:shd w:val="clear" w:color="auto" w:fill="FFFFFF"/>
+              </w:rPr>
+            </w:pPr>
+            <w:r>
+              <w:rPr>
+                <w:rFonts w:ascii="Arial" w:hAnsi="Arial"/>
+                <w:color w:val="000000"/>
                 <w:shd w:val="clear" w:color="auto" w:fill="FFFFFF"/>
               </w:rPr>
               <w:t>Aluno seleciona as disciplinas que deseja cursar</w:t>
@@ -4110,15 +3900,13 @@
               <w:rPr>
                 <w:rFonts w:ascii="Arial" w:hAnsi="Arial"/>
                 <w:color w:val="000000"/>
-                <w:effect w:val="none"/>
-                <w:shd w:val="clear" w:color="auto" w:fill="FFFFFF"/>
-              </w:rPr>
-            </w:pPr>
-            <w:r>
-              <w:rPr>
-                <w:rFonts w:ascii="Arial" w:hAnsi="Arial"/>
-                <w:color w:val="000000"/>
-                <w:effect w:val="none"/>
+                <w:shd w:val="clear" w:color="auto" w:fill="FFFFFF"/>
+              </w:rPr>
+            </w:pPr>
+            <w:r>
+              <w:rPr>
+                <w:rFonts w:ascii="Arial" w:hAnsi="Arial"/>
+                <w:color w:val="000000"/>
                 <w:shd w:val="clear" w:color="auto" w:fill="FFFFFF"/>
               </w:rPr>
               <w:t>Sistema valida a solicitação do aluno.</w:t>
@@ -4139,15 +3927,13 @@
               <w:rPr>
                 <w:rFonts w:ascii="Arial" w:hAnsi="Arial"/>
                 <w:color w:val="000000"/>
-                <w:effect w:val="none"/>
-                <w:shd w:val="clear" w:color="auto" w:fill="FFFFFF"/>
-              </w:rPr>
-            </w:pPr>
-            <w:r>
-              <w:rPr>
-                <w:rFonts w:ascii="Arial" w:hAnsi="Arial"/>
-                <w:color w:val="000000"/>
-                <w:effect w:val="none"/>
+                <w:shd w:val="clear" w:color="auto" w:fill="FFFFFF"/>
+              </w:rPr>
+            </w:pPr>
+            <w:r>
+              <w:rPr>
+                <w:rFonts w:ascii="Arial" w:hAnsi="Arial"/>
+                <w:color w:val="000000"/>
                 <w:shd w:val="clear" w:color="auto" w:fill="FFFFFF"/>
               </w:rPr>
               <w:t>Sistema salva as informações</w:t>
@@ -4211,16 +3997,14 @@
                 <w:rFonts w:ascii="Arial" w:hAnsi="Arial"/>
                 <w:b/>
                 <w:color w:val="000000"/>
-                <w:effect w:val="none"/>
-                <w:shd w:val="clear" w:color="auto" w:fill="FFFFFF"/>
-              </w:rPr>
-            </w:pPr>
-            <w:r>
-              <w:rPr>
-                <w:rFonts w:ascii="Arial" w:hAnsi="Arial"/>
-                <w:b/>
-                <w:color w:val="000000"/>
-                <w:effect w:val="none"/>
+                <w:shd w:val="clear" w:color="auto" w:fill="FFFFFF"/>
+              </w:rPr>
+            </w:pPr>
+            <w:r>
+              <w:rPr>
+                <w:rFonts w:ascii="Arial" w:hAnsi="Arial"/>
+                <w:b/>
+                <w:color w:val="000000"/>
                 <w:shd w:val="clear" w:color="auto" w:fill="FFFFFF"/>
               </w:rPr>
               <w:t>CSU07 - Controlar as inscrições em disciplinas</w:t>
@@ -4252,16 +4036,14 @@
                 <w:rFonts w:ascii="Arial" w:hAnsi="Arial"/>
                 <w:b/>
                 <w:color w:val="000000"/>
-                <w:effect w:val="none"/>
-                <w:shd w:val="clear" w:color="auto" w:fill="FFFFFF"/>
-              </w:rPr>
-            </w:pPr>
-            <w:r>
-              <w:rPr>
-                <w:rFonts w:ascii="Arial" w:hAnsi="Arial"/>
-                <w:b/>
-                <w:color w:val="000000"/>
-                <w:effect w:val="none"/>
+                <w:shd w:val="clear" w:color="auto" w:fill="FFFFFF"/>
+              </w:rPr>
+            </w:pPr>
+            <w:r>
+              <w:rPr>
+                <w:rFonts w:ascii="Arial" w:hAnsi="Arial"/>
+                <w:b/>
+                <w:color w:val="000000"/>
                 <w:shd w:val="clear" w:color="auto" w:fill="FFFFFF"/>
               </w:rPr>
               <w:t xml:space="preserve">Objetivo: </w:t>
@@ -4290,27 +4072,16 @@
               <w:rPr>
                 <w:rFonts w:ascii="Arial" w:hAnsi="Arial"/>
                 <w:color w:val="000000"/>
-                <w:effect w:val="none"/>
-                <w:shd w:val="clear" w:color="auto" w:fill="FFFFFF"/>
-              </w:rPr>
-            </w:pPr>
-            <w:r>
-              <w:rPr>
-                <w:rFonts w:ascii="Arial" w:hAnsi="Arial"/>
-                <w:color w:val="000000"/>
-                <w:effect w:val="none"/>
-                <w:shd w:val="clear" w:color="auto" w:fill="FFFFFF"/>
-              </w:rPr>
-              <w:t xml:space="preserve">Realizar o controle de inscrições para uma </w:t>
-            </w:r>
-            <w:r>
-              <w:rPr>
-                <w:rFonts w:ascii="Arial" w:hAnsi="Arial"/>
-                <w:color w:val="000000"/>
-                <w:effect w:val="none"/>
-                <w:shd w:val="clear" w:color="auto" w:fill="FFFFFF"/>
-              </w:rPr>
-              <w:t>disciplina</w:t>
+                <w:shd w:val="clear" w:color="auto" w:fill="FFFFFF"/>
+              </w:rPr>
+            </w:pPr>
+            <w:r>
+              <w:rPr>
+                <w:rFonts w:ascii="Arial" w:hAnsi="Arial"/>
+                <w:color w:val="000000"/>
+                <w:shd w:val="clear" w:color="auto" w:fill="FFFFFF"/>
+              </w:rPr>
+              <w:t>Realizar o controle de inscrições para uma disciplina</w:t>
             </w:r>
           </w:p>
         </w:tc>
@@ -4340,16 +4111,14 @@
                 <w:rFonts w:ascii="Arial" w:hAnsi="Arial"/>
                 <w:b/>
                 <w:color w:val="000000"/>
-                <w:effect w:val="none"/>
-                <w:shd w:val="clear" w:color="auto" w:fill="FFFFFF"/>
-              </w:rPr>
-            </w:pPr>
-            <w:r>
-              <w:rPr>
-                <w:rFonts w:ascii="Arial" w:hAnsi="Arial"/>
-                <w:b/>
-                <w:color w:val="000000"/>
-                <w:effect w:val="none"/>
+                <w:shd w:val="clear" w:color="auto" w:fill="FFFFFF"/>
+              </w:rPr>
+            </w:pPr>
+            <w:r>
+              <w:rPr>
+                <w:rFonts w:ascii="Arial" w:hAnsi="Arial"/>
+                <w:b/>
+                <w:color w:val="000000"/>
                 <w:shd w:val="clear" w:color="auto" w:fill="FFFFFF"/>
               </w:rPr>
               <w:t xml:space="preserve">Requisitos: </w:t>
@@ -4378,15 +4147,13 @@
               <w:rPr>
                 <w:rFonts w:ascii="Arial" w:hAnsi="Arial"/>
                 <w:color w:val="000000"/>
-                <w:effect w:val="none"/>
-                <w:shd w:val="clear" w:color="auto" w:fill="FFFFFF"/>
-              </w:rPr>
-            </w:pPr>
-            <w:r>
-              <w:rPr>
-                <w:rFonts w:ascii="Arial" w:hAnsi="Arial"/>
-                <w:color w:val="000000"/>
-                <w:effect w:val="none"/>
+                <w:shd w:val="clear" w:color="auto" w:fill="FFFFFF"/>
+              </w:rPr>
+            </w:pPr>
+            <w:r>
+              <w:rPr>
+                <w:rFonts w:ascii="Arial" w:hAnsi="Arial"/>
+                <w:color w:val="000000"/>
                 <w:shd w:val="clear" w:color="auto" w:fill="FFFFFF"/>
               </w:rPr>
               <w:t>CSU004</w:t>
@@ -4419,16 +4186,14 @@
                 <w:rFonts w:ascii="Arial" w:hAnsi="Arial"/>
                 <w:b/>
                 <w:color w:val="000000"/>
-                <w:effect w:val="none"/>
-                <w:shd w:val="clear" w:color="auto" w:fill="FFFFFF"/>
-              </w:rPr>
-            </w:pPr>
-            <w:r>
-              <w:rPr>
-                <w:rFonts w:ascii="Arial" w:hAnsi="Arial"/>
-                <w:b/>
-                <w:color w:val="000000"/>
-                <w:effect w:val="none"/>
+                <w:shd w:val="clear" w:color="auto" w:fill="FFFFFF"/>
+              </w:rPr>
+            </w:pPr>
+            <w:r>
+              <w:rPr>
+                <w:rFonts w:ascii="Arial" w:hAnsi="Arial"/>
+                <w:b/>
+                <w:color w:val="000000"/>
                 <w:shd w:val="clear" w:color="auto" w:fill="FFFFFF"/>
               </w:rPr>
               <w:t xml:space="preserve">Atores: </w:t>
@@ -4457,15 +4222,13 @@
               <w:rPr>
                 <w:rFonts w:ascii="Arial" w:hAnsi="Arial"/>
                 <w:color w:val="000000"/>
-                <w:effect w:val="none"/>
-                <w:shd w:val="clear" w:color="auto" w:fill="FFFFFF"/>
-              </w:rPr>
-            </w:pPr>
-            <w:r>
-              <w:rPr>
-                <w:rFonts w:ascii="Arial" w:hAnsi="Arial"/>
-                <w:color w:val="000000"/>
-                <w:effect w:val="none"/>
+                <w:shd w:val="clear" w:color="auto" w:fill="FFFFFF"/>
+              </w:rPr>
+            </w:pPr>
+            <w:r>
+              <w:rPr>
+                <w:rFonts w:ascii="Arial" w:hAnsi="Arial"/>
+                <w:color w:val="000000"/>
                 <w:shd w:val="clear" w:color="auto" w:fill="FFFFFF"/>
               </w:rPr>
               <w:t>Alunos, Sistema</w:t>
@@ -4497,16 +4260,14 @@
                 <w:rFonts w:ascii="Arial" w:hAnsi="Arial"/>
                 <w:b/>
                 <w:color w:val="000000"/>
-                <w:effect w:val="none"/>
-                <w:shd w:val="clear" w:color="auto" w:fill="FFFFFF"/>
-              </w:rPr>
-            </w:pPr>
-            <w:r>
-              <w:rPr>
-                <w:rFonts w:ascii="Arial" w:hAnsi="Arial"/>
-                <w:b/>
-                <w:color w:val="000000"/>
-                <w:effect w:val="none"/>
+                <w:shd w:val="clear" w:color="auto" w:fill="FFFFFF"/>
+              </w:rPr>
+            </w:pPr>
+            <w:r>
+              <w:rPr>
+                <w:rFonts w:ascii="Arial" w:hAnsi="Arial"/>
+                <w:b/>
+                <w:color w:val="000000"/>
                 <w:shd w:val="clear" w:color="auto" w:fill="FFFFFF"/>
               </w:rPr>
               <w:t xml:space="preserve">Pré-condições: </w:t>
@@ -4535,15 +4296,13 @@
               <w:rPr>
                 <w:rFonts w:ascii="Arial" w:hAnsi="Arial"/>
                 <w:color w:val="000000"/>
-                <w:effect w:val="none"/>
-                <w:shd w:val="clear" w:color="auto" w:fill="FFFFFF"/>
-              </w:rPr>
-            </w:pPr>
-            <w:r>
-              <w:rPr>
-                <w:rFonts w:ascii="Arial" w:hAnsi="Arial"/>
-                <w:color w:val="000000"/>
-                <w:effect w:val="none"/>
+                <w:shd w:val="clear" w:color="auto" w:fill="FFFFFF"/>
+              </w:rPr>
+            </w:pPr>
+            <w:r>
+              <w:rPr>
+                <w:rFonts w:ascii="Arial" w:hAnsi="Arial"/>
+                <w:color w:val="000000"/>
                 <w:shd w:val="clear" w:color="auto" w:fill="FFFFFF"/>
               </w:rPr>
               <w:t>Aluno deve possuir inscrição em disciplina</w:t>
@@ -4556,15 +4315,13 @@
               <w:rPr>
                 <w:rFonts w:ascii="Arial" w:hAnsi="Arial"/>
                 <w:color w:val="000000"/>
-                <w:effect w:val="none"/>
-                <w:shd w:val="clear" w:color="auto" w:fill="FFFFFF"/>
-              </w:rPr>
-            </w:pPr>
-            <w:r>
-              <w:rPr>
-                <w:rFonts w:ascii="Arial" w:hAnsi="Arial"/>
-                <w:color w:val="000000"/>
-                <w:effect w:val="none"/>
+                <w:shd w:val="clear" w:color="auto" w:fill="FFFFFF"/>
+              </w:rPr>
+            </w:pPr>
+            <w:r>
+              <w:rPr>
+                <w:rFonts w:ascii="Arial" w:hAnsi="Arial"/>
+                <w:color w:val="000000"/>
                 <w:shd w:val="clear" w:color="auto" w:fill="FFFFFF"/>
               </w:rPr>
               <w:t>Sistema contabiliza as inscrições</w:t>
@@ -4577,15 +4334,13 @@
               <w:rPr>
                 <w:rFonts w:ascii="Arial" w:hAnsi="Arial"/>
                 <w:color w:val="000000"/>
-                <w:effect w:val="none"/>
-                <w:shd w:val="clear" w:color="auto" w:fill="FFFFFF"/>
-              </w:rPr>
-            </w:pPr>
-            <w:r>
-              <w:rPr>
-                <w:rFonts w:ascii="Arial" w:hAnsi="Arial"/>
-                <w:color w:val="000000"/>
-                <w:effect w:val="none"/>
+                <w:shd w:val="clear" w:color="auto" w:fill="FFFFFF"/>
+              </w:rPr>
+            </w:pPr>
+            <w:r>
+              <w:rPr>
+                <w:rFonts w:ascii="Arial" w:hAnsi="Arial"/>
+                <w:color w:val="000000"/>
                 <w:shd w:val="clear" w:color="auto" w:fill="FFFFFF"/>
               </w:rPr>
               <w:t>CSU004</w:t>
@@ -4598,15 +4353,13 @@
               <w:rPr>
                 <w:rFonts w:ascii="Arial" w:hAnsi="Arial"/>
                 <w:color w:val="000000"/>
-                <w:effect w:val="none"/>
-                <w:shd w:val="clear" w:color="auto" w:fill="FFFFFF"/>
-              </w:rPr>
-            </w:pPr>
-            <w:r>
-              <w:rPr>
-                <w:rFonts w:ascii="Arial" w:hAnsi="Arial"/>
-                <w:color w:val="000000"/>
-                <w:effect w:val="none"/>
+                <w:shd w:val="clear" w:color="auto" w:fill="FFFFFF"/>
+              </w:rPr>
+            </w:pPr>
+            <w:r>
+              <w:rPr>
+                <w:rFonts w:ascii="Arial" w:hAnsi="Arial"/>
+                <w:color w:val="000000"/>
                 <w:shd w:val="clear" w:color="auto" w:fill="FFFFFF"/>
               </w:rPr>
               <w:t>CSU005</w:t>
@@ -4638,16 +4391,14 @@
                 <w:rFonts w:ascii="Arial" w:hAnsi="Arial"/>
                 <w:b/>
                 <w:color w:val="000000"/>
-                <w:effect w:val="none"/>
-                <w:shd w:val="clear" w:color="auto" w:fill="FFFFFF"/>
-              </w:rPr>
-            </w:pPr>
-            <w:r>
-              <w:rPr>
-                <w:rFonts w:ascii="Arial" w:hAnsi="Arial"/>
-                <w:b/>
-                <w:color w:val="000000"/>
-                <w:effect w:val="none"/>
+                <w:shd w:val="clear" w:color="auto" w:fill="FFFFFF"/>
+              </w:rPr>
+            </w:pPr>
+            <w:r>
+              <w:rPr>
+                <w:rFonts w:ascii="Arial" w:hAnsi="Arial"/>
+                <w:b/>
+                <w:color w:val="000000"/>
                 <w:shd w:val="clear" w:color="auto" w:fill="FFFFFF"/>
               </w:rPr>
               <w:t>Pós-condições:</w:t>
@@ -4676,18 +4427,34 @@
               <w:rPr>
                 <w:rFonts w:ascii="Arial" w:hAnsi="Arial"/>
                 <w:color w:val="000000"/>
-                <w:effect w:val="none"/>
-                <w:shd w:val="clear" w:color="auto" w:fill="FFFFFF"/>
-              </w:rPr>
-            </w:pPr>
-            <w:r>
-              <w:rPr>
-                <w:rFonts w:ascii="Arial" w:hAnsi="Arial"/>
-                <w:color w:val="000000"/>
-                <w:effect w:val="none"/>
-                <w:shd w:val="clear" w:color="auto" w:fill="FFFFFF"/>
-              </w:rPr>
-              <w:t>Sistema controla a inscrição em disciplinas dos alunos.</w:t>
+                <w:shd w:val="clear" w:color="auto" w:fill="FFFFFF"/>
+              </w:rPr>
+            </w:pPr>
+            <w:r>
+              <w:rPr>
+                <w:rFonts w:ascii="Arial" w:hAnsi="Arial"/>
+                <w:color w:val="000000"/>
+                <w:shd w:val="clear" w:color="auto" w:fill="FFFFFF"/>
+              </w:rPr>
+              <w:t xml:space="preserve">Sistema </w:t>
+            </w:r>
+            <w:proofErr w:type="spellStart"/>
+            <w:r>
+              <w:rPr>
+                <w:rFonts w:ascii="Arial" w:hAnsi="Arial"/>
+                <w:color w:val="000000"/>
+                <w:shd w:val="clear" w:color="auto" w:fill="FFFFFF"/>
+              </w:rPr>
+              <w:t>controla</w:t>
+            </w:r>
+            <w:proofErr w:type="spellEnd"/>
+            <w:r>
+              <w:rPr>
+                <w:rFonts w:ascii="Arial" w:hAnsi="Arial"/>
+                <w:color w:val="000000"/>
+                <w:shd w:val="clear" w:color="auto" w:fill="FFFFFF"/>
+              </w:rPr>
+              <w:t xml:space="preserve"> a inscrição em disciplinas dos alunos.</w:t>
             </w:r>
           </w:p>
         </w:tc>
@@ -4716,16 +4483,14 @@
                 <w:rFonts w:ascii="Arial" w:hAnsi="Arial"/>
                 <w:b/>
                 <w:color w:val="000000"/>
-                <w:effect w:val="none"/>
-                <w:shd w:val="clear" w:color="auto" w:fill="FFFFFF"/>
-              </w:rPr>
-            </w:pPr>
-            <w:r>
-              <w:rPr>
-                <w:rFonts w:ascii="Arial" w:hAnsi="Arial"/>
-                <w:b/>
-                <w:color w:val="000000"/>
-                <w:effect w:val="none"/>
+                <w:shd w:val="clear" w:color="auto" w:fill="FFFFFF"/>
+              </w:rPr>
+            </w:pPr>
+            <w:r>
+              <w:rPr>
+                <w:rFonts w:ascii="Arial" w:hAnsi="Arial"/>
+                <w:b/>
+                <w:color w:val="000000"/>
                 <w:shd w:val="clear" w:color="auto" w:fill="FFFFFF"/>
               </w:rPr>
               <w:t xml:space="preserve">Fluxo principal: </w:t>
@@ -4762,15 +4527,13 @@
               <w:rPr>
                 <w:rFonts w:ascii="Arial" w:hAnsi="Arial"/>
                 <w:color w:val="000000"/>
-                <w:effect w:val="none"/>
-                <w:shd w:val="clear" w:color="auto" w:fill="FFFFFF"/>
-              </w:rPr>
-            </w:pPr>
-            <w:r>
-              <w:rPr>
-                <w:rFonts w:ascii="Arial" w:hAnsi="Arial"/>
-                <w:color w:val="000000"/>
-                <w:effect w:val="none"/>
+                <w:shd w:val="clear" w:color="auto" w:fill="FFFFFF"/>
+              </w:rPr>
+            </w:pPr>
+            <w:r>
+              <w:rPr>
+                <w:rFonts w:ascii="Arial" w:hAnsi="Arial"/>
+                <w:color w:val="000000"/>
                 <w:shd w:val="clear" w:color="auto" w:fill="FFFFFF"/>
               </w:rPr>
               <w:t>Alunos se inscrevem na disciplina</w:t>
@@ -4791,15 +4554,13 @@
               <w:rPr>
                 <w:rFonts w:ascii="Arial" w:hAnsi="Arial"/>
                 <w:color w:val="000000"/>
-                <w:effect w:val="none"/>
-                <w:shd w:val="clear" w:color="auto" w:fill="FFFFFF"/>
-              </w:rPr>
-            </w:pPr>
-            <w:r>
-              <w:rPr>
-                <w:rFonts w:ascii="Arial" w:hAnsi="Arial"/>
-                <w:color w:val="000000"/>
-                <w:effect w:val="none"/>
+                <w:shd w:val="clear" w:color="auto" w:fill="FFFFFF"/>
+              </w:rPr>
+            </w:pPr>
+            <w:r>
+              <w:rPr>
+                <w:rFonts w:ascii="Arial" w:hAnsi="Arial"/>
+                <w:color w:val="000000"/>
                 <w:shd w:val="clear" w:color="auto" w:fill="FFFFFF"/>
               </w:rPr>
               <w:t>Sistema verifica a quantidade de inscrições</w:t>
@@ -4820,15 +4581,13 @@
               <w:rPr>
                 <w:rFonts w:ascii="Arial" w:hAnsi="Arial"/>
                 <w:color w:val="000000"/>
-                <w:effect w:val="none"/>
-                <w:shd w:val="clear" w:color="auto" w:fill="FFFFFF"/>
-              </w:rPr>
-            </w:pPr>
-            <w:r>
-              <w:rPr>
-                <w:rFonts w:ascii="Arial" w:hAnsi="Arial"/>
-                <w:color w:val="000000"/>
-                <w:effect w:val="none"/>
+                <w:shd w:val="clear" w:color="auto" w:fill="FFFFFF"/>
+              </w:rPr>
+            </w:pPr>
+            <w:r>
+              <w:rPr>
+                <w:rFonts w:ascii="Arial" w:hAnsi="Arial"/>
+                <w:color w:val="000000"/>
                 <w:shd w:val="clear" w:color="auto" w:fill="FFFFFF"/>
               </w:rPr>
               <w:t>Sistema envia informações aos inscritos (Deferido/indeferido)</w:t>
@@ -4892,16 +4651,14 @@
                 <w:rFonts w:ascii="Arial" w:hAnsi="Arial"/>
                 <w:b/>
                 <w:color w:val="000000"/>
-                <w:effect w:val="none"/>
-                <w:shd w:val="clear" w:color="auto" w:fill="FFFFFF"/>
-              </w:rPr>
-            </w:pPr>
-            <w:r>
-              <w:rPr>
-                <w:rFonts w:ascii="Arial" w:hAnsi="Arial"/>
-                <w:b/>
-                <w:color w:val="000000"/>
-                <w:effect w:val="none"/>
+                <w:shd w:val="clear" w:color="auto" w:fill="FFFFFF"/>
+              </w:rPr>
+            </w:pPr>
+            <w:r>
+              <w:rPr>
+                <w:rFonts w:ascii="Arial" w:hAnsi="Arial"/>
+                <w:b/>
+                <w:color w:val="000000"/>
                 <w:shd w:val="clear" w:color="auto" w:fill="FFFFFF"/>
               </w:rPr>
               <w:t>CSU08 - Exibir dados cadastrais do professor</w:t>
@@ -4933,16 +4690,14 @@
                 <w:rFonts w:ascii="Arial" w:hAnsi="Arial"/>
                 <w:b/>
                 <w:color w:val="000000"/>
-                <w:effect w:val="none"/>
-                <w:shd w:val="clear" w:color="auto" w:fill="FFFFFF"/>
-              </w:rPr>
-            </w:pPr>
-            <w:r>
-              <w:rPr>
-                <w:rFonts w:ascii="Arial" w:hAnsi="Arial"/>
-                <w:b/>
-                <w:color w:val="000000"/>
-                <w:effect w:val="none"/>
+                <w:shd w:val="clear" w:color="auto" w:fill="FFFFFF"/>
+              </w:rPr>
+            </w:pPr>
+            <w:r>
+              <w:rPr>
+                <w:rFonts w:ascii="Arial" w:hAnsi="Arial"/>
+                <w:b/>
+                <w:color w:val="000000"/>
                 <w:shd w:val="clear" w:color="auto" w:fill="FFFFFF"/>
               </w:rPr>
               <w:t xml:space="preserve">Objetivo: </w:t>
@@ -4971,15 +4726,13 @@
               <w:rPr>
                 <w:rFonts w:ascii="Arial" w:hAnsi="Arial"/>
                 <w:color w:val="000000"/>
-                <w:effect w:val="none"/>
-                <w:shd w:val="clear" w:color="auto" w:fill="FFFFFF"/>
-              </w:rPr>
-            </w:pPr>
-            <w:r>
-              <w:rPr>
-                <w:rFonts w:ascii="Arial" w:hAnsi="Arial"/>
-                <w:color w:val="000000"/>
-                <w:effect w:val="none"/>
+                <w:shd w:val="clear" w:color="auto" w:fill="FFFFFF"/>
+              </w:rPr>
+            </w:pPr>
+            <w:r>
+              <w:rPr>
+                <w:rFonts w:ascii="Arial" w:hAnsi="Arial"/>
+                <w:color w:val="000000"/>
                 <w:shd w:val="clear" w:color="auto" w:fill="FFFFFF"/>
               </w:rPr>
               <w:t>Exibir dados cadastrais do professor</w:t>
@@ -5012,16 +4765,14 @@
                 <w:rFonts w:ascii="Arial" w:hAnsi="Arial"/>
                 <w:b/>
                 <w:color w:val="000000"/>
-                <w:effect w:val="none"/>
-                <w:shd w:val="clear" w:color="auto" w:fill="FFFFFF"/>
-              </w:rPr>
-            </w:pPr>
-            <w:r>
-              <w:rPr>
-                <w:rFonts w:ascii="Arial" w:hAnsi="Arial"/>
-                <w:b/>
-                <w:color w:val="000000"/>
-                <w:effect w:val="none"/>
+                <w:shd w:val="clear" w:color="auto" w:fill="FFFFFF"/>
+              </w:rPr>
+            </w:pPr>
+            <w:r>
+              <w:rPr>
+                <w:rFonts w:ascii="Arial" w:hAnsi="Arial"/>
+                <w:b/>
+                <w:color w:val="000000"/>
                 <w:shd w:val="clear" w:color="auto" w:fill="FFFFFF"/>
               </w:rPr>
               <w:t xml:space="preserve">Requisitos: </w:t>
@@ -5058,15 +4809,13 @@
               <w:rPr>
                 <w:rFonts w:ascii="Arial" w:hAnsi="Arial"/>
                 <w:color w:val="000000"/>
-                <w:effect w:val="none"/>
-                <w:shd w:val="clear" w:color="auto" w:fill="FFFFFF"/>
-              </w:rPr>
-            </w:pPr>
-            <w:r>
-              <w:rPr>
-                <w:rFonts w:ascii="Arial" w:hAnsi="Arial"/>
-                <w:color w:val="000000"/>
-                <w:effect w:val="none"/>
+                <w:shd w:val="clear" w:color="auto" w:fill="FFFFFF"/>
+              </w:rPr>
+            </w:pPr>
+            <w:r>
+              <w:rPr>
+                <w:rFonts w:ascii="Arial" w:hAnsi="Arial"/>
+                <w:color w:val="000000"/>
                 <w:shd w:val="clear" w:color="auto" w:fill="FFFFFF"/>
               </w:rPr>
               <w:t>Sistema deve se comunicar com o sistema de recursos humanos</w:t>
@@ -5104,16 +4853,14 @@
                 <w:rFonts w:ascii="Arial" w:hAnsi="Arial"/>
                 <w:b/>
                 <w:color w:val="000000"/>
-                <w:effect w:val="none"/>
-                <w:shd w:val="clear" w:color="auto" w:fill="FFFFFF"/>
-              </w:rPr>
-            </w:pPr>
-            <w:r>
-              <w:rPr>
-                <w:rFonts w:ascii="Arial" w:hAnsi="Arial"/>
-                <w:b/>
-                <w:color w:val="000000"/>
-                <w:effect w:val="none"/>
+                <w:shd w:val="clear" w:color="auto" w:fill="FFFFFF"/>
+              </w:rPr>
+            </w:pPr>
+            <w:r>
+              <w:rPr>
+                <w:rFonts w:ascii="Arial" w:hAnsi="Arial"/>
+                <w:b/>
+                <w:color w:val="000000"/>
                 <w:shd w:val="clear" w:color="auto" w:fill="FFFFFF"/>
               </w:rPr>
               <w:t xml:space="preserve">Atores: </w:t>
@@ -5142,15 +4889,13 @@
               <w:rPr>
                 <w:rFonts w:ascii="Arial" w:hAnsi="Arial"/>
                 <w:color w:val="000000"/>
-                <w:effect w:val="none"/>
-                <w:shd w:val="clear" w:color="auto" w:fill="FFFFFF"/>
-              </w:rPr>
-            </w:pPr>
-            <w:r>
-              <w:rPr>
-                <w:rFonts w:ascii="Arial" w:hAnsi="Arial"/>
-                <w:color w:val="000000"/>
-                <w:effect w:val="none"/>
+                <w:shd w:val="clear" w:color="auto" w:fill="FFFFFF"/>
+              </w:rPr>
+            </w:pPr>
+            <w:r>
+              <w:rPr>
+                <w:rFonts w:ascii="Arial" w:hAnsi="Arial"/>
+                <w:color w:val="000000"/>
                 <w:shd w:val="clear" w:color="auto" w:fill="FFFFFF"/>
               </w:rPr>
               <w:t>Professor, Coordenador do Curso, Aluno</w:t>
@@ -5182,16 +4927,14 @@
                 <w:rFonts w:ascii="Arial" w:hAnsi="Arial"/>
                 <w:b/>
                 <w:color w:val="000000"/>
-                <w:effect w:val="none"/>
-                <w:shd w:val="clear" w:color="auto" w:fill="FFFFFF"/>
-              </w:rPr>
-            </w:pPr>
-            <w:r>
-              <w:rPr>
-                <w:rFonts w:ascii="Arial" w:hAnsi="Arial"/>
-                <w:b/>
-                <w:color w:val="000000"/>
-                <w:effect w:val="none"/>
+                <w:shd w:val="clear" w:color="auto" w:fill="FFFFFF"/>
+              </w:rPr>
+            </w:pPr>
+            <w:r>
+              <w:rPr>
+                <w:rFonts w:ascii="Arial" w:hAnsi="Arial"/>
+                <w:b/>
+                <w:color w:val="000000"/>
                 <w:shd w:val="clear" w:color="auto" w:fill="FFFFFF"/>
               </w:rPr>
               <w:t xml:space="preserve">Pré-condições: </w:t>
@@ -5228,15 +4971,13 @@
               <w:rPr>
                 <w:rFonts w:ascii="Arial" w:hAnsi="Arial"/>
                 <w:color w:val="000000"/>
-                <w:effect w:val="none"/>
-                <w:shd w:val="clear" w:color="auto" w:fill="FFFFFF"/>
-              </w:rPr>
-            </w:pPr>
-            <w:r>
-              <w:rPr>
-                <w:rFonts w:ascii="Arial" w:hAnsi="Arial"/>
-                <w:color w:val="000000"/>
-                <w:effect w:val="none"/>
+                <w:shd w:val="clear" w:color="auto" w:fill="FFFFFF"/>
+              </w:rPr>
+            </w:pPr>
+            <w:r>
+              <w:rPr>
+                <w:rFonts w:ascii="Arial" w:hAnsi="Arial"/>
+                <w:color w:val="000000"/>
                 <w:shd w:val="clear" w:color="auto" w:fill="FFFFFF"/>
               </w:rPr>
               <w:t>Professor deve estar cadastrado no sistema de recursos humanos</w:t>
@@ -5257,27 +4998,16 @@
               <w:rPr>
                 <w:rFonts w:ascii="Arial" w:hAnsi="Arial"/>
                 <w:color w:val="000000"/>
-                <w:effect w:val="none"/>
-                <w:shd w:val="clear" w:color="auto" w:fill="FFFFFF"/>
-              </w:rPr>
-            </w:pPr>
-            <w:r>
-              <w:rPr>
-                <w:rFonts w:ascii="Arial" w:hAnsi="Arial"/>
-                <w:color w:val="000000"/>
-                <w:effect w:val="none"/>
-                <w:shd w:val="clear" w:color="auto" w:fill="FFFFFF"/>
-              </w:rPr>
-              <w:t xml:space="preserve">Usuário solicitante deve ter permissão para visualizar os dados </w:t>
-            </w:r>
-            <w:r>
-              <w:rPr>
-                <w:rFonts w:ascii="Arial" w:hAnsi="Arial"/>
-                <w:color w:val="000000"/>
-                <w:effect w:val="none"/>
-                <w:shd w:val="clear" w:color="auto" w:fill="FFFFFF"/>
-              </w:rPr>
-              <w:t>cadastrais do professor</w:t>
+                <w:shd w:val="clear" w:color="auto" w:fill="FFFFFF"/>
+              </w:rPr>
+            </w:pPr>
+            <w:r>
+              <w:rPr>
+                <w:rFonts w:ascii="Arial" w:hAnsi="Arial"/>
+                <w:color w:val="000000"/>
+                <w:shd w:val="clear" w:color="auto" w:fill="FFFFFF"/>
+              </w:rPr>
+              <w:t>Usuário solicitante deve ter permissão para visualizar os dados cadastrais do professor</w:t>
             </w:r>
           </w:p>
         </w:tc>
@@ -5311,16 +5041,14 @@
                 <w:rFonts w:ascii="Arial" w:hAnsi="Arial"/>
                 <w:b/>
                 <w:color w:val="000000"/>
-                <w:effect w:val="none"/>
-                <w:shd w:val="clear" w:color="auto" w:fill="FFFFFF"/>
-              </w:rPr>
-            </w:pPr>
-            <w:r>
-              <w:rPr>
-                <w:rFonts w:ascii="Arial" w:hAnsi="Arial"/>
-                <w:b/>
-                <w:color w:val="000000"/>
-                <w:effect w:val="none"/>
+                <w:shd w:val="clear" w:color="auto" w:fill="FFFFFF"/>
+              </w:rPr>
+            </w:pPr>
+            <w:r>
+              <w:rPr>
+                <w:rFonts w:ascii="Arial" w:hAnsi="Arial"/>
+                <w:b/>
+                <w:color w:val="000000"/>
                 <w:shd w:val="clear" w:color="auto" w:fill="FFFFFF"/>
               </w:rPr>
               <w:t>Pós-condições:</w:t>
@@ -5349,15 +5077,13 @@
               <w:rPr>
                 <w:rFonts w:ascii="Arial" w:hAnsi="Arial"/>
                 <w:color w:val="000000"/>
-                <w:effect w:val="none"/>
-                <w:shd w:val="clear" w:color="auto" w:fill="FFFFFF"/>
-              </w:rPr>
-            </w:pPr>
-            <w:r>
-              <w:rPr>
-                <w:rFonts w:ascii="Arial" w:hAnsi="Arial"/>
-                <w:color w:val="000000"/>
-                <w:effect w:val="none"/>
+                <w:shd w:val="clear" w:color="auto" w:fill="FFFFFF"/>
+              </w:rPr>
+            </w:pPr>
+            <w:r>
+              <w:rPr>
+                <w:rFonts w:ascii="Arial" w:hAnsi="Arial"/>
+                <w:color w:val="000000"/>
                 <w:shd w:val="clear" w:color="auto" w:fill="FFFFFF"/>
               </w:rPr>
               <w:t>Sistema exibe as informações cadastrais do professor, de acordo com as permissões do usuário</w:t>
@@ -5389,16 +5115,14 @@
                 <w:rFonts w:ascii="Arial" w:hAnsi="Arial"/>
                 <w:b/>
                 <w:color w:val="000000"/>
-                <w:effect w:val="none"/>
-                <w:shd w:val="clear" w:color="auto" w:fill="FFFFFF"/>
-              </w:rPr>
-            </w:pPr>
-            <w:r>
-              <w:rPr>
-                <w:rFonts w:ascii="Arial" w:hAnsi="Arial"/>
-                <w:b/>
-                <w:color w:val="000000"/>
-                <w:effect w:val="none"/>
+                <w:shd w:val="clear" w:color="auto" w:fill="FFFFFF"/>
+              </w:rPr>
+            </w:pPr>
+            <w:r>
+              <w:rPr>
+                <w:rFonts w:ascii="Arial" w:hAnsi="Arial"/>
+                <w:b/>
+                <w:color w:val="000000"/>
                 <w:shd w:val="clear" w:color="auto" w:fill="FFFFFF"/>
               </w:rPr>
               <w:t xml:space="preserve">Fluxo principal: </w:t>
@@ -5435,15 +5159,13 @@
               <w:rPr>
                 <w:rFonts w:ascii="Arial" w:hAnsi="Arial"/>
                 <w:color w:val="000000"/>
-                <w:effect w:val="none"/>
-                <w:shd w:val="clear" w:color="auto" w:fill="FFFFFF"/>
-              </w:rPr>
-            </w:pPr>
-            <w:r>
-              <w:rPr>
-                <w:rFonts w:ascii="Arial" w:hAnsi="Arial"/>
-                <w:color w:val="000000"/>
-                <w:effect w:val="none"/>
+                <w:shd w:val="clear" w:color="auto" w:fill="FFFFFF"/>
+              </w:rPr>
+            </w:pPr>
+            <w:r>
+              <w:rPr>
+                <w:rFonts w:ascii="Arial" w:hAnsi="Arial"/>
+                <w:color w:val="000000"/>
                 <w:shd w:val="clear" w:color="auto" w:fill="FFFFFF"/>
               </w:rPr>
               <w:t>Usuário acessa o sistema.</w:t>
@@ -5464,15 +5186,13 @@
               <w:rPr>
                 <w:rFonts w:ascii="Arial" w:hAnsi="Arial"/>
                 <w:color w:val="000000"/>
-                <w:effect w:val="none"/>
-                <w:shd w:val="clear" w:color="auto" w:fill="FFFFFF"/>
-              </w:rPr>
-            </w:pPr>
-            <w:r>
-              <w:rPr>
-                <w:rFonts w:ascii="Arial" w:hAnsi="Arial"/>
-                <w:color w:val="000000"/>
-                <w:effect w:val="none"/>
+                <w:shd w:val="clear" w:color="auto" w:fill="FFFFFF"/>
+              </w:rPr>
+            </w:pPr>
+            <w:r>
+              <w:rPr>
+                <w:rFonts w:ascii="Arial" w:hAnsi="Arial"/>
+                <w:color w:val="000000"/>
                 <w:shd w:val="clear" w:color="auto" w:fill="FFFFFF"/>
               </w:rPr>
               <w:t>Usuário acessa a área de dados do professor:</w:t>
@@ -5493,27 +5213,16 @@
               <w:rPr>
                 <w:rFonts w:ascii="Arial" w:hAnsi="Arial"/>
                 <w:color w:val="000000"/>
-                <w:effect w:val="none"/>
-                <w:shd w:val="clear" w:color="auto" w:fill="FFFFFF"/>
-              </w:rPr>
-            </w:pPr>
-            <w:r>
-              <w:rPr>
-                <w:rFonts w:ascii="Arial" w:hAnsi="Arial"/>
-                <w:color w:val="000000"/>
-                <w:effect w:val="none"/>
-                <w:shd w:val="clear" w:color="auto" w:fill="FFFFFF"/>
-              </w:rPr>
-              <w:t xml:space="preserve">Coordenador: na lista de </w:t>
-            </w:r>
-            <w:r>
-              <w:rPr>
-                <w:rFonts w:ascii="Arial" w:hAnsi="Arial"/>
-                <w:color w:val="000000"/>
-                <w:effect w:val="none"/>
-                <w:shd w:val="clear" w:color="auto" w:fill="FFFFFF"/>
-              </w:rPr>
-              <w:t>professores cadastrados</w:t>
+                <w:shd w:val="clear" w:color="auto" w:fill="FFFFFF"/>
+              </w:rPr>
+            </w:pPr>
+            <w:r>
+              <w:rPr>
+                <w:rFonts w:ascii="Arial" w:hAnsi="Arial"/>
+                <w:color w:val="000000"/>
+                <w:shd w:val="clear" w:color="auto" w:fill="FFFFFF"/>
+              </w:rPr>
+              <w:t>Coordenador: na lista de professores cadastrados</w:t>
             </w:r>
           </w:p>
           <w:p>
@@ -5531,15 +5240,13 @@
               <w:rPr>
                 <w:rFonts w:ascii="Arial" w:hAnsi="Arial"/>
                 <w:color w:val="000000"/>
-                <w:effect w:val="none"/>
-                <w:shd w:val="clear" w:color="auto" w:fill="FFFFFF"/>
-              </w:rPr>
-            </w:pPr>
-            <w:r>
-              <w:rPr>
-                <w:rFonts w:ascii="Arial" w:hAnsi="Arial"/>
-                <w:color w:val="000000"/>
-                <w:effect w:val="none"/>
+                <w:shd w:val="clear" w:color="auto" w:fill="FFFFFF"/>
+              </w:rPr>
+            </w:pPr>
+            <w:r>
+              <w:rPr>
+                <w:rFonts w:ascii="Arial" w:hAnsi="Arial"/>
+                <w:color w:val="000000"/>
                 <w:shd w:val="clear" w:color="auto" w:fill="FFFFFF"/>
               </w:rPr>
               <w:t>Professor: menu meus dados pessoais</w:t>
@@ -5560,15 +5267,13 @@
               <w:rPr>
                 <w:rFonts w:ascii="Arial" w:hAnsi="Arial"/>
                 <w:color w:val="000000"/>
-                <w:effect w:val="none"/>
-                <w:shd w:val="clear" w:color="auto" w:fill="FFFFFF"/>
-              </w:rPr>
-            </w:pPr>
-            <w:r>
-              <w:rPr>
-                <w:rFonts w:ascii="Arial" w:hAnsi="Arial"/>
-                <w:color w:val="000000"/>
-                <w:effect w:val="none"/>
+                <w:shd w:val="clear" w:color="auto" w:fill="FFFFFF"/>
+              </w:rPr>
+            </w:pPr>
+            <w:r>
+              <w:rPr>
+                <w:rFonts w:ascii="Arial" w:hAnsi="Arial"/>
+                <w:color w:val="000000"/>
                 <w:shd w:val="clear" w:color="auto" w:fill="FFFFFF"/>
               </w:rPr>
               <w:t>Aluno: nos dados do professor de uma disciplina</w:t>
@@ -5589,15 +5294,13 @@
               <w:rPr>
                 <w:rFonts w:ascii="Arial" w:hAnsi="Arial"/>
                 <w:color w:val="000000"/>
-                <w:effect w:val="none"/>
-                <w:shd w:val="clear" w:color="auto" w:fill="FFFFFF"/>
-              </w:rPr>
-            </w:pPr>
-            <w:r>
-              <w:rPr>
-                <w:rFonts w:ascii="Arial" w:hAnsi="Arial"/>
-                <w:color w:val="000000"/>
-                <w:effect w:val="none"/>
+                <w:shd w:val="clear" w:color="auto" w:fill="FFFFFF"/>
+              </w:rPr>
+            </w:pPr>
+            <w:r>
+              <w:rPr>
+                <w:rFonts w:ascii="Arial" w:hAnsi="Arial"/>
+                <w:color w:val="000000"/>
                 <w:shd w:val="clear" w:color="auto" w:fill="FFFFFF"/>
               </w:rPr>
               <w:t>Sistema exibe as informações de acordo com as permissões do usuário.</w:t>
@@ -5661,16 +5364,14 @@
                 <w:rFonts w:ascii="Arial" w:hAnsi="Arial"/>
                 <w:b/>
                 <w:color w:val="000000"/>
-                <w:effect w:val="none"/>
-                <w:shd w:val="clear" w:color="auto" w:fill="FFFFFF"/>
-              </w:rPr>
-            </w:pPr>
-            <w:r>
-              <w:rPr>
-                <w:rFonts w:ascii="Arial" w:hAnsi="Arial"/>
-                <w:b/>
-                <w:color w:val="000000"/>
-                <w:effect w:val="none"/>
+                <w:shd w:val="clear" w:color="auto" w:fill="FFFFFF"/>
+              </w:rPr>
+            </w:pPr>
+            <w:r>
+              <w:rPr>
+                <w:rFonts w:ascii="Arial" w:hAnsi="Arial"/>
+                <w:b/>
+                <w:color w:val="000000"/>
                 <w:shd w:val="clear" w:color="auto" w:fill="FFFFFF"/>
               </w:rPr>
               <w:t>CSU09 - Informar Inscrições realizadas pelos alunos</w:t>
@@ -5702,16 +5403,14 @@
                 <w:rFonts w:ascii="Arial" w:hAnsi="Arial"/>
                 <w:b/>
                 <w:color w:val="000000"/>
-                <w:effect w:val="none"/>
-                <w:shd w:val="clear" w:color="auto" w:fill="FFFFFF"/>
-              </w:rPr>
-            </w:pPr>
-            <w:r>
-              <w:rPr>
-                <w:rFonts w:ascii="Arial" w:hAnsi="Arial"/>
-                <w:b/>
-                <w:color w:val="000000"/>
-                <w:effect w:val="none"/>
+                <w:shd w:val="clear" w:color="auto" w:fill="FFFFFF"/>
+              </w:rPr>
+            </w:pPr>
+            <w:r>
+              <w:rPr>
+                <w:rFonts w:ascii="Arial" w:hAnsi="Arial"/>
+                <w:b/>
+                <w:color w:val="000000"/>
                 <w:shd w:val="clear" w:color="auto" w:fill="FFFFFF"/>
               </w:rPr>
               <w:t xml:space="preserve">Objetivo: </w:t>
@@ -5740,27 +5439,16 @@
               <w:rPr>
                 <w:rFonts w:ascii="Arial" w:hAnsi="Arial"/>
                 <w:color w:val="000000"/>
-                <w:effect w:val="none"/>
-                <w:shd w:val="clear" w:color="auto" w:fill="FFFFFF"/>
-              </w:rPr>
-            </w:pPr>
-            <w:r>
-              <w:rPr>
-                <w:rFonts w:ascii="Arial" w:hAnsi="Arial"/>
-                <w:color w:val="000000"/>
-                <w:effect w:val="none"/>
-                <w:shd w:val="clear" w:color="auto" w:fill="FFFFFF"/>
-              </w:rPr>
-              <w:t xml:space="preserve">Passar ao </w:t>
-            </w:r>
-            <w:r>
-              <w:rPr>
-                <w:rFonts w:ascii="Arial" w:hAnsi="Arial"/>
-                <w:color w:val="000000"/>
-                <w:effect w:val="none"/>
-                <w:shd w:val="clear" w:color="auto" w:fill="FFFFFF"/>
-              </w:rPr>
-              <w:t>sistema de faturamento as inscrições realizadas pelos alunos</w:t>
+                <w:shd w:val="clear" w:color="auto" w:fill="FFFFFF"/>
+              </w:rPr>
+            </w:pPr>
+            <w:r>
+              <w:rPr>
+                <w:rFonts w:ascii="Arial" w:hAnsi="Arial"/>
+                <w:color w:val="000000"/>
+                <w:shd w:val="clear" w:color="auto" w:fill="FFFFFF"/>
+              </w:rPr>
+              <w:t>Passar ao sistema de faturamento as inscrições realizadas pelos alunos</w:t>
             </w:r>
           </w:p>
         </w:tc>
@@ -5790,16 +5478,14 @@
                 <w:rFonts w:ascii="Arial" w:hAnsi="Arial"/>
                 <w:b/>
                 <w:color w:val="000000"/>
-                <w:effect w:val="none"/>
-                <w:shd w:val="clear" w:color="auto" w:fill="FFFFFF"/>
-              </w:rPr>
-            </w:pPr>
-            <w:r>
-              <w:rPr>
-                <w:rFonts w:ascii="Arial" w:hAnsi="Arial"/>
-                <w:b/>
-                <w:color w:val="000000"/>
-                <w:effect w:val="none"/>
+                <w:shd w:val="clear" w:color="auto" w:fill="FFFFFF"/>
+              </w:rPr>
+            </w:pPr>
+            <w:r>
+              <w:rPr>
+                <w:rFonts w:ascii="Arial" w:hAnsi="Arial"/>
+                <w:b/>
+                <w:color w:val="000000"/>
                 <w:shd w:val="clear" w:color="auto" w:fill="FFFFFF"/>
               </w:rPr>
               <w:t xml:space="preserve">Requisitos: </w:t>
@@ -5828,15 +5514,13 @@
               <w:rPr>
                 <w:rFonts w:ascii="Arial" w:hAnsi="Arial"/>
                 <w:color w:val="000000"/>
-                <w:effect w:val="none"/>
-                <w:shd w:val="clear" w:color="auto" w:fill="FFFFFF"/>
-              </w:rPr>
-            </w:pPr>
-            <w:r>
-              <w:rPr>
-                <w:rFonts w:ascii="Arial" w:hAnsi="Arial"/>
-                <w:color w:val="000000"/>
-                <w:effect w:val="none"/>
+                <w:shd w:val="clear" w:color="auto" w:fill="FFFFFF"/>
+              </w:rPr>
+            </w:pPr>
+            <w:r>
+              <w:rPr>
+                <w:rFonts w:ascii="Arial" w:hAnsi="Arial"/>
+                <w:color w:val="000000"/>
                 <w:shd w:val="clear" w:color="auto" w:fill="FFFFFF"/>
               </w:rPr>
               <w:t>Sistema deve se comunicar com o sistema de faturamento</w:t>
@@ -5869,16 +5553,14 @@
                 <w:rFonts w:ascii="Arial" w:hAnsi="Arial"/>
                 <w:b/>
                 <w:color w:val="000000"/>
-                <w:effect w:val="none"/>
-                <w:shd w:val="clear" w:color="auto" w:fill="FFFFFF"/>
-              </w:rPr>
-            </w:pPr>
-            <w:r>
-              <w:rPr>
-                <w:rFonts w:ascii="Arial" w:hAnsi="Arial"/>
-                <w:b/>
-                <w:color w:val="000000"/>
-                <w:effect w:val="none"/>
+                <w:shd w:val="clear" w:color="auto" w:fill="FFFFFF"/>
+              </w:rPr>
+            </w:pPr>
+            <w:r>
+              <w:rPr>
+                <w:rFonts w:ascii="Arial" w:hAnsi="Arial"/>
+                <w:b/>
+                <w:color w:val="000000"/>
                 <w:shd w:val="clear" w:color="auto" w:fill="FFFFFF"/>
               </w:rPr>
               <w:t xml:space="preserve">Atores: </w:t>
@@ -5907,15 +5589,13 @@
               <w:rPr>
                 <w:rFonts w:ascii="Arial" w:hAnsi="Arial"/>
                 <w:color w:val="000000"/>
-                <w:effect w:val="none"/>
-                <w:shd w:val="clear" w:color="auto" w:fill="FFFFFF"/>
-              </w:rPr>
-            </w:pPr>
-            <w:r>
-              <w:rPr>
-                <w:rFonts w:ascii="Arial" w:hAnsi="Arial"/>
-                <w:color w:val="000000"/>
-                <w:effect w:val="none"/>
+                <w:shd w:val="clear" w:color="auto" w:fill="FFFFFF"/>
+              </w:rPr>
+            </w:pPr>
+            <w:r>
+              <w:rPr>
+                <w:rFonts w:ascii="Arial" w:hAnsi="Arial"/>
+                <w:color w:val="000000"/>
                 <w:shd w:val="clear" w:color="auto" w:fill="FFFFFF"/>
               </w:rPr>
               <w:t>Sistema</w:t>
@@ -5947,16 +5627,14 @@
                 <w:rFonts w:ascii="Arial" w:hAnsi="Arial"/>
                 <w:b/>
                 <w:color w:val="000000"/>
-                <w:effect w:val="none"/>
-                <w:shd w:val="clear" w:color="auto" w:fill="FFFFFF"/>
-              </w:rPr>
-            </w:pPr>
-            <w:r>
-              <w:rPr>
-                <w:rFonts w:ascii="Arial" w:hAnsi="Arial"/>
-                <w:b/>
-                <w:color w:val="000000"/>
-                <w:effect w:val="none"/>
+                <w:shd w:val="clear" w:color="auto" w:fill="FFFFFF"/>
+              </w:rPr>
+            </w:pPr>
+            <w:r>
+              <w:rPr>
+                <w:rFonts w:ascii="Arial" w:hAnsi="Arial"/>
+                <w:b/>
+                <w:color w:val="000000"/>
                 <w:shd w:val="clear" w:color="auto" w:fill="FFFFFF"/>
               </w:rPr>
               <w:t xml:space="preserve">Pré-condições: </w:t>
@@ -5993,15 +5671,13 @@
               <w:rPr>
                 <w:rFonts w:ascii="Arial" w:hAnsi="Arial"/>
                 <w:color w:val="000000"/>
-                <w:effect w:val="none"/>
-                <w:shd w:val="clear" w:color="auto" w:fill="FFFFFF"/>
-              </w:rPr>
-            </w:pPr>
-            <w:r>
-              <w:rPr>
-                <w:rFonts w:ascii="Arial" w:hAnsi="Arial"/>
-                <w:color w:val="000000"/>
-                <w:effect w:val="none"/>
+                <w:shd w:val="clear" w:color="auto" w:fill="FFFFFF"/>
+              </w:rPr>
+            </w:pPr>
+            <w:r>
+              <w:rPr>
+                <w:rFonts w:ascii="Arial" w:hAnsi="Arial"/>
+                <w:color w:val="000000"/>
                 <w:shd w:val="clear" w:color="auto" w:fill="FFFFFF"/>
               </w:rPr>
               <w:t>Uma ou mais disciplinas devem estar cadastradas</w:t>
@@ -6022,15 +5698,13 @@
               <w:rPr>
                 <w:rFonts w:ascii="Arial" w:hAnsi="Arial"/>
                 <w:color w:val="000000"/>
-                <w:effect w:val="none"/>
-                <w:shd w:val="clear" w:color="auto" w:fill="FFFFFF"/>
-              </w:rPr>
-            </w:pPr>
-            <w:r>
-              <w:rPr>
-                <w:rFonts w:ascii="Arial" w:hAnsi="Arial"/>
-                <w:color w:val="000000"/>
-                <w:effect w:val="none"/>
+                <w:shd w:val="clear" w:color="auto" w:fill="FFFFFF"/>
+              </w:rPr>
+            </w:pPr>
+            <w:r>
+              <w:rPr>
+                <w:rFonts w:ascii="Arial" w:hAnsi="Arial"/>
+                <w:color w:val="000000"/>
                 <w:shd w:val="clear" w:color="auto" w:fill="FFFFFF"/>
               </w:rPr>
               <w:t>Um ou mais alunos devem estar cadastrados</w:t>
@@ -6051,15 +5725,13 @@
               <w:rPr>
                 <w:rFonts w:ascii="Arial" w:hAnsi="Arial"/>
                 <w:color w:val="000000"/>
-                <w:effect w:val="none"/>
-                <w:shd w:val="clear" w:color="auto" w:fill="FFFFFF"/>
-              </w:rPr>
-            </w:pPr>
-            <w:r>
-              <w:rPr>
-                <w:rFonts w:ascii="Arial" w:hAnsi="Arial"/>
-                <w:color w:val="000000"/>
-                <w:effect w:val="none"/>
+                <w:shd w:val="clear" w:color="auto" w:fill="FFFFFF"/>
+              </w:rPr>
+            </w:pPr>
+            <w:r>
+              <w:rPr>
+                <w:rFonts w:ascii="Arial" w:hAnsi="Arial"/>
+                <w:color w:val="000000"/>
                 <w:shd w:val="clear" w:color="auto" w:fill="FFFFFF"/>
               </w:rPr>
               <w:t>CSU007</w:t>
@@ -6096,16 +5768,14 @@
                 <w:rFonts w:ascii="Arial" w:hAnsi="Arial"/>
                 <w:b/>
                 <w:color w:val="000000"/>
-                <w:effect w:val="none"/>
-                <w:shd w:val="clear" w:color="auto" w:fill="FFFFFF"/>
-              </w:rPr>
-            </w:pPr>
-            <w:r>
-              <w:rPr>
-                <w:rFonts w:ascii="Arial" w:hAnsi="Arial"/>
-                <w:b/>
-                <w:color w:val="000000"/>
-                <w:effect w:val="none"/>
+                <w:shd w:val="clear" w:color="auto" w:fill="FFFFFF"/>
+              </w:rPr>
+            </w:pPr>
+            <w:r>
+              <w:rPr>
+                <w:rFonts w:ascii="Arial" w:hAnsi="Arial"/>
+                <w:b/>
+                <w:color w:val="000000"/>
                 <w:shd w:val="clear" w:color="auto" w:fill="FFFFFF"/>
               </w:rPr>
               <w:t>Pós-condições:</w:t>
@@ -6134,15 +5804,13 @@
               <w:rPr>
                 <w:rFonts w:ascii="Arial" w:hAnsi="Arial"/>
                 <w:color w:val="000000"/>
-                <w:effect w:val="none"/>
-                <w:shd w:val="clear" w:color="auto" w:fill="FFFFFF"/>
-              </w:rPr>
-            </w:pPr>
-            <w:r>
-              <w:rPr>
-                <w:rFonts w:ascii="Arial" w:hAnsi="Arial"/>
-                <w:color w:val="000000"/>
-                <w:effect w:val="none"/>
+                <w:shd w:val="clear" w:color="auto" w:fill="FFFFFF"/>
+              </w:rPr>
+            </w:pPr>
+            <w:r>
+              <w:rPr>
+                <w:rFonts w:ascii="Arial" w:hAnsi="Arial"/>
+                <w:color w:val="000000"/>
                 <w:shd w:val="clear" w:color="auto" w:fill="FFFFFF"/>
               </w:rPr>
               <w:t>Sistema envia informações de inscrições dos alunos para o sistema de faturamento</w:t>
@@ -6174,16 +5842,14 @@
                 <w:rFonts w:ascii="Arial" w:hAnsi="Arial"/>
                 <w:b/>
                 <w:color w:val="000000"/>
-                <w:effect w:val="none"/>
-                <w:shd w:val="clear" w:color="auto" w:fill="FFFFFF"/>
-              </w:rPr>
-            </w:pPr>
-            <w:r>
-              <w:rPr>
-                <w:rFonts w:ascii="Arial" w:hAnsi="Arial"/>
-                <w:b/>
-                <w:color w:val="000000"/>
-                <w:effect w:val="none"/>
+                <w:shd w:val="clear" w:color="auto" w:fill="FFFFFF"/>
+              </w:rPr>
+            </w:pPr>
+            <w:r>
+              <w:rPr>
+                <w:rFonts w:ascii="Arial" w:hAnsi="Arial"/>
+                <w:b/>
+                <w:color w:val="000000"/>
                 <w:shd w:val="clear" w:color="auto" w:fill="FFFFFF"/>
               </w:rPr>
               <w:t xml:space="preserve">Fluxo principal: </w:t>
@@ -6220,15 +5886,13 @@
               <w:rPr>
                 <w:rFonts w:ascii="Arial" w:hAnsi="Arial"/>
                 <w:color w:val="000000"/>
-                <w:effect w:val="none"/>
-                <w:shd w:val="clear" w:color="auto" w:fill="FFFFFF"/>
-              </w:rPr>
-            </w:pPr>
-            <w:r>
-              <w:rPr>
-                <w:rFonts w:ascii="Arial" w:hAnsi="Arial"/>
-                <w:color w:val="000000"/>
-                <w:effect w:val="none"/>
+                <w:shd w:val="clear" w:color="auto" w:fill="FFFFFF"/>
+              </w:rPr>
+            </w:pPr>
+            <w:r>
+              <w:rPr>
+                <w:rFonts w:ascii="Arial" w:hAnsi="Arial"/>
+                <w:color w:val="000000"/>
                 <w:shd w:val="clear" w:color="auto" w:fill="FFFFFF"/>
               </w:rPr>
               <w:t>Um aluno se inscreve em uma ou mais disciplinas</w:t>
@@ -6249,15 +5913,13 @@
               <w:rPr>
                 <w:rFonts w:ascii="Arial" w:hAnsi="Arial"/>
                 <w:color w:val="000000"/>
-                <w:effect w:val="none"/>
-                <w:shd w:val="clear" w:color="auto" w:fill="FFFFFF"/>
-              </w:rPr>
-            </w:pPr>
-            <w:r>
-              <w:rPr>
-                <w:rFonts w:ascii="Arial" w:hAnsi="Arial"/>
-                <w:color w:val="000000"/>
-                <w:effect w:val="none"/>
+                <w:shd w:val="clear" w:color="auto" w:fill="FFFFFF"/>
+              </w:rPr>
+            </w:pPr>
+            <w:r>
+              <w:rPr>
+                <w:rFonts w:ascii="Arial" w:hAnsi="Arial"/>
+                <w:color w:val="000000"/>
                 <w:shd w:val="clear" w:color="auto" w:fill="FFFFFF"/>
               </w:rPr>
               <w:t>O sistema envia os dados da inscrição para o sistema de faturamento.</w:t>
@@ -6321,29 +5983,17 @@
                 <w:rFonts w:ascii="Arial" w:hAnsi="Arial"/>
                 <w:b/>
                 <w:color w:val="000000"/>
-                <w:effect w:val="none"/>
-                <w:shd w:val="clear" w:color="auto" w:fill="FFFFFF"/>
-              </w:rPr>
-            </w:pPr>
-            <w:r>
-              <w:rPr>
-                <w:rFonts w:ascii="Arial" w:hAnsi="Arial"/>
-                <w:b/>
-                <w:color w:val="000000"/>
-                <w:effect w:val="none"/>
-                <w:shd w:val="clear" w:color="auto" w:fill="FFFFFF"/>
-              </w:rPr>
-              <w:t xml:space="preserve">CSU010 - </w:t>
-            </w:r>
-            <w:r>
-              <w:rPr>
-                <w:rFonts w:ascii="Arial" w:hAnsi="Arial"/>
-                <w:b/>
-                <w:color w:val="000000"/>
-                <w:effect w:val="none"/>
-                <w:shd w:val="clear" w:color="auto" w:fill="FFFFFF"/>
-              </w:rPr>
-              <w:t>Consultar dados cadastrais do aluno</w:t>
+                <w:shd w:val="clear" w:color="auto" w:fill="FFFFFF"/>
+              </w:rPr>
+            </w:pPr>
+            <w:r>
+              <w:rPr>
+                <w:rFonts w:ascii="Arial" w:hAnsi="Arial"/>
+                <w:b/>
+                <w:color w:val="000000"/>
+                <w:shd w:val="clear" w:color="auto" w:fill="FFFFFF"/>
+              </w:rPr>
+              <w:t>CSU010 - Consultar dados cadastrais do aluno</w:t>
             </w:r>
           </w:p>
         </w:tc>
@@ -6372,16 +6022,14 @@
                 <w:rFonts w:ascii="Arial" w:hAnsi="Arial"/>
                 <w:b/>
                 <w:color w:val="000000"/>
-                <w:effect w:val="none"/>
-                <w:shd w:val="clear" w:color="auto" w:fill="FFFFFF"/>
-              </w:rPr>
-            </w:pPr>
-            <w:r>
-              <w:rPr>
-                <w:rFonts w:ascii="Arial" w:hAnsi="Arial"/>
-                <w:b/>
-                <w:color w:val="000000"/>
-                <w:effect w:val="none"/>
+                <w:shd w:val="clear" w:color="auto" w:fill="FFFFFF"/>
+              </w:rPr>
+            </w:pPr>
+            <w:r>
+              <w:rPr>
+                <w:rFonts w:ascii="Arial" w:hAnsi="Arial"/>
+                <w:b/>
+                <w:color w:val="000000"/>
                 <w:shd w:val="clear" w:color="auto" w:fill="FFFFFF"/>
               </w:rPr>
               <w:t xml:space="preserve">Objetivo: </w:t>
@@ -6410,15 +6058,13 @@
               <w:rPr>
                 <w:rFonts w:ascii="Arial" w:hAnsi="Arial"/>
                 <w:color w:val="000000"/>
-                <w:effect w:val="none"/>
-                <w:shd w:val="clear" w:color="auto" w:fill="FFFFFF"/>
-              </w:rPr>
-            </w:pPr>
-            <w:r>
-              <w:rPr>
-                <w:rFonts w:ascii="Arial" w:hAnsi="Arial"/>
-                <w:color w:val="000000"/>
-                <w:effect w:val="none"/>
+                <w:shd w:val="clear" w:color="auto" w:fill="FFFFFF"/>
+              </w:rPr>
+            </w:pPr>
+            <w:r>
+              <w:rPr>
+                <w:rFonts w:ascii="Arial" w:hAnsi="Arial"/>
+                <w:color w:val="000000"/>
                 <w:shd w:val="clear" w:color="auto" w:fill="FFFFFF"/>
               </w:rPr>
               <w:t>Permitir que o usuário tenha acesso aos dados cadastrais do aluno</w:t>
@@ -6451,16 +6097,14 @@
                 <w:rFonts w:ascii="Arial" w:hAnsi="Arial"/>
                 <w:b/>
                 <w:color w:val="000000"/>
-                <w:effect w:val="none"/>
-                <w:shd w:val="clear" w:color="auto" w:fill="FFFFFF"/>
-              </w:rPr>
-            </w:pPr>
-            <w:r>
-              <w:rPr>
-                <w:rFonts w:ascii="Arial" w:hAnsi="Arial"/>
-                <w:b/>
-                <w:color w:val="000000"/>
-                <w:effect w:val="none"/>
+                <w:shd w:val="clear" w:color="auto" w:fill="FFFFFF"/>
+              </w:rPr>
+            </w:pPr>
+            <w:r>
+              <w:rPr>
+                <w:rFonts w:ascii="Arial" w:hAnsi="Arial"/>
+                <w:b/>
+                <w:color w:val="000000"/>
                 <w:shd w:val="clear" w:color="auto" w:fill="FFFFFF"/>
               </w:rPr>
               <w:t xml:space="preserve">Requisitos: </w:t>
@@ -6489,15 +6133,13 @@
               <w:rPr>
                 <w:rFonts w:ascii="Arial" w:hAnsi="Arial"/>
                 <w:color w:val="000000"/>
-                <w:effect w:val="none"/>
-                <w:shd w:val="clear" w:color="auto" w:fill="FFFFFF"/>
-              </w:rPr>
-            </w:pPr>
-            <w:r>
-              <w:rPr>
-                <w:rFonts w:ascii="Arial" w:hAnsi="Arial"/>
-                <w:color w:val="000000"/>
-                <w:effect w:val="none"/>
+                <w:shd w:val="clear" w:color="auto" w:fill="FFFFFF"/>
+              </w:rPr>
+            </w:pPr>
+            <w:r>
+              <w:rPr>
+                <w:rFonts w:ascii="Arial" w:hAnsi="Arial"/>
+                <w:color w:val="000000"/>
                 <w:shd w:val="clear" w:color="auto" w:fill="FFFFFF"/>
               </w:rPr>
               <w:t>Aluno estar cadastrado no sistema</w:t>
@@ -6530,16 +6172,14 @@
                 <w:rFonts w:ascii="Arial" w:hAnsi="Arial"/>
                 <w:b/>
                 <w:color w:val="000000"/>
-                <w:effect w:val="none"/>
-                <w:shd w:val="clear" w:color="auto" w:fill="FFFFFF"/>
-              </w:rPr>
-            </w:pPr>
-            <w:r>
-              <w:rPr>
-                <w:rFonts w:ascii="Arial" w:hAnsi="Arial"/>
-                <w:b/>
-                <w:color w:val="000000"/>
-                <w:effect w:val="none"/>
+                <w:shd w:val="clear" w:color="auto" w:fill="FFFFFF"/>
+              </w:rPr>
+            </w:pPr>
+            <w:r>
+              <w:rPr>
+                <w:rFonts w:ascii="Arial" w:hAnsi="Arial"/>
+                <w:b/>
+                <w:color w:val="000000"/>
                 <w:shd w:val="clear" w:color="auto" w:fill="FFFFFF"/>
               </w:rPr>
               <w:t xml:space="preserve">Atores: </w:t>
@@ -6568,15 +6208,13 @@
               <w:rPr>
                 <w:rFonts w:ascii="Arial" w:hAnsi="Arial"/>
                 <w:color w:val="000000"/>
-                <w:effect w:val="none"/>
-                <w:shd w:val="clear" w:color="auto" w:fill="FFFFFF"/>
-              </w:rPr>
-            </w:pPr>
-            <w:r>
-              <w:rPr>
-                <w:rFonts w:ascii="Arial" w:hAnsi="Arial"/>
-                <w:color w:val="000000"/>
-                <w:effect w:val="none"/>
+                <w:shd w:val="clear" w:color="auto" w:fill="FFFFFF"/>
+              </w:rPr>
+            </w:pPr>
+            <w:r>
+              <w:rPr>
+                <w:rFonts w:ascii="Arial" w:hAnsi="Arial"/>
+                <w:color w:val="000000"/>
                 <w:shd w:val="clear" w:color="auto" w:fill="FFFFFF"/>
               </w:rPr>
               <w:t>Professor, Aluno, Coordenador do Curso</w:t>
@@ -6608,16 +6246,14 @@
                 <w:rFonts w:ascii="Arial" w:hAnsi="Arial"/>
                 <w:b/>
                 <w:color w:val="000000"/>
-                <w:effect w:val="none"/>
-                <w:shd w:val="clear" w:color="auto" w:fill="FFFFFF"/>
-              </w:rPr>
-            </w:pPr>
-            <w:r>
-              <w:rPr>
-                <w:rFonts w:ascii="Arial" w:hAnsi="Arial"/>
-                <w:b/>
-                <w:color w:val="000000"/>
-                <w:effect w:val="none"/>
+                <w:shd w:val="clear" w:color="auto" w:fill="FFFFFF"/>
+              </w:rPr>
+            </w:pPr>
+            <w:r>
+              <w:rPr>
+                <w:rFonts w:ascii="Arial" w:hAnsi="Arial"/>
+                <w:b/>
+                <w:color w:val="000000"/>
                 <w:shd w:val="clear" w:color="auto" w:fill="FFFFFF"/>
               </w:rPr>
               <w:t xml:space="preserve">Pré-condições: </w:t>
@@ -6654,27 +6290,16 @@
               <w:rPr>
                 <w:rFonts w:ascii="Arial" w:hAnsi="Arial"/>
                 <w:color w:val="000000"/>
-                <w:effect w:val="none"/>
-                <w:shd w:val="clear" w:color="auto" w:fill="FFFFFF"/>
-              </w:rPr>
-            </w:pPr>
-            <w:r>
-              <w:rPr>
-                <w:rFonts w:ascii="Arial" w:hAnsi="Arial"/>
-                <w:color w:val="000000"/>
-                <w:effect w:val="none"/>
-                <w:shd w:val="clear" w:color="auto" w:fill="FFFFFF"/>
-              </w:rPr>
-              <w:t>Permissão para visualizar os</w:t>
-            </w:r>
-            <w:r>
-              <w:rPr>
-                <w:rFonts w:ascii="Arial" w:hAnsi="Arial"/>
-                <w:color w:val="000000"/>
-                <w:effect w:val="none"/>
-                <w:shd w:val="clear" w:color="auto" w:fill="FFFFFF"/>
-              </w:rPr>
-              <w:t xml:space="preserve"> dados cadastrais do aluno</w:t>
+                <w:shd w:val="clear" w:color="auto" w:fill="FFFFFF"/>
+              </w:rPr>
+            </w:pPr>
+            <w:r>
+              <w:rPr>
+                <w:rFonts w:ascii="Arial" w:hAnsi="Arial"/>
+                <w:color w:val="000000"/>
+                <w:shd w:val="clear" w:color="auto" w:fill="FFFFFF"/>
+              </w:rPr>
+              <w:t>Permissão para visualizar os dados cadastrais do aluno</w:t>
             </w:r>
           </w:p>
         </w:tc>
@@ -6708,16 +6333,14 @@
                 <w:rFonts w:ascii="Arial" w:hAnsi="Arial"/>
                 <w:b/>
                 <w:color w:val="000000"/>
-                <w:effect w:val="none"/>
-                <w:shd w:val="clear" w:color="auto" w:fill="FFFFFF"/>
-              </w:rPr>
-            </w:pPr>
-            <w:r>
-              <w:rPr>
-                <w:rFonts w:ascii="Arial" w:hAnsi="Arial"/>
-                <w:b/>
-                <w:color w:val="000000"/>
-                <w:effect w:val="none"/>
+                <w:shd w:val="clear" w:color="auto" w:fill="FFFFFF"/>
+              </w:rPr>
+            </w:pPr>
+            <w:r>
+              <w:rPr>
+                <w:rFonts w:ascii="Arial" w:hAnsi="Arial"/>
+                <w:b/>
+                <w:color w:val="000000"/>
                 <w:shd w:val="clear" w:color="auto" w:fill="FFFFFF"/>
               </w:rPr>
               <w:lastRenderedPageBreak/>
@@ -6747,15 +6370,13 @@
               <w:rPr>
                 <w:rFonts w:ascii="Arial" w:hAnsi="Arial"/>
                 <w:color w:val="000000"/>
-                <w:effect w:val="none"/>
-                <w:shd w:val="clear" w:color="auto" w:fill="FFFFFF"/>
-              </w:rPr>
-            </w:pPr>
-            <w:r>
-              <w:rPr>
-                <w:rFonts w:ascii="Arial" w:hAnsi="Arial"/>
-                <w:color w:val="000000"/>
-                <w:effect w:val="none"/>
+                <w:shd w:val="clear" w:color="auto" w:fill="FFFFFF"/>
+              </w:rPr>
+            </w:pPr>
+            <w:r>
+              <w:rPr>
+                <w:rFonts w:ascii="Arial" w:hAnsi="Arial"/>
+                <w:color w:val="000000"/>
                 <w:shd w:val="clear" w:color="auto" w:fill="FFFFFF"/>
               </w:rPr>
               <w:lastRenderedPageBreak/>
@@ -6788,16 +6409,14 @@
                 <w:rFonts w:ascii="Arial" w:hAnsi="Arial"/>
                 <w:b/>
                 <w:color w:val="000000"/>
-                <w:effect w:val="none"/>
-                <w:shd w:val="clear" w:color="auto" w:fill="FFFFFF"/>
-              </w:rPr>
-            </w:pPr>
-            <w:r>
-              <w:rPr>
-                <w:rFonts w:ascii="Arial" w:hAnsi="Arial"/>
-                <w:b/>
-                <w:color w:val="000000"/>
-                <w:effect w:val="none"/>
+                <w:shd w:val="clear" w:color="auto" w:fill="FFFFFF"/>
+              </w:rPr>
+            </w:pPr>
+            <w:r>
+              <w:rPr>
+                <w:rFonts w:ascii="Arial" w:hAnsi="Arial"/>
+                <w:b/>
+                <w:color w:val="000000"/>
                 <w:shd w:val="clear" w:color="auto" w:fill="FFFFFF"/>
               </w:rPr>
               <w:t xml:space="preserve">Fluxo principal: </w:t>
@@ -6834,15 +6453,13 @@
               <w:rPr>
                 <w:rFonts w:ascii="Arial" w:hAnsi="Arial"/>
                 <w:color w:val="000000"/>
-                <w:effect w:val="none"/>
-                <w:shd w:val="clear" w:color="auto" w:fill="FFFFFF"/>
-              </w:rPr>
-            </w:pPr>
-            <w:r>
-              <w:rPr>
-                <w:rFonts w:ascii="Arial" w:hAnsi="Arial"/>
-                <w:color w:val="000000"/>
-                <w:effect w:val="none"/>
+                <w:shd w:val="clear" w:color="auto" w:fill="FFFFFF"/>
+              </w:rPr>
+            </w:pPr>
+            <w:r>
+              <w:rPr>
+                <w:rFonts w:ascii="Arial" w:hAnsi="Arial"/>
+                <w:color w:val="000000"/>
                 <w:shd w:val="clear" w:color="auto" w:fill="FFFFFF"/>
               </w:rPr>
               <w:t>Usuário acessa o sistema</w:t>
@@ -6863,15 +6480,13 @@
               <w:rPr>
                 <w:rFonts w:ascii="Arial" w:hAnsi="Arial"/>
                 <w:color w:val="000000"/>
-                <w:effect w:val="none"/>
-                <w:shd w:val="clear" w:color="auto" w:fill="FFFFFF"/>
-              </w:rPr>
-            </w:pPr>
-            <w:r>
-              <w:rPr>
-                <w:rFonts w:ascii="Arial" w:hAnsi="Arial"/>
-                <w:color w:val="000000"/>
-                <w:effect w:val="none"/>
+                <w:shd w:val="clear" w:color="auto" w:fill="FFFFFF"/>
+              </w:rPr>
+            </w:pPr>
+            <w:r>
+              <w:rPr>
+                <w:rFonts w:ascii="Arial" w:hAnsi="Arial"/>
+                <w:color w:val="000000"/>
                 <w:shd w:val="clear" w:color="auto" w:fill="FFFFFF"/>
               </w:rPr>
               <w:t>Usuário acessa a área de dados cadastrais do aluno:</w:t>
@@ -6892,15 +6507,13 @@
               <w:rPr>
                 <w:rFonts w:ascii="Arial" w:hAnsi="Arial"/>
                 <w:color w:val="000000"/>
-                <w:effect w:val="none"/>
-                <w:shd w:val="clear" w:color="auto" w:fill="FFFFFF"/>
-              </w:rPr>
-            </w:pPr>
-            <w:r>
-              <w:rPr>
-                <w:rFonts w:ascii="Arial" w:hAnsi="Arial"/>
-                <w:color w:val="000000"/>
-                <w:effect w:val="none"/>
+                <w:shd w:val="clear" w:color="auto" w:fill="FFFFFF"/>
+              </w:rPr>
+            </w:pPr>
+            <w:r>
+              <w:rPr>
+                <w:rFonts w:ascii="Arial" w:hAnsi="Arial"/>
+                <w:color w:val="000000"/>
                 <w:shd w:val="clear" w:color="auto" w:fill="FFFFFF"/>
               </w:rPr>
               <w:t>Aluno: menu meus dados pessoais</w:t>
@@ -6921,27 +6534,16 @@
               <w:rPr>
                 <w:rFonts w:ascii="Arial" w:hAnsi="Arial"/>
                 <w:color w:val="000000"/>
-                <w:effect w:val="none"/>
-                <w:shd w:val="clear" w:color="auto" w:fill="FFFFFF"/>
-              </w:rPr>
-            </w:pPr>
-            <w:r>
-              <w:rPr>
-                <w:rFonts w:ascii="Arial" w:hAnsi="Arial"/>
-                <w:color w:val="000000"/>
-                <w:effect w:val="none"/>
-                <w:shd w:val="clear" w:color="auto" w:fill="FFFFFF"/>
-              </w:rPr>
-              <w:t xml:space="preserve">Professor: lista de alunos de uma </w:t>
-            </w:r>
-            <w:r>
-              <w:rPr>
-                <w:rFonts w:ascii="Arial" w:hAnsi="Arial"/>
-                <w:color w:val="000000"/>
-                <w:effect w:val="none"/>
-                <w:shd w:val="clear" w:color="auto" w:fill="FFFFFF"/>
-              </w:rPr>
-              <w:t>disciplina</w:t>
+                <w:shd w:val="clear" w:color="auto" w:fill="FFFFFF"/>
+              </w:rPr>
+            </w:pPr>
+            <w:r>
+              <w:rPr>
+                <w:rFonts w:ascii="Arial" w:hAnsi="Arial"/>
+                <w:color w:val="000000"/>
+                <w:shd w:val="clear" w:color="auto" w:fill="FFFFFF"/>
+              </w:rPr>
+              <w:t>Professor: lista de alunos de uma disciplina</w:t>
             </w:r>
           </w:p>
           <w:p>
@@ -6959,15 +6561,13 @@
               <w:rPr>
                 <w:rFonts w:ascii="Arial" w:hAnsi="Arial"/>
                 <w:color w:val="000000"/>
-                <w:effect w:val="none"/>
-                <w:shd w:val="clear" w:color="auto" w:fill="FFFFFF"/>
-              </w:rPr>
-            </w:pPr>
-            <w:r>
-              <w:rPr>
-                <w:rFonts w:ascii="Arial" w:hAnsi="Arial"/>
-                <w:color w:val="000000"/>
-                <w:effect w:val="none"/>
+                <w:shd w:val="clear" w:color="auto" w:fill="FFFFFF"/>
+              </w:rPr>
+            </w:pPr>
+            <w:r>
+              <w:rPr>
+                <w:rFonts w:ascii="Arial" w:hAnsi="Arial"/>
+                <w:color w:val="000000"/>
                 <w:shd w:val="clear" w:color="auto" w:fill="FFFFFF"/>
               </w:rPr>
               <w:t>Coordenador do curso: consultar aluno -&gt; dados cadastrais</w:t>
@@ -6988,15 +6588,13 @@
               <w:rPr>
                 <w:rFonts w:ascii="Arial" w:hAnsi="Arial"/>
                 <w:color w:val="000000"/>
-                <w:effect w:val="none"/>
-                <w:shd w:val="clear" w:color="auto" w:fill="FFFFFF"/>
-              </w:rPr>
-            </w:pPr>
-            <w:r>
-              <w:rPr>
-                <w:rFonts w:ascii="Arial" w:hAnsi="Arial"/>
-                <w:color w:val="000000"/>
-                <w:effect w:val="none"/>
+                <w:shd w:val="clear" w:color="auto" w:fill="FFFFFF"/>
+              </w:rPr>
+            </w:pPr>
+            <w:r>
+              <w:rPr>
+                <w:rFonts w:ascii="Arial" w:hAnsi="Arial"/>
+                <w:color w:val="000000"/>
                 <w:shd w:val="clear" w:color="auto" w:fill="FFFFFF"/>
               </w:rPr>
               <w:t>Sistema exibe as informações cadastrais do aluno conforme permissões.</w:t>
@@ -7059,16 +6657,14 @@
                 <w:rFonts w:ascii="Arial" w:hAnsi="Arial"/>
                 <w:b/>
                 <w:color w:val="000000"/>
-                <w:effect w:val="none"/>
-                <w:shd w:val="clear" w:color="auto" w:fill="FFFFFF"/>
-              </w:rPr>
-            </w:pPr>
-            <w:r>
-              <w:rPr>
-                <w:rFonts w:ascii="Arial" w:hAnsi="Arial"/>
-                <w:b/>
-                <w:color w:val="000000"/>
-                <w:effect w:val="none"/>
+                <w:shd w:val="clear" w:color="auto" w:fill="FFFFFF"/>
+              </w:rPr>
+            </w:pPr>
+            <w:r>
+              <w:rPr>
+                <w:rFonts w:ascii="Arial" w:hAnsi="Arial"/>
+                <w:b/>
+                <w:color w:val="000000"/>
                 <w:shd w:val="clear" w:color="auto" w:fill="FFFFFF"/>
               </w:rPr>
               <w:t>CSU11 - Consultar histórico escolar do aluno</w:t>
@@ -7100,16 +6696,14 @@
                 <w:rFonts w:ascii="Arial" w:hAnsi="Arial"/>
                 <w:b/>
                 <w:color w:val="000000"/>
-                <w:effect w:val="none"/>
-                <w:shd w:val="clear" w:color="auto" w:fill="FFFFFF"/>
-              </w:rPr>
-            </w:pPr>
-            <w:r>
-              <w:rPr>
-                <w:rFonts w:ascii="Arial" w:hAnsi="Arial"/>
-                <w:b/>
-                <w:color w:val="000000"/>
-                <w:effect w:val="none"/>
+                <w:shd w:val="clear" w:color="auto" w:fill="FFFFFF"/>
+              </w:rPr>
+            </w:pPr>
+            <w:r>
+              <w:rPr>
+                <w:rFonts w:ascii="Arial" w:hAnsi="Arial"/>
+                <w:b/>
+                <w:color w:val="000000"/>
                 <w:shd w:val="clear" w:color="auto" w:fill="FFFFFF"/>
               </w:rPr>
               <w:t xml:space="preserve">Objetivo: </w:t>
@@ -7138,27 +6732,16 @@
               <w:rPr>
                 <w:rFonts w:ascii="Arial" w:hAnsi="Arial"/>
                 <w:color w:val="000000"/>
-                <w:effect w:val="none"/>
-                <w:shd w:val="clear" w:color="auto" w:fill="FFFFFF"/>
-              </w:rPr>
-            </w:pPr>
-            <w:r>
-              <w:rPr>
-                <w:rFonts w:ascii="Arial" w:hAnsi="Arial"/>
-                <w:color w:val="000000"/>
-                <w:effect w:val="none"/>
-                <w:shd w:val="clear" w:color="auto" w:fill="FFFFFF"/>
-              </w:rPr>
-              <w:t xml:space="preserve">Permitir que o usuário tenha acesso ao histórico escolar </w:t>
-            </w:r>
-            <w:r>
-              <w:rPr>
-                <w:rFonts w:ascii="Arial" w:hAnsi="Arial"/>
-                <w:color w:val="000000"/>
-                <w:effect w:val="none"/>
-                <w:shd w:val="clear" w:color="auto" w:fill="FFFFFF"/>
-              </w:rPr>
-              <w:t>do aluno</w:t>
+                <w:shd w:val="clear" w:color="auto" w:fill="FFFFFF"/>
+              </w:rPr>
+            </w:pPr>
+            <w:r>
+              <w:rPr>
+                <w:rFonts w:ascii="Arial" w:hAnsi="Arial"/>
+                <w:color w:val="000000"/>
+                <w:shd w:val="clear" w:color="auto" w:fill="FFFFFF"/>
+              </w:rPr>
+              <w:t>Permitir que o usuário tenha acesso ao histórico escolar do aluno</w:t>
             </w:r>
           </w:p>
         </w:tc>
@@ -7188,16 +6771,14 @@
                 <w:rFonts w:ascii="Arial" w:hAnsi="Arial"/>
                 <w:b/>
                 <w:color w:val="000000"/>
-                <w:effect w:val="none"/>
-                <w:shd w:val="clear" w:color="auto" w:fill="FFFFFF"/>
-              </w:rPr>
-            </w:pPr>
-            <w:r>
-              <w:rPr>
-                <w:rFonts w:ascii="Arial" w:hAnsi="Arial"/>
-                <w:b/>
-                <w:color w:val="000000"/>
-                <w:effect w:val="none"/>
+                <w:shd w:val="clear" w:color="auto" w:fill="FFFFFF"/>
+              </w:rPr>
+            </w:pPr>
+            <w:r>
+              <w:rPr>
+                <w:rFonts w:ascii="Arial" w:hAnsi="Arial"/>
+                <w:b/>
+                <w:color w:val="000000"/>
                 <w:shd w:val="clear" w:color="auto" w:fill="FFFFFF"/>
               </w:rPr>
               <w:t xml:space="preserve">Requisitos: </w:t>
@@ -7226,15 +6807,13 @@
               <w:rPr>
                 <w:rFonts w:ascii="Arial" w:hAnsi="Arial"/>
                 <w:color w:val="000000"/>
-                <w:effect w:val="none"/>
-                <w:shd w:val="clear" w:color="auto" w:fill="FFFFFF"/>
-              </w:rPr>
-            </w:pPr>
-            <w:r>
-              <w:rPr>
-                <w:rFonts w:ascii="Arial" w:hAnsi="Arial"/>
-                <w:color w:val="000000"/>
-                <w:effect w:val="none"/>
+                <w:shd w:val="clear" w:color="auto" w:fill="FFFFFF"/>
+              </w:rPr>
+            </w:pPr>
+            <w:r>
+              <w:rPr>
+                <w:rFonts w:ascii="Arial" w:hAnsi="Arial"/>
+                <w:color w:val="000000"/>
                 <w:shd w:val="clear" w:color="auto" w:fill="FFFFFF"/>
               </w:rPr>
               <w:t>Aluno estar cadastrado no sistema</w:t>
@@ -7267,16 +6846,14 @@
                 <w:rFonts w:ascii="Arial" w:hAnsi="Arial"/>
                 <w:b/>
                 <w:color w:val="000000"/>
-                <w:effect w:val="none"/>
-                <w:shd w:val="clear" w:color="auto" w:fill="FFFFFF"/>
-              </w:rPr>
-            </w:pPr>
-            <w:r>
-              <w:rPr>
-                <w:rFonts w:ascii="Arial" w:hAnsi="Arial"/>
-                <w:b/>
-                <w:color w:val="000000"/>
-                <w:effect w:val="none"/>
+                <w:shd w:val="clear" w:color="auto" w:fill="FFFFFF"/>
+              </w:rPr>
+            </w:pPr>
+            <w:r>
+              <w:rPr>
+                <w:rFonts w:ascii="Arial" w:hAnsi="Arial"/>
+                <w:b/>
+                <w:color w:val="000000"/>
                 <w:shd w:val="clear" w:color="auto" w:fill="FFFFFF"/>
               </w:rPr>
               <w:t xml:space="preserve">Atores: </w:t>
@@ -7305,15 +6882,13 @@
               <w:rPr>
                 <w:rFonts w:ascii="Arial" w:hAnsi="Arial"/>
                 <w:color w:val="000000"/>
-                <w:effect w:val="none"/>
-                <w:shd w:val="clear" w:color="auto" w:fill="FFFFFF"/>
-              </w:rPr>
-            </w:pPr>
-            <w:r>
-              <w:rPr>
-                <w:rFonts w:ascii="Arial" w:hAnsi="Arial"/>
-                <w:color w:val="000000"/>
-                <w:effect w:val="none"/>
+                <w:shd w:val="clear" w:color="auto" w:fill="FFFFFF"/>
+              </w:rPr>
+            </w:pPr>
+            <w:r>
+              <w:rPr>
+                <w:rFonts w:ascii="Arial" w:hAnsi="Arial"/>
+                <w:color w:val="000000"/>
                 <w:shd w:val="clear" w:color="auto" w:fill="FFFFFF"/>
               </w:rPr>
               <w:t>Professor, Aluno, Coordenador do Curso</w:t>
@@ -7345,16 +6920,14 @@
                 <w:rFonts w:ascii="Arial" w:hAnsi="Arial"/>
                 <w:b/>
                 <w:color w:val="000000"/>
-                <w:effect w:val="none"/>
-                <w:shd w:val="clear" w:color="auto" w:fill="FFFFFF"/>
-              </w:rPr>
-            </w:pPr>
-            <w:r>
-              <w:rPr>
-                <w:rFonts w:ascii="Arial" w:hAnsi="Arial"/>
-                <w:b/>
-                <w:color w:val="000000"/>
-                <w:effect w:val="none"/>
+                <w:shd w:val="clear" w:color="auto" w:fill="FFFFFF"/>
+              </w:rPr>
+            </w:pPr>
+            <w:r>
+              <w:rPr>
+                <w:rFonts w:ascii="Arial" w:hAnsi="Arial"/>
+                <w:b/>
+                <w:color w:val="000000"/>
                 <w:shd w:val="clear" w:color="auto" w:fill="FFFFFF"/>
               </w:rPr>
               <w:t xml:space="preserve">Pré-condições: </w:t>
@@ -7391,15 +6964,13 @@
               <w:rPr>
                 <w:rFonts w:ascii="Arial" w:hAnsi="Arial"/>
                 <w:color w:val="000000"/>
-                <w:effect w:val="none"/>
-                <w:shd w:val="clear" w:color="auto" w:fill="FFFFFF"/>
-              </w:rPr>
-            </w:pPr>
-            <w:r>
-              <w:rPr>
-                <w:rFonts w:ascii="Arial" w:hAnsi="Arial"/>
-                <w:color w:val="000000"/>
-                <w:effect w:val="none"/>
+                <w:shd w:val="clear" w:color="auto" w:fill="FFFFFF"/>
+              </w:rPr>
+            </w:pPr>
+            <w:r>
+              <w:rPr>
+                <w:rFonts w:ascii="Arial" w:hAnsi="Arial"/>
+                <w:color w:val="000000"/>
                 <w:shd w:val="clear" w:color="auto" w:fill="FFFFFF"/>
               </w:rPr>
               <w:t>Permissão para visualizar o histórico escolar do aluno</w:t>
@@ -7436,16 +7007,14 @@
                 <w:rFonts w:ascii="Arial" w:hAnsi="Arial"/>
                 <w:b/>
                 <w:color w:val="000000"/>
-                <w:effect w:val="none"/>
-                <w:shd w:val="clear" w:color="auto" w:fill="FFFFFF"/>
-              </w:rPr>
-            </w:pPr>
-            <w:r>
-              <w:rPr>
-                <w:rFonts w:ascii="Arial" w:hAnsi="Arial"/>
-                <w:b/>
-                <w:color w:val="000000"/>
-                <w:effect w:val="none"/>
+                <w:shd w:val="clear" w:color="auto" w:fill="FFFFFF"/>
+              </w:rPr>
+            </w:pPr>
+            <w:r>
+              <w:rPr>
+                <w:rFonts w:ascii="Arial" w:hAnsi="Arial"/>
+                <w:b/>
+                <w:color w:val="000000"/>
                 <w:shd w:val="clear" w:color="auto" w:fill="FFFFFF"/>
               </w:rPr>
               <w:t>Pós-condições:</w:t>
@@ -7474,15 +7043,13 @@
               <w:rPr>
                 <w:rFonts w:ascii="Arial" w:hAnsi="Arial"/>
                 <w:color w:val="000000"/>
-                <w:effect w:val="none"/>
-                <w:shd w:val="clear" w:color="auto" w:fill="FFFFFF"/>
-              </w:rPr>
-            </w:pPr>
-            <w:r>
-              <w:rPr>
-                <w:rFonts w:ascii="Arial" w:hAnsi="Arial"/>
-                <w:color w:val="000000"/>
-                <w:effect w:val="none"/>
+                <w:shd w:val="clear" w:color="auto" w:fill="FFFFFF"/>
+              </w:rPr>
+            </w:pPr>
+            <w:r>
+              <w:rPr>
+                <w:rFonts w:ascii="Arial" w:hAnsi="Arial"/>
+                <w:color w:val="000000"/>
                 <w:shd w:val="clear" w:color="auto" w:fill="FFFFFF"/>
               </w:rPr>
               <w:t>Sistema exibe o histórico escolar do aluno</w:t>
@@ -7514,16 +7081,14 @@
                 <w:rFonts w:ascii="Arial" w:hAnsi="Arial"/>
                 <w:b/>
                 <w:color w:val="000000"/>
-                <w:effect w:val="none"/>
-                <w:shd w:val="clear" w:color="auto" w:fill="FFFFFF"/>
-              </w:rPr>
-            </w:pPr>
-            <w:r>
-              <w:rPr>
-                <w:rFonts w:ascii="Arial" w:hAnsi="Arial"/>
-                <w:b/>
-                <w:color w:val="000000"/>
-                <w:effect w:val="none"/>
+                <w:shd w:val="clear" w:color="auto" w:fill="FFFFFF"/>
+              </w:rPr>
+            </w:pPr>
+            <w:r>
+              <w:rPr>
+                <w:rFonts w:ascii="Arial" w:hAnsi="Arial"/>
+                <w:b/>
+                <w:color w:val="000000"/>
                 <w:shd w:val="clear" w:color="auto" w:fill="FFFFFF"/>
               </w:rPr>
               <w:t xml:space="preserve">Fluxo principal: </w:t>
@@ -7560,15 +7125,13 @@
               <w:rPr>
                 <w:rFonts w:ascii="Arial" w:hAnsi="Arial"/>
                 <w:color w:val="000000"/>
-                <w:effect w:val="none"/>
-                <w:shd w:val="clear" w:color="auto" w:fill="FFFFFF"/>
-              </w:rPr>
-            </w:pPr>
-            <w:r>
-              <w:rPr>
-                <w:rFonts w:ascii="Arial" w:hAnsi="Arial"/>
-                <w:color w:val="000000"/>
-                <w:effect w:val="none"/>
+                <w:shd w:val="clear" w:color="auto" w:fill="FFFFFF"/>
+              </w:rPr>
+            </w:pPr>
+            <w:r>
+              <w:rPr>
+                <w:rFonts w:ascii="Arial" w:hAnsi="Arial"/>
+                <w:color w:val="000000"/>
                 <w:shd w:val="clear" w:color="auto" w:fill="FFFFFF"/>
               </w:rPr>
               <w:t>Usuário acessa o sistema</w:t>
@@ -7589,15 +7152,13 @@
               <w:rPr>
                 <w:rFonts w:ascii="Arial" w:hAnsi="Arial"/>
                 <w:color w:val="000000"/>
-                <w:effect w:val="none"/>
-                <w:shd w:val="clear" w:color="auto" w:fill="FFFFFF"/>
-              </w:rPr>
-            </w:pPr>
-            <w:r>
-              <w:rPr>
-                <w:rFonts w:ascii="Arial" w:hAnsi="Arial"/>
-                <w:color w:val="000000"/>
-                <w:effect w:val="none"/>
+                <w:shd w:val="clear" w:color="auto" w:fill="FFFFFF"/>
+              </w:rPr>
+            </w:pPr>
+            <w:r>
+              <w:rPr>
+                <w:rFonts w:ascii="Arial" w:hAnsi="Arial"/>
+                <w:color w:val="000000"/>
                 <w:shd w:val="clear" w:color="auto" w:fill="FFFFFF"/>
               </w:rPr>
               <w:t>Usuário acessa a área de histórico escolar do aluno:</w:t>
@@ -7618,15 +7179,13 @@
               <w:rPr>
                 <w:rFonts w:ascii="Arial" w:hAnsi="Arial"/>
                 <w:color w:val="000000"/>
-                <w:effect w:val="none"/>
-                <w:shd w:val="clear" w:color="auto" w:fill="FFFFFF"/>
-              </w:rPr>
-            </w:pPr>
-            <w:r>
-              <w:rPr>
-                <w:rFonts w:ascii="Arial" w:hAnsi="Arial"/>
-                <w:color w:val="000000"/>
-                <w:effect w:val="none"/>
+                <w:shd w:val="clear" w:color="auto" w:fill="FFFFFF"/>
+              </w:rPr>
+            </w:pPr>
+            <w:r>
+              <w:rPr>
+                <w:rFonts w:ascii="Arial" w:hAnsi="Arial"/>
+                <w:color w:val="000000"/>
                 <w:shd w:val="clear" w:color="auto" w:fill="FFFFFF"/>
               </w:rPr>
               <w:t>Aluno: histórico escolar</w:t>
@@ -7647,15 +7206,13 @@
               <w:rPr>
                 <w:rFonts w:ascii="Arial" w:hAnsi="Arial"/>
                 <w:color w:val="000000"/>
-                <w:effect w:val="none"/>
-                <w:shd w:val="clear" w:color="auto" w:fill="FFFFFF"/>
-              </w:rPr>
-            </w:pPr>
-            <w:r>
-              <w:rPr>
-                <w:rFonts w:ascii="Arial" w:hAnsi="Arial"/>
-                <w:color w:val="000000"/>
-                <w:effect w:val="none"/>
+                <w:shd w:val="clear" w:color="auto" w:fill="FFFFFF"/>
+              </w:rPr>
+            </w:pPr>
+            <w:r>
+              <w:rPr>
+                <w:rFonts w:ascii="Arial" w:hAnsi="Arial"/>
+                <w:color w:val="000000"/>
                 <w:shd w:val="clear" w:color="auto" w:fill="FFFFFF"/>
               </w:rPr>
               <w:t>Professor: lista de alunos de uma disciplina -&gt; aluno -&gt; histórico escolar</w:t>
@@ -7676,15 +7233,13 @@
               <w:rPr>
                 <w:rFonts w:ascii="Arial" w:hAnsi="Arial"/>
                 <w:color w:val="000000"/>
-                <w:effect w:val="none"/>
-                <w:shd w:val="clear" w:color="auto" w:fill="FFFFFF"/>
-              </w:rPr>
-            </w:pPr>
-            <w:r>
-              <w:rPr>
-                <w:rFonts w:ascii="Arial" w:hAnsi="Arial"/>
-                <w:color w:val="000000"/>
-                <w:effect w:val="none"/>
+                <w:shd w:val="clear" w:color="auto" w:fill="FFFFFF"/>
+              </w:rPr>
+            </w:pPr>
+            <w:r>
+              <w:rPr>
+                <w:rFonts w:ascii="Arial" w:hAnsi="Arial"/>
+                <w:color w:val="000000"/>
                 <w:shd w:val="clear" w:color="auto" w:fill="FFFFFF"/>
               </w:rPr>
               <w:t>Coordenador do curso: consultar aluno -&gt; histórico escolar</w:t>
@@ -7705,27 +7260,16 @@
               <w:rPr>
                 <w:rFonts w:ascii="Arial" w:hAnsi="Arial"/>
                 <w:color w:val="000000"/>
-                <w:effect w:val="none"/>
-                <w:shd w:val="clear" w:color="auto" w:fill="FFFFFF"/>
-              </w:rPr>
-            </w:pPr>
-            <w:r>
-              <w:rPr>
-                <w:rFonts w:ascii="Arial" w:hAnsi="Arial"/>
-                <w:color w:val="000000"/>
-                <w:effect w:val="none"/>
-                <w:shd w:val="clear" w:color="auto" w:fill="FFFFFF"/>
-              </w:rPr>
-              <w:t xml:space="preserve">Sistema exibe o </w:t>
-            </w:r>
-            <w:r>
-              <w:rPr>
-                <w:rFonts w:ascii="Arial" w:hAnsi="Arial"/>
-                <w:color w:val="000000"/>
-                <w:effect w:val="none"/>
-                <w:shd w:val="clear" w:color="auto" w:fill="FFFFFF"/>
-              </w:rPr>
-              <w:t>histórico escolar do aluno conforme permissões.</w:t>
+                <w:shd w:val="clear" w:color="auto" w:fill="FFFFFF"/>
+              </w:rPr>
+            </w:pPr>
+            <w:r>
+              <w:rPr>
+                <w:rFonts w:ascii="Arial" w:hAnsi="Arial"/>
+                <w:color w:val="000000"/>
+                <w:shd w:val="clear" w:color="auto" w:fill="FFFFFF"/>
+              </w:rPr>
+              <w:t>Sistema exibe o histórico escolar do aluno conforme permissões.</w:t>
             </w:r>
           </w:p>
         </w:tc>
@@ -7785,16 +7329,14 @@
                 <w:rFonts w:ascii="Arial" w:hAnsi="Arial"/>
                 <w:b/>
                 <w:color w:val="000000"/>
-                <w:effect w:val="none"/>
-                <w:shd w:val="clear" w:color="auto" w:fill="FFFFFF"/>
-              </w:rPr>
-            </w:pPr>
-            <w:r>
-              <w:rPr>
-                <w:rFonts w:ascii="Arial" w:hAnsi="Arial"/>
-                <w:b/>
-                <w:color w:val="000000"/>
-                <w:effect w:val="none"/>
+                <w:shd w:val="clear" w:color="auto" w:fill="FFFFFF"/>
+              </w:rPr>
+            </w:pPr>
+            <w:r>
+              <w:rPr>
+                <w:rFonts w:ascii="Arial" w:hAnsi="Arial"/>
+                <w:b/>
+                <w:color w:val="000000"/>
                 <w:shd w:val="clear" w:color="auto" w:fill="FFFFFF"/>
               </w:rPr>
               <w:t>CSU12 - Consultar disciplinas do currículo escolar do aluno</w:t>
@@ -7826,16 +7368,14 @@
                 <w:rFonts w:ascii="Arial" w:hAnsi="Arial"/>
                 <w:b/>
                 <w:color w:val="000000"/>
-                <w:effect w:val="none"/>
-                <w:shd w:val="clear" w:color="auto" w:fill="FFFFFF"/>
-              </w:rPr>
-            </w:pPr>
-            <w:r>
-              <w:rPr>
-                <w:rFonts w:ascii="Arial" w:hAnsi="Arial"/>
-                <w:b/>
-                <w:color w:val="000000"/>
-                <w:effect w:val="none"/>
+                <w:shd w:val="clear" w:color="auto" w:fill="FFFFFF"/>
+              </w:rPr>
+            </w:pPr>
+            <w:r>
+              <w:rPr>
+                <w:rFonts w:ascii="Arial" w:hAnsi="Arial"/>
+                <w:b/>
+                <w:color w:val="000000"/>
                 <w:shd w:val="clear" w:color="auto" w:fill="FFFFFF"/>
               </w:rPr>
               <w:t xml:space="preserve">Objetivo: </w:t>
@@ -7864,15 +7404,13 @@
               <w:rPr>
                 <w:rFonts w:ascii="Arial" w:hAnsi="Arial"/>
                 <w:color w:val="000000"/>
-                <w:effect w:val="none"/>
-                <w:shd w:val="clear" w:color="auto" w:fill="FFFFFF"/>
-              </w:rPr>
-            </w:pPr>
-            <w:r>
-              <w:rPr>
-                <w:rFonts w:ascii="Arial" w:hAnsi="Arial"/>
-                <w:color w:val="000000"/>
-                <w:effect w:val="none"/>
+                <w:shd w:val="clear" w:color="auto" w:fill="FFFFFF"/>
+              </w:rPr>
+            </w:pPr>
+            <w:r>
+              <w:rPr>
+                <w:rFonts w:ascii="Arial" w:hAnsi="Arial"/>
+                <w:color w:val="000000"/>
                 <w:shd w:val="clear" w:color="auto" w:fill="FFFFFF"/>
               </w:rPr>
               <w:t>Permitir que o usuário tenha acesso às disciplinas do currículo escolar do aluno</w:t>
@@ -7905,16 +7443,14 @@
                 <w:rFonts w:ascii="Arial" w:hAnsi="Arial"/>
                 <w:b/>
                 <w:color w:val="000000"/>
-                <w:effect w:val="none"/>
-                <w:shd w:val="clear" w:color="auto" w:fill="FFFFFF"/>
-              </w:rPr>
-            </w:pPr>
-            <w:r>
-              <w:rPr>
-                <w:rFonts w:ascii="Arial" w:hAnsi="Arial"/>
-                <w:b/>
-                <w:color w:val="000000"/>
-                <w:effect w:val="none"/>
+                <w:shd w:val="clear" w:color="auto" w:fill="FFFFFF"/>
+              </w:rPr>
+            </w:pPr>
+            <w:r>
+              <w:rPr>
+                <w:rFonts w:ascii="Arial" w:hAnsi="Arial"/>
+                <w:b/>
+                <w:color w:val="000000"/>
                 <w:shd w:val="clear" w:color="auto" w:fill="FFFFFF"/>
               </w:rPr>
               <w:t xml:space="preserve">Requisitos: </w:t>
@@ -7943,15 +7479,13 @@
               <w:rPr>
                 <w:rFonts w:ascii="Arial" w:hAnsi="Arial"/>
                 <w:color w:val="000000"/>
-                <w:effect w:val="none"/>
-                <w:shd w:val="clear" w:color="auto" w:fill="FFFFFF"/>
-              </w:rPr>
-            </w:pPr>
-            <w:r>
-              <w:rPr>
-                <w:rFonts w:ascii="Arial" w:hAnsi="Arial"/>
-                <w:color w:val="000000"/>
-                <w:effect w:val="none"/>
+                <w:shd w:val="clear" w:color="auto" w:fill="FFFFFF"/>
+              </w:rPr>
+            </w:pPr>
+            <w:r>
+              <w:rPr>
+                <w:rFonts w:ascii="Arial" w:hAnsi="Arial"/>
+                <w:color w:val="000000"/>
                 <w:shd w:val="clear" w:color="auto" w:fill="FFFFFF"/>
               </w:rPr>
               <w:t>Aluno estar cadastrado no sistema</w:t>
@@ -7984,16 +7518,14 @@
                 <w:rFonts w:ascii="Arial" w:hAnsi="Arial"/>
                 <w:b/>
                 <w:color w:val="000000"/>
-                <w:effect w:val="none"/>
-                <w:shd w:val="clear" w:color="auto" w:fill="FFFFFF"/>
-              </w:rPr>
-            </w:pPr>
-            <w:r>
-              <w:rPr>
-                <w:rFonts w:ascii="Arial" w:hAnsi="Arial"/>
-                <w:b/>
-                <w:color w:val="000000"/>
-                <w:effect w:val="none"/>
+                <w:shd w:val="clear" w:color="auto" w:fill="FFFFFF"/>
+              </w:rPr>
+            </w:pPr>
+            <w:r>
+              <w:rPr>
+                <w:rFonts w:ascii="Arial" w:hAnsi="Arial"/>
+                <w:b/>
+                <w:color w:val="000000"/>
                 <w:shd w:val="clear" w:color="auto" w:fill="FFFFFF"/>
               </w:rPr>
               <w:t xml:space="preserve">Atores: </w:t>
@@ -8022,15 +7554,13 @@
               <w:rPr>
                 <w:rFonts w:ascii="Arial" w:hAnsi="Arial"/>
                 <w:color w:val="000000"/>
-                <w:effect w:val="none"/>
-                <w:shd w:val="clear" w:color="auto" w:fill="FFFFFF"/>
-              </w:rPr>
-            </w:pPr>
-            <w:r>
-              <w:rPr>
-                <w:rFonts w:ascii="Arial" w:hAnsi="Arial"/>
-                <w:color w:val="000000"/>
-                <w:effect w:val="none"/>
+                <w:shd w:val="clear" w:color="auto" w:fill="FFFFFF"/>
+              </w:rPr>
+            </w:pPr>
+            <w:r>
+              <w:rPr>
+                <w:rFonts w:ascii="Arial" w:hAnsi="Arial"/>
+                <w:color w:val="000000"/>
                 <w:shd w:val="clear" w:color="auto" w:fill="FFFFFF"/>
               </w:rPr>
               <w:t>Professor, Aluno, Coordenador do Curso</w:t>
@@ -8062,16 +7592,14 @@
                 <w:rFonts w:ascii="Arial" w:hAnsi="Arial"/>
                 <w:b/>
                 <w:color w:val="000000"/>
-                <w:effect w:val="none"/>
-                <w:shd w:val="clear" w:color="auto" w:fill="FFFFFF"/>
-              </w:rPr>
-            </w:pPr>
-            <w:r>
-              <w:rPr>
-                <w:rFonts w:ascii="Arial" w:hAnsi="Arial"/>
-                <w:b/>
-                <w:color w:val="000000"/>
-                <w:effect w:val="none"/>
+                <w:shd w:val="clear" w:color="auto" w:fill="FFFFFF"/>
+              </w:rPr>
+            </w:pPr>
+            <w:r>
+              <w:rPr>
+                <w:rFonts w:ascii="Arial" w:hAnsi="Arial"/>
+                <w:b/>
+                <w:color w:val="000000"/>
                 <w:shd w:val="clear" w:color="auto" w:fill="FFFFFF"/>
               </w:rPr>
               <w:t xml:space="preserve">Pré-condições: </w:t>
@@ -8108,15 +7636,13 @@
               <w:rPr>
                 <w:rFonts w:ascii="Arial" w:hAnsi="Arial"/>
                 <w:color w:val="000000"/>
-                <w:effect w:val="none"/>
-                <w:shd w:val="clear" w:color="auto" w:fill="FFFFFF"/>
-              </w:rPr>
-            </w:pPr>
-            <w:r>
-              <w:rPr>
-                <w:rFonts w:ascii="Arial" w:hAnsi="Arial"/>
-                <w:color w:val="000000"/>
-                <w:effect w:val="none"/>
+                <w:shd w:val="clear" w:color="auto" w:fill="FFFFFF"/>
+              </w:rPr>
+            </w:pPr>
+            <w:r>
+              <w:rPr>
+                <w:rFonts w:ascii="Arial" w:hAnsi="Arial"/>
+                <w:color w:val="000000"/>
                 <w:shd w:val="clear" w:color="auto" w:fill="FFFFFF"/>
               </w:rPr>
               <w:t>Permissão para visualizar as disciplinas do currículo escolar do aluno.</w:t>
@@ -8153,16 +7679,14 @@
                 <w:rFonts w:ascii="Arial" w:hAnsi="Arial"/>
                 <w:b/>
                 <w:color w:val="000000"/>
-                <w:effect w:val="none"/>
-                <w:shd w:val="clear" w:color="auto" w:fill="FFFFFF"/>
-              </w:rPr>
-            </w:pPr>
-            <w:r>
-              <w:rPr>
-                <w:rFonts w:ascii="Arial" w:hAnsi="Arial"/>
-                <w:b/>
-                <w:color w:val="000000"/>
-                <w:effect w:val="none"/>
+                <w:shd w:val="clear" w:color="auto" w:fill="FFFFFF"/>
+              </w:rPr>
+            </w:pPr>
+            <w:r>
+              <w:rPr>
+                <w:rFonts w:ascii="Arial" w:hAnsi="Arial"/>
+                <w:b/>
+                <w:color w:val="000000"/>
                 <w:shd w:val="clear" w:color="auto" w:fill="FFFFFF"/>
               </w:rPr>
               <w:lastRenderedPageBreak/>
@@ -8192,15 +7716,13 @@
               <w:rPr>
                 <w:rFonts w:ascii="Arial" w:hAnsi="Arial"/>
                 <w:color w:val="000000"/>
-                <w:effect w:val="none"/>
-                <w:shd w:val="clear" w:color="auto" w:fill="FFFFFF"/>
-              </w:rPr>
-            </w:pPr>
-            <w:r>
-              <w:rPr>
-                <w:rFonts w:ascii="Arial" w:hAnsi="Arial"/>
-                <w:color w:val="000000"/>
-                <w:effect w:val="none"/>
+                <w:shd w:val="clear" w:color="auto" w:fill="FFFFFF"/>
+              </w:rPr>
+            </w:pPr>
+            <w:r>
+              <w:rPr>
+                <w:rFonts w:ascii="Arial" w:hAnsi="Arial"/>
+                <w:color w:val="000000"/>
                 <w:shd w:val="clear" w:color="auto" w:fill="FFFFFF"/>
               </w:rPr>
               <w:lastRenderedPageBreak/>
@@ -8233,16 +7755,14 @@
                 <w:rFonts w:ascii="Arial" w:hAnsi="Arial"/>
                 <w:b/>
                 <w:color w:val="000000"/>
-                <w:effect w:val="none"/>
-                <w:shd w:val="clear" w:color="auto" w:fill="FFFFFF"/>
-              </w:rPr>
-            </w:pPr>
-            <w:r>
-              <w:rPr>
-                <w:rFonts w:ascii="Arial" w:hAnsi="Arial"/>
-                <w:b/>
-                <w:color w:val="000000"/>
-                <w:effect w:val="none"/>
+                <w:shd w:val="clear" w:color="auto" w:fill="FFFFFF"/>
+              </w:rPr>
+            </w:pPr>
+            <w:r>
+              <w:rPr>
+                <w:rFonts w:ascii="Arial" w:hAnsi="Arial"/>
+                <w:b/>
+                <w:color w:val="000000"/>
                 <w:shd w:val="clear" w:color="auto" w:fill="FFFFFF"/>
               </w:rPr>
               <w:t xml:space="preserve">Fluxo principal: </w:t>
@@ -8279,15 +7799,13 @@
               <w:rPr>
                 <w:rFonts w:ascii="Arial" w:hAnsi="Arial"/>
                 <w:color w:val="000000"/>
-                <w:effect w:val="none"/>
-                <w:shd w:val="clear" w:color="auto" w:fill="FFFFFF"/>
-              </w:rPr>
-            </w:pPr>
-            <w:r>
-              <w:rPr>
-                <w:rFonts w:ascii="Arial" w:hAnsi="Arial"/>
-                <w:color w:val="000000"/>
-                <w:effect w:val="none"/>
+                <w:shd w:val="clear" w:color="auto" w:fill="FFFFFF"/>
+              </w:rPr>
+            </w:pPr>
+            <w:r>
+              <w:rPr>
+                <w:rFonts w:ascii="Arial" w:hAnsi="Arial"/>
+                <w:color w:val="000000"/>
                 <w:shd w:val="clear" w:color="auto" w:fill="FFFFFF"/>
               </w:rPr>
               <w:t>Usuário acessa o sistema</w:t>
@@ -8308,15 +7826,13 @@
               <w:rPr>
                 <w:rFonts w:ascii="Arial" w:hAnsi="Arial"/>
                 <w:color w:val="000000"/>
-                <w:effect w:val="none"/>
-                <w:shd w:val="clear" w:color="auto" w:fill="FFFFFF"/>
-              </w:rPr>
-            </w:pPr>
-            <w:r>
-              <w:rPr>
-                <w:rFonts w:ascii="Arial" w:hAnsi="Arial"/>
-                <w:color w:val="000000"/>
-                <w:effect w:val="none"/>
+                <w:shd w:val="clear" w:color="auto" w:fill="FFFFFF"/>
+              </w:rPr>
+            </w:pPr>
+            <w:r>
+              <w:rPr>
+                <w:rFonts w:ascii="Arial" w:hAnsi="Arial"/>
+                <w:color w:val="000000"/>
                 <w:shd w:val="clear" w:color="auto" w:fill="FFFFFF"/>
               </w:rPr>
               <w:t>Usuário acessa a área de disciplinas do currículo escolar do aluno:</w:t>
@@ -8337,15 +7853,13 @@
               <w:rPr>
                 <w:rFonts w:ascii="Arial" w:hAnsi="Arial"/>
                 <w:color w:val="000000"/>
-                <w:effect w:val="none"/>
-                <w:shd w:val="clear" w:color="auto" w:fill="FFFFFF"/>
-              </w:rPr>
-            </w:pPr>
-            <w:r>
-              <w:rPr>
-                <w:rFonts w:ascii="Arial" w:hAnsi="Arial"/>
-                <w:color w:val="000000"/>
-                <w:effect w:val="none"/>
+                <w:shd w:val="clear" w:color="auto" w:fill="FFFFFF"/>
+              </w:rPr>
+            </w:pPr>
+            <w:r>
+              <w:rPr>
+                <w:rFonts w:ascii="Arial" w:hAnsi="Arial"/>
+                <w:color w:val="000000"/>
                 <w:shd w:val="clear" w:color="auto" w:fill="FFFFFF"/>
               </w:rPr>
               <w:t>Aluno: disciplinas do currículo escolar</w:t>
@@ -8366,15 +7880,13 @@
               <w:rPr>
                 <w:rFonts w:ascii="Arial" w:hAnsi="Arial"/>
                 <w:color w:val="000000"/>
-                <w:effect w:val="none"/>
-                <w:shd w:val="clear" w:color="auto" w:fill="FFFFFF"/>
-              </w:rPr>
-            </w:pPr>
-            <w:r>
-              <w:rPr>
-                <w:rFonts w:ascii="Arial" w:hAnsi="Arial"/>
-                <w:color w:val="000000"/>
-                <w:effect w:val="none"/>
+                <w:shd w:val="clear" w:color="auto" w:fill="FFFFFF"/>
+              </w:rPr>
+            </w:pPr>
+            <w:r>
+              <w:rPr>
+                <w:rFonts w:ascii="Arial" w:hAnsi="Arial"/>
+                <w:color w:val="000000"/>
                 <w:shd w:val="clear" w:color="auto" w:fill="FFFFFF"/>
               </w:rPr>
               <w:t>Professor: lista de alunos de uma disciplina -&gt; aluno -&gt; disciplinas do currículo escolar</w:t>
@@ -8395,27 +7907,16 @@
               <w:rPr>
                 <w:rFonts w:ascii="Arial" w:hAnsi="Arial"/>
                 <w:color w:val="000000"/>
-                <w:effect w:val="none"/>
-                <w:shd w:val="clear" w:color="auto" w:fill="FFFFFF"/>
-              </w:rPr>
-            </w:pPr>
-            <w:r>
-              <w:rPr>
-                <w:rFonts w:ascii="Arial" w:hAnsi="Arial"/>
-                <w:color w:val="000000"/>
-                <w:effect w:val="none"/>
-                <w:shd w:val="clear" w:color="auto" w:fill="FFFFFF"/>
-              </w:rPr>
-              <w:t xml:space="preserve">Coordenador do curso: consultar aluno -&gt; disciplinas do </w:t>
-            </w:r>
-            <w:r>
-              <w:rPr>
-                <w:rFonts w:ascii="Arial" w:hAnsi="Arial"/>
-                <w:color w:val="000000"/>
-                <w:effect w:val="none"/>
-                <w:shd w:val="clear" w:color="auto" w:fill="FFFFFF"/>
-              </w:rPr>
-              <w:t>currículo escolar.</w:t>
+                <w:shd w:val="clear" w:color="auto" w:fill="FFFFFF"/>
+              </w:rPr>
+            </w:pPr>
+            <w:r>
+              <w:rPr>
+                <w:rFonts w:ascii="Arial" w:hAnsi="Arial"/>
+                <w:color w:val="000000"/>
+                <w:shd w:val="clear" w:color="auto" w:fill="FFFFFF"/>
+              </w:rPr>
+              <w:t>Coordenador do curso: consultar aluno -&gt; disciplinas do currículo escolar.</w:t>
             </w:r>
           </w:p>
           <w:p>
@@ -8424,14 +7925,12 @@
               <w:spacing w:after="200" w:line="331" w:lineRule="auto"/>
               <w:rPr>
                 <w:color w:val="000000"/>
-                <w:effect w:val="none"/>
-                <w:shd w:val="clear" w:color="auto" w:fill="FFFFFF"/>
-              </w:rPr>
-            </w:pPr>
-            <w:r>
-              <w:rPr>
-                <w:color w:val="000000"/>
-                <w:effect w:val="none"/>
+                <w:shd w:val="clear" w:color="auto" w:fill="FFFFFF"/>
+              </w:rPr>
+            </w:pPr>
+            <w:r>
+              <w:rPr>
+                <w:color w:val="000000"/>
                 <w:shd w:val="clear" w:color="auto" w:fill="FFFFFF"/>
               </w:rPr>
               <w:t xml:space="preserve">   </w:t>
@@ -8440,7 +7939,6 @@
               <w:rPr>
                 <w:rFonts w:ascii="Arial" w:hAnsi="Arial"/>
                 <w:color w:val="000000"/>
-                <w:effect w:val="none"/>
                 <w:shd w:val="clear" w:color="auto" w:fill="FFFFFF"/>
               </w:rPr>
               <w:t>3.  Sistema exibe as disciplinas do currículo escolar do aluno conforme permissões.</w:t>
@@ -8585,15 +8083,7 @@
                 <w:color w:val="000000"/>
                 <w:lang w:eastAsia="pt-BR"/>
               </w:rPr>
-              <w:t>Permitir que os alunos, professores e usuários, tenham acesso ao sistema via internet, através da</w:t>
-            </w:r>
-            <w:r>
-              <w:rPr>
-                <w:rFonts w:ascii="Arial" w:hAnsi="Arial" w:cs="Arial"/>
-                <w:color w:val="000000"/>
-                <w:lang w:eastAsia="pt-BR"/>
-              </w:rPr>
-              <w:t xml:space="preserve"> rede local da universidade.</w:t>
+              <w:t>Permitir que os alunos, professores e usuários, tenham acesso ao sistema via internet, através da rede local da universidade.</w:t>
             </w:r>
           </w:p>
         </w:tc>
@@ -8665,7 +8155,25 @@
                 <w:color w:val="000000"/>
                 <w:lang w:eastAsia="pt-BR"/>
               </w:rPr>
-              <w:t>Computadores com acesso a internet</w:t>
+              <w:t xml:space="preserve">Computadores com acesso </w:t>
+            </w:r>
+            <w:proofErr w:type="spellStart"/>
+            <w:r>
+              <w:rPr>
+                <w:rFonts w:ascii="Arial" w:hAnsi="Arial" w:cs="Arial"/>
+                <w:color w:val="000000"/>
+                <w:lang w:eastAsia="pt-BR"/>
+              </w:rPr>
+              <w:t>a</w:t>
+            </w:r>
+            <w:proofErr w:type="spellEnd"/>
+            <w:r>
+              <w:rPr>
+                <w:rFonts w:ascii="Arial" w:hAnsi="Arial" w:cs="Arial"/>
+                <w:color w:val="000000"/>
+                <w:lang w:eastAsia="pt-BR"/>
+              </w:rPr>
+              <w:t xml:space="preserve"> internet</w:t>
             </w:r>
           </w:p>
         </w:tc>
@@ -8911,15 +8419,7 @@
                 <w:color w:val="000000"/>
                 <w:lang w:eastAsia="pt-BR"/>
               </w:rPr>
-              <w:t xml:space="preserve">Sistema </w:t>
-            </w:r>
-            <w:r>
-              <w:rPr>
-                <w:rFonts w:ascii="Arial" w:hAnsi="Arial" w:cs="Arial"/>
-                <w:color w:val="000000"/>
-                <w:lang w:eastAsia="pt-BR"/>
-              </w:rPr>
-              <w:t>disponível para todos os usuários envolvidos com o mesmo via rede local.</w:t>
+              <w:t>Sistema disponível para todos os usuários envolvidos com o mesmo via rede local.</w:t>
             </w:r>
           </w:p>
         </w:tc>
@@ -9041,15 +8541,7 @@
                 <w:color w:val="000000"/>
                 <w:lang w:eastAsia="pt-BR"/>
               </w:rPr>
-              <w:t xml:space="preserve">Sistema verifica os dados fornecidos pelo usuário e </w:t>
-            </w:r>
-            <w:r>
-              <w:rPr>
-                <w:rFonts w:ascii="Arial" w:hAnsi="Arial" w:cs="Arial"/>
-                <w:color w:val="000000"/>
-                <w:lang w:eastAsia="pt-BR"/>
-              </w:rPr>
-              <w:t>autoriza ou não o seu acesso.</w:t>
+              <w:t>Sistema verifica os dados fornecidos pelo usuário e autoriza ou não o seu acesso.</w:t>
             </w:r>
           </w:p>
           <w:p>
@@ -9637,15 +9129,7 @@
                 <w:color w:val="000000"/>
                 <w:lang w:eastAsia="pt-BR"/>
               </w:rPr>
-              <w:t xml:space="preserve">Professor acessa o sistema através do </w:t>
-            </w:r>
-            <w:r>
-              <w:rPr>
-                <w:rFonts w:ascii="Arial" w:hAnsi="Arial" w:cs="Arial"/>
-                <w:color w:val="000000"/>
-                <w:lang w:eastAsia="pt-BR"/>
-              </w:rPr>
-              <w:t>navegador web.</w:t>
+              <w:t>Professor acessa o sistema através do navegador web.</w:t>
             </w:r>
           </w:p>
           <w:p>
@@ -9753,7 +9237,7 @@
                 <w:color w:val="000000"/>
                 <w:lang w:eastAsia="pt-BR"/>
               </w:rPr>
-              <w:t xml:space="preserve">Sistema altera a </w:t>
+              <w:t xml:space="preserve">Sistema altera a nota </w:t>
             </w:r>
             <w:r>
               <w:rPr>
@@ -9761,7 +9245,7 @@
                 <w:color w:val="000000"/>
                 <w:lang w:eastAsia="pt-BR"/>
               </w:rPr>
-              <w:t xml:space="preserve">nota </w:t>
+              <w:t>do (</w:t>
             </w:r>
             <w:r>
               <w:rPr>
@@ -9769,25 +9253,7 @@
                 <w:color w:val="000000"/>
                 <w:lang w:eastAsia="pt-BR"/>
               </w:rPr>
-              <w:t>do (</w:t>
-            </w:r>
-            <w:r>
-              <w:rPr>
-                <w:rFonts w:ascii="Arial" w:hAnsi="Arial" w:cs="Arial"/>
-                <w:color w:val="000000"/>
-                <w:lang w:eastAsia="pt-BR"/>
-              </w:rPr>
-              <w:t xml:space="preserve">s) aluno </w:t>
-            </w:r>
-            <w:bookmarkStart w:id="1" w:name="_GoBack"/>
-            <w:bookmarkEnd w:id="1"/>
-            <w:r>
-              <w:rPr>
-                <w:rFonts w:ascii="Arial" w:hAnsi="Arial" w:cs="Arial"/>
-                <w:color w:val="000000"/>
-                <w:lang w:eastAsia="pt-BR"/>
-              </w:rPr>
-              <w:t>(s) selecionado.</w:t>
+              <w:t>s) aluno (s) selecionado.</w:t>
             </w:r>
           </w:p>
         </w:tc>
@@ -9855,6 +9321,7 @@
                 <w:lang w:eastAsia="pt-BR"/>
               </w:rPr>
             </w:pPr>
+            <w:bookmarkStart w:id="1" w:name="_GoBack" w:colFirst="0" w:colLast="0"/>
             <w:r>
               <w:rPr>
                 <w:rFonts w:ascii="Arial" w:hAnsi="Arial" w:cs="Arial"/>
@@ -10159,15 +9626,7 @@
                 <w:color w:val="000000"/>
                 <w:lang w:eastAsia="pt-BR"/>
               </w:rPr>
-              <w:t xml:space="preserve">Disciplina </w:t>
-            </w:r>
-            <w:r>
-              <w:rPr>
-                <w:rFonts w:ascii="Arial" w:hAnsi="Arial" w:cs="Arial"/>
-                <w:color w:val="000000"/>
-                <w:lang w:eastAsia="pt-BR"/>
-              </w:rPr>
-              <w:t>cadastrada no sistema</w:t>
+              <w:t>Disciplina cadastrada no sistema</w:t>
             </w:r>
           </w:p>
           <w:p>
@@ -10469,11 +9928,28 @@
                 <w:color w:val="000000"/>
                 <w:lang w:eastAsia="pt-BR"/>
               </w:rPr>
-              <w:t>s) aluno(s) selecionado.</w:t>
+              <w:t>s) aluno</w:t>
+            </w:r>
+            <w:r>
+              <w:rPr>
+                <w:rFonts w:ascii="Arial" w:hAnsi="Arial" w:cs="Arial"/>
+                <w:color w:val="000000"/>
+                <w:lang w:eastAsia="pt-BR"/>
+              </w:rPr>
+              <w:t xml:space="preserve"> </w:t>
+            </w:r>
+            <w:r>
+              <w:rPr>
+                <w:rFonts w:ascii="Arial" w:hAnsi="Arial" w:cs="Arial"/>
+                <w:color w:val="000000"/>
+                <w:lang w:eastAsia="pt-BR"/>
+              </w:rPr>
+              <w:t>(s) selecionado.</w:t>
             </w:r>
           </w:p>
         </w:tc>
       </w:tr>
+      <w:bookmarkEnd w:id="1"/>
     </w:tbl>
     <w:p>
       <w:pPr>
@@ -10499,7 +9975,7 @@
 </file>
 
 <file path=word/numbering.xml><?xml version="1.0" encoding="utf-8"?>
-<w:numbering xmlns:wpc="http://schemas.microsoft.com/office/word/2010/wordprocessingCanvas" xmlns:cx="http://schemas.microsoft.com/office/drawing/2014/chartex" xmlns:cx1="http://schemas.microsoft.com/office/drawing/2015/9/8/chartex" xmlns:cx2="http://schemas.microsoft.com/office/drawing/2015/10/21/chartex" xmlns:cx3="http://schemas.microsoft.com/office/drawing/2016/5/9/chartex" xmlns:cx4="http://schemas.microsoft.com/office/drawing/2016/5/10/chartex" xmlns:cx5="http://schemas.microsoft.com/office/drawing/2016/5/11/chartex" xmlns:cx6="http://schemas.microsoft.com/office/drawing/2016/5/12/chartex" xmlns:cx7="http://schemas.microsoft.com/office/drawing/2016/5/13/chartex" xmlns:cx8="http://schemas.microsoft.com/office/drawing/2016/5/14/chartex" xmlns:mc="http://schemas.openxmlformats.org/markup-compatibility/2006" xmlns:o="urn:schemas-microsoft-com:office:office" xmlns:r="http://schemas.openxmlformats.org/officeDocument/2006/relationships" xmlns:m="http://schemas.openxmlformats.org/officeDocument/2006/math" xmlns:v="urn:schemas-microsoft-com:vml" xmlns:wp14="http://schemas.microsoft.com/office/word/2010/wordprocessingDrawing" xmlns:wp="http://schemas.openxmlformats.org/drawingml/2006/wordprocessingDrawing" xmlns:w10="urn:schemas-microsoft-com:office:word" xmlns:w="http://schemas.openxmlformats.org/wordprocessingml/2006/main" xmlns:w14="http://schemas.microsoft.com/office/word/2010/wordml" xmlns:w15="http://schemas.microsoft.com/office/word/2012/wordml" xmlns:w16se="http://schemas.microsoft.com/office/word/2015/wordml/symex" xmlns:wpg="http://schemas.microsoft.com/office/word/2010/wordprocessingGroup" xmlns:wpi="http://schemas.microsoft.com/office/word/2010/wordprocessingInk" xmlns:wne="http://schemas.microsoft.com/office/word/2006/wordml" xmlns:wps="http://schemas.microsoft.com/office/word/2010/wordprocessingShape" mc:Ignorable="w14 w15 w16se wp14">
+<w:numbering xmlns:wpc="http://schemas.microsoft.com/office/word/2010/wordprocessingCanvas" xmlns:cx="http://schemas.microsoft.com/office/drawing/2014/chartex" xmlns:cx1="http://schemas.microsoft.com/office/drawing/2015/9/8/chartex" xmlns:cx2="http://schemas.microsoft.com/office/drawing/2015/10/21/chartex" xmlns:cx3="http://schemas.microsoft.com/office/drawing/2016/5/9/chartex" xmlns:cx4="http://schemas.microsoft.com/office/drawing/2016/5/10/chartex" xmlns:cx5="http://schemas.microsoft.com/office/drawing/2016/5/11/chartex" xmlns:cx6="http://schemas.microsoft.com/office/drawing/2016/5/12/chartex" xmlns:cx7="http://schemas.microsoft.com/office/drawing/2016/5/13/chartex" xmlns:cx8="http://schemas.microsoft.com/office/drawing/2016/5/14/chartex" xmlns:mc="http://schemas.openxmlformats.org/markup-compatibility/2006" xmlns:aink="http://schemas.microsoft.com/office/drawing/2016/ink" xmlns:o="urn:schemas-microsoft-com:office:office" xmlns:r="http://schemas.openxmlformats.org/officeDocument/2006/relationships" xmlns:m="http://schemas.openxmlformats.org/officeDocument/2006/math" xmlns:v="urn:schemas-microsoft-com:vml" xmlns:wp14="http://schemas.microsoft.com/office/word/2010/wordprocessingDrawing" xmlns:wp="http://schemas.openxmlformats.org/drawingml/2006/wordprocessingDrawing" xmlns:w10="urn:schemas-microsoft-com:office:word" xmlns:w="http://schemas.openxmlformats.org/wordprocessingml/2006/main" xmlns:w14="http://schemas.microsoft.com/office/word/2010/wordml" xmlns:w15="http://schemas.microsoft.com/office/word/2012/wordml" xmlns:w16se="http://schemas.microsoft.com/office/word/2015/wordml/symex" xmlns:wpg="http://schemas.microsoft.com/office/word/2010/wordprocessingGroup" xmlns:wpi="http://schemas.microsoft.com/office/word/2010/wordprocessingInk" xmlns:wne="http://schemas.microsoft.com/office/word/2006/wordml" xmlns:wps="http://schemas.microsoft.com/office/word/2010/wordprocessingShape" mc:Ignorable="w14 w15 w16se wp14">
   <w:abstractNum w:abstractNumId="0" w15:restartNumberingAfterBreak="0">
     <w:nsid w:val="00D059D3"/>
     <w:multiLevelType w:val="multilevel"/>

</xml_diff>